<commit_message>
Update docs and add 3 attempts to check transfer status
</commit_message>
<xml_diff>
--- a/docs/docs.docx
+++ b/docs/docs.docx
@@ -167,37 +167,7 @@
           <w:rFonts w:ascii="Montserrat" w:cs="Montserrat" w:eastAsia="Montserrat" w:hAnsi="Montserrat"/>
           <w:rtl w:val="0"/>
         </w:rPr>
-        <w:t xml:space="preserve">W ramach projektu stworzony został system symulujący rozproszony system bankowy z centralną bazą klientów oraz oddziałami banku posiadającymi własne lokalne bazy danych, w których dodatkowo rejestrowane są transakcje bankowe. Celem projektu było opracowanie biblioteki umożliwiającej komunikację z rozproszonymi bazami danych MS SQL Server i zarządzanie transakcjami. Założeniem dodatkowym były, że bazy danych nie wiedzą o sobie nawzajem, a całe przetwarzanie rozproszone realizujemy z wykorzystaniem mikroserwisów.</w:t>
-      </w:r>
-    </w:p>
-    <w:p>
-      <w:pPr>
-        <w:spacing w:line="276" w:lineRule="auto"/>
-        <w:jc w:val="both"/>
-        <w:rPr>
-          <w:rFonts w:ascii="Montserrat" w:cs="Montserrat" w:eastAsia="Montserrat" w:hAnsi="Montserrat"/>
-        </w:rPr>
-      </w:pPr>
-      <w:r>
-        <w:rPr>
-          <w:rtl w:val="0"/>
-        </w:rPr>
-      </w:r>
-    </w:p>
-    <w:p>
-      <w:pPr>
-        <w:spacing w:line="276" w:lineRule="auto"/>
-        <w:jc w:val="both"/>
-        <w:rPr>
-          <w:rFonts w:ascii="Montserrat" w:cs="Montserrat" w:eastAsia="Montserrat" w:hAnsi="Montserrat"/>
-        </w:rPr>
-      </w:pPr>
-      <w:r>
-        <w:rPr>
-          <w:rFonts w:ascii="Montserrat" w:cs="Montserrat" w:eastAsia="Montserrat" w:hAnsi="Montserrat"/>
-          <w:rtl w:val="0"/>
-        </w:rPr>
-        <w:t xml:space="preserve">API umożliwia:</w:t>
+        <w:t xml:space="preserve">W ramach projektu stworzony został system symulujący rozproszony system bankowy z centralną bazą klientów oraz oddziałami banku posiadającymi własne lokalne bazy danych, w których dodatkowo rejestrowane są transakcje bankowe. Celem projektu było opracowanie biblioteki umożliwiającej komunikację z rozproszonymi bazami danych SQL Server i zarządzanie transakcjami. Założeniem dodatkowym były, że bazy danych nie wiedzą o sobie nawzajem, wtedy dla utrudnienia, całe przetwarzanie rozproszone realizujemy z wykorzystaniem mikroserwisów. Do realizacji zostały wykorzystane technologie:</w:t>
       </w:r>
     </w:p>
     <w:p>
@@ -219,7 +189,7 @@
           <w:rFonts w:ascii="Montserrat" w:cs="Montserrat" w:eastAsia="Montserrat" w:hAnsi="Montserrat"/>
           <w:rtl w:val="0"/>
         </w:rPr>
-        <w:t xml:space="preserve">Stworzenie kont logowania</w:t>
+        <w:t xml:space="preserve">Spring Boot 3</w:t>
       </w:r>
     </w:p>
     <w:p>
@@ -233,15 +203,14 @@
         <w:jc w:val="both"/>
         <w:rPr>
           <w:rFonts w:ascii="Montserrat" w:cs="Montserrat" w:eastAsia="Montserrat" w:hAnsi="Montserrat"/>
-          <w:u w:val="none"/>
-        </w:rPr>
-      </w:pPr>
-      <w:r>
-        <w:rPr>
-          <w:rFonts w:ascii="Montserrat" w:cs="Montserrat" w:eastAsia="Montserrat" w:hAnsi="Montserrat"/>
-          <w:rtl w:val="0"/>
-        </w:rPr>
-        <w:t xml:space="preserve">Stworzenie poszczególnych kont bankowych przypisanych do kont logowania</w:t>
+        </w:rPr>
+      </w:pPr>
+      <w:r>
+        <w:rPr>
+          <w:rFonts w:ascii="Montserrat" w:cs="Montserrat" w:eastAsia="Montserrat" w:hAnsi="Montserrat"/>
+          <w:rtl w:val="0"/>
+        </w:rPr>
+        <w:t xml:space="preserve">SQL Server</w:t>
       </w:r>
     </w:p>
     <w:p>
@@ -263,7 +232,7 @@
           <w:rFonts w:ascii="Montserrat" w:cs="Montserrat" w:eastAsia="Montserrat" w:hAnsi="Montserrat"/>
           <w:rtl w:val="0"/>
         </w:rPr>
-        <w:t xml:space="preserve">Wykonywanie przelewu między dwoma kontami</w:t>
+        <w:t xml:space="preserve">Angular 19</w:t>
       </w:r>
     </w:p>
     <w:p>
@@ -285,7 +254,7 @@
           <w:rFonts w:ascii="Montserrat" w:cs="Montserrat" w:eastAsia="Montserrat" w:hAnsi="Montserrat"/>
           <w:rtl w:val="0"/>
         </w:rPr>
-        <w:t xml:space="preserve">Wykonanie wpłaty lub wypłaty</w:t>
+        <w:t xml:space="preserve">Docker</w:t>
       </w:r>
     </w:p>
     <w:p>
@@ -307,14 +276,44 @@
           <w:rFonts w:ascii="Montserrat" w:cs="Montserrat" w:eastAsia="Montserrat" w:hAnsi="Montserrat"/>
           <w:rtl w:val="0"/>
         </w:rPr>
-        <w:t xml:space="preserve">Wygenerowanie nowej karty kredytowej</w:t>
+        <w:t xml:space="preserve">Apache Kafka</w:t>
+      </w:r>
+    </w:p>
+    <w:p>
+      <w:pPr>
+        <w:spacing w:line="276" w:lineRule="auto"/>
+        <w:jc w:val="both"/>
+        <w:rPr>
+          <w:rFonts w:ascii="Montserrat" w:cs="Montserrat" w:eastAsia="Montserrat" w:hAnsi="Montserrat"/>
+        </w:rPr>
+      </w:pPr>
+      <w:r>
+        <w:rPr>
+          <w:rtl w:val="0"/>
+        </w:rPr>
+      </w:r>
+    </w:p>
+    <w:p>
+      <w:pPr>
+        <w:spacing w:line="276" w:lineRule="auto"/>
+        <w:jc w:val="both"/>
+        <w:rPr>
+          <w:rFonts w:ascii="Montserrat" w:cs="Montserrat" w:eastAsia="Montserrat" w:hAnsi="Montserrat"/>
+        </w:rPr>
+      </w:pPr>
+      <w:r>
+        <w:rPr>
+          <w:rFonts w:ascii="Montserrat" w:cs="Montserrat" w:eastAsia="Montserrat" w:hAnsi="Montserrat"/>
+          <w:rtl w:val="0"/>
+        </w:rPr>
+        <w:t xml:space="preserve">API umożliwia:</w:t>
       </w:r>
     </w:p>
     <w:p>
       <w:pPr>
         <w:numPr>
           <w:ilvl w:val="0"/>
-          <w:numId w:val="2"/>
+          <w:numId w:val="3"/>
         </w:numPr>
         <w:spacing w:line="276" w:lineRule="auto"/>
         <w:ind w:left="720" w:hanging="360"/>
@@ -329,14 +328,124 @@
           <w:rFonts w:ascii="Montserrat" w:cs="Montserrat" w:eastAsia="Montserrat" w:hAnsi="Montserrat"/>
           <w:rtl w:val="0"/>
         </w:rPr>
-        <w:t xml:space="preserve">Wykonanie transakcji symulującej płatność kartą np. w sklepie</w:t>
+        <w:t xml:space="preserve">Stworzenie kont logowania</w:t>
       </w:r>
     </w:p>
     <w:p>
       <w:pPr>
         <w:numPr>
           <w:ilvl w:val="0"/>
-          <w:numId w:val="2"/>
+          <w:numId w:val="3"/>
+        </w:numPr>
+        <w:spacing w:line="276" w:lineRule="auto"/>
+        <w:ind w:left="720" w:hanging="360"/>
+        <w:jc w:val="both"/>
+        <w:rPr>
+          <w:rFonts w:ascii="Montserrat" w:cs="Montserrat" w:eastAsia="Montserrat" w:hAnsi="Montserrat"/>
+          <w:u w:val="none"/>
+        </w:rPr>
+      </w:pPr>
+      <w:r>
+        <w:rPr>
+          <w:rFonts w:ascii="Montserrat" w:cs="Montserrat" w:eastAsia="Montserrat" w:hAnsi="Montserrat"/>
+          <w:rtl w:val="0"/>
+        </w:rPr>
+        <w:t xml:space="preserve">Stworzenie poszczególnych kont bankowych przypisanych do kont logowania</w:t>
+      </w:r>
+    </w:p>
+    <w:p>
+      <w:pPr>
+        <w:numPr>
+          <w:ilvl w:val="0"/>
+          <w:numId w:val="3"/>
+        </w:numPr>
+        <w:spacing w:line="276" w:lineRule="auto"/>
+        <w:ind w:left="720" w:hanging="360"/>
+        <w:jc w:val="both"/>
+        <w:rPr>
+          <w:rFonts w:ascii="Montserrat" w:cs="Montserrat" w:eastAsia="Montserrat" w:hAnsi="Montserrat"/>
+          <w:u w:val="none"/>
+        </w:rPr>
+      </w:pPr>
+      <w:r>
+        <w:rPr>
+          <w:rFonts w:ascii="Montserrat" w:cs="Montserrat" w:eastAsia="Montserrat" w:hAnsi="Montserrat"/>
+          <w:rtl w:val="0"/>
+        </w:rPr>
+        <w:t xml:space="preserve">Wykonywanie przelewu między dwoma kontami</w:t>
+      </w:r>
+    </w:p>
+    <w:p>
+      <w:pPr>
+        <w:numPr>
+          <w:ilvl w:val="0"/>
+          <w:numId w:val="3"/>
+        </w:numPr>
+        <w:spacing w:line="276" w:lineRule="auto"/>
+        <w:ind w:left="720" w:hanging="360"/>
+        <w:jc w:val="both"/>
+        <w:rPr>
+          <w:rFonts w:ascii="Montserrat" w:cs="Montserrat" w:eastAsia="Montserrat" w:hAnsi="Montserrat"/>
+          <w:u w:val="none"/>
+        </w:rPr>
+      </w:pPr>
+      <w:r>
+        <w:rPr>
+          <w:rFonts w:ascii="Montserrat" w:cs="Montserrat" w:eastAsia="Montserrat" w:hAnsi="Montserrat"/>
+          <w:rtl w:val="0"/>
+        </w:rPr>
+        <w:t xml:space="preserve">Wykonanie wpłaty lub wypłaty</w:t>
+      </w:r>
+    </w:p>
+    <w:p>
+      <w:pPr>
+        <w:numPr>
+          <w:ilvl w:val="0"/>
+          <w:numId w:val="3"/>
+        </w:numPr>
+        <w:spacing w:line="276" w:lineRule="auto"/>
+        <w:ind w:left="720" w:hanging="360"/>
+        <w:jc w:val="both"/>
+        <w:rPr>
+          <w:rFonts w:ascii="Montserrat" w:cs="Montserrat" w:eastAsia="Montserrat" w:hAnsi="Montserrat"/>
+          <w:u w:val="none"/>
+        </w:rPr>
+      </w:pPr>
+      <w:r>
+        <w:rPr>
+          <w:rFonts w:ascii="Montserrat" w:cs="Montserrat" w:eastAsia="Montserrat" w:hAnsi="Montserrat"/>
+          <w:rtl w:val="0"/>
+        </w:rPr>
+        <w:t xml:space="preserve">Wygenerowanie nowej karty kredytowej</w:t>
+      </w:r>
+    </w:p>
+    <w:p>
+      <w:pPr>
+        <w:numPr>
+          <w:ilvl w:val="0"/>
+          <w:numId w:val="3"/>
+        </w:numPr>
+        <w:spacing w:line="276" w:lineRule="auto"/>
+        <w:ind w:left="720" w:hanging="360"/>
+        <w:jc w:val="both"/>
+        <w:rPr>
+          <w:rFonts w:ascii="Montserrat" w:cs="Montserrat" w:eastAsia="Montserrat" w:hAnsi="Montserrat"/>
+          <w:u w:val="none"/>
+        </w:rPr>
+      </w:pPr>
+      <w:r>
+        <w:rPr>
+          <w:rFonts w:ascii="Montserrat" w:cs="Montserrat" w:eastAsia="Montserrat" w:hAnsi="Montserrat"/>
+          <w:rtl w:val="0"/>
+        </w:rPr>
+        <w:t xml:space="preserve">Wykonanie transakcji symulującej płatność kartą np. w sklepie</w:t>
+      </w:r>
+    </w:p>
+    <w:p>
+      <w:pPr>
+        <w:numPr>
+          <w:ilvl w:val="0"/>
+          <w:numId w:val="3"/>
         </w:numPr>
         <w:spacing w:line="276" w:lineRule="auto"/>
         <w:ind w:left="720" w:hanging="360"/>
@@ -4549,57 +4658,6 @@
         </w:rPr>
         <w:t xml:space="preserve">}</w:t>
       </w:r>
-      <w:r>
-        <w:rPr>
-          <w:rtl w:val="0"/>
-        </w:rPr>
-      </w:r>
-    </w:p>
-    <w:p>
-      <w:pPr>
-        <w:spacing w:line="276" w:lineRule="auto"/>
-        <w:jc w:val="left"/>
-        <w:rPr>
-          <w:rFonts w:ascii="Montserrat" w:cs="Montserrat" w:eastAsia="Montserrat" w:hAnsi="Montserrat"/>
-          <w:b w:val="1"/>
-          <w:sz w:val="28"/>
-          <w:szCs w:val="28"/>
-        </w:rPr>
-      </w:pPr>
-      <w:r>
-        <w:rPr>
-          <w:rtl w:val="0"/>
-        </w:rPr>
-      </w:r>
-    </w:p>
-    <w:p>
-      <w:pPr>
-        <w:spacing w:line="276" w:lineRule="auto"/>
-        <w:jc w:val="left"/>
-        <w:rPr>
-          <w:rFonts w:ascii="Montserrat" w:cs="Montserrat" w:eastAsia="Montserrat" w:hAnsi="Montserrat"/>
-          <w:b w:val="1"/>
-          <w:sz w:val="28"/>
-          <w:szCs w:val="28"/>
-        </w:rPr>
-      </w:pPr>
-      <w:r>
-        <w:rPr>
-          <w:rtl w:val="0"/>
-        </w:rPr>
-      </w:r>
-    </w:p>
-    <w:p>
-      <w:pPr>
-        <w:spacing w:line="276" w:lineRule="auto"/>
-        <w:jc w:val="left"/>
-        <w:rPr>
-          <w:rFonts w:ascii="Montserrat" w:cs="Montserrat" w:eastAsia="Montserrat" w:hAnsi="Montserrat"/>
-          <w:b w:val="1"/>
-          <w:sz w:val="28"/>
-          <w:szCs w:val="28"/>
-        </w:rPr>
-      </w:pPr>
       <w:r>
         <w:rPr>
           <w:rtl w:val="0"/>
@@ -8719,7 +8777,7 @@
       <w:pPr>
         <w:numPr>
           <w:ilvl w:val="0"/>
-          <w:numId w:val="3"/>
+          <w:numId w:val="4"/>
         </w:numPr>
         <w:spacing w:line="276" w:lineRule="auto"/>
         <w:ind w:left="720" w:hanging="360"/>
@@ -8741,7 +8799,7 @@
       <w:pPr>
         <w:numPr>
           <w:ilvl w:val="0"/>
-          <w:numId w:val="3"/>
+          <w:numId w:val="4"/>
         </w:numPr>
         <w:spacing w:line="276" w:lineRule="auto"/>
         <w:ind w:left="720" w:hanging="360"/>
@@ -8763,7 +8821,7 @@
       <w:pPr>
         <w:numPr>
           <w:ilvl w:val="0"/>
-          <w:numId w:val="3"/>
+          <w:numId w:val="4"/>
         </w:numPr>
         <w:spacing w:line="276" w:lineRule="auto"/>
         <w:ind w:left="720" w:hanging="360"/>
@@ -8785,7 +8843,7 @@
       <w:pPr>
         <w:numPr>
           <w:ilvl w:val="0"/>
-          <w:numId w:val="3"/>
+          <w:numId w:val="4"/>
         </w:numPr>
         <w:spacing w:line="276" w:lineRule="auto"/>
         <w:ind w:left="720" w:hanging="360"/>
@@ -8837,7 +8895,7 @@
       <w:pPr>
         <w:numPr>
           <w:ilvl w:val="0"/>
-          <w:numId w:val="7"/>
+          <w:numId w:val="8"/>
         </w:numPr>
         <w:spacing w:line="276" w:lineRule="auto"/>
         <w:ind w:left="720" w:hanging="360"/>
@@ -8857,7 +8915,7 @@
       <w:pPr>
         <w:numPr>
           <w:ilvl w:val="0"/>
-          <w:numId w:val="7"/>
+          <w:numId w:val="8"/>
         </w:numPr>
         <w:spacing w:line="276" w:lineRule="auto"/>
         <w:ind w:left="720" w:hanging="360"/>
@@ -8877,7 +8935,7 @@
       <w:pPr>
         <w:numPr>
           <w:ilvl w:val="0"/>
-          <w:numId w:val="7"/>
+          <w:numId w:val="8"/>
         </w:numPr>
         <w:spacing w:line="276" w:lineRule="auto"/>
         <w:ind w:left="720" w:hanging="360"/>
@@ -8898,7 +8956,7 @@
       <w:pPr>
         <w:numPr>
           <w:ilvl w:val="0"/>
-          <w:numId w:val="7"/>
+          <w:numId w:val="8"/>
         </w:numPr>
         <w:spacing w:line="276" w:lineRule="auto"/>
         <w:ind w:left="720" w:hanging="360"/>
@@ -8919,7 +8977,7 @@
       <w:pPr>
         <w:numPr>
           <w:ilvl w:val="0"/>
-          <w:numId w:val="7"/>
+          <w:numId w:val="8"/>
         </w:numPr>
         <w:spacing w:line="276" w:lineRule="auto"/>
         <w:ind w:left="720" w:hanging="360"/>
@@ -8940,7 +8998,7 @@
       <w:pPr>
         <w:numPr>
           <w:ilvl w:val="0"/>
-          <w:numId w:val="7"/>
+          <w:numId w:val="8"/>
         </w:numPr>
         <w:spacing w:line="276" w:lineRule="auto"/>
         <w:ind w:left="720" w:hanging="360"/>
@@ -8989,7 +9047,7 @@
       <w:pPr>
         <w:numPr>
           <w:ilvl w:val="0"/>
-          <w:numId w:val="5"/>
+          <w:numId w:val="6"/>
         </w:numPr>
         <w:spacing w:line="276" w:lineRule="auto"/>
         <w:ind w:left="720" w:hanging="360"/>
@@ -9009,7 +9067,7 @@
       <w:pPr>
         <w:numPr>
           <w:ilvl w:val="0"/>
-          <w:numId w:val="5"/>
+          <w:numId w:val="6"/>
         </w:numPr>
         <w:spacing w:line="276" w:lineRule="auto"/>
         <w:ind w:left="720" w:hanging="360"/>
@@ -9030,7 +9088,7 @@
       <w:pPr>
         <w:numPr>
           <w:ilvl w:val="0"/>
-          <w:numId w:val="5"/>
+          <w:numId w:val="6"/>
         </w:numPr>
         <w:spacing w:line="276" w:lineRule="auto"/>
         <w:ind w:left="720" w:hanging="360"/>
@@ -9050,7 +9108,7 @@
       <w:pPr>
         <w:numPr>
           <w:ilvl w:val="0"/>
-          <w:numId w:val="5"/>
+          <w:numId w:val="6"/>
         </w:numPr>
         <w:spacing w:line="276" w:lineRule="auto"/>
         <w:ind w:left="720" w:hanging="360"/>
@@ -9176,7 +9234,7 @@
           <w:szCs w:val="28"/>
           <w:rtl w:val="0"/>
         </w:rPr>
-        <w:t xml:space="preserve">Prezentacja przeprowadzonych testów jednostkowych</w:t>
+        <w:t xml:space="preserve"> Prezentacja przeprowadzonych testów jednostkowych</w:t>
       </w:r>
     </w:p>
     <w:p>
@@ -9346,12 +9404,12 @@
           <wp:inline distB="114300" distT="114300" distL="114300" distR="114300">
             <wp:extent cx="5943600" cy="2870200"/>
             <wp:effectExtent b="0" l="0" r="0" t="0"/>
-            <wp:docPr id="5" name="image7.png"/>
+            <wp:docPr id="6" name="image1.png"/>
             <a:graphic>
               <a:graphicData uri="http://schemas.openxmlformats.org/drawingml/2006/picture">
                 <pic:pic>
                   <pic:nvPicPr>
-                    <pic:cNvPr id="0" name="image7.png"/>
+                    <pic:cNvPr id="0" name="image1.png"/>
                     <pic:cNvPicPr preferRelativeResize="0"/>
                   </pic:nvPicPr>
                   <pic:blipFill>
@@ -9434,7 +9492,7 @@
         </w:rPr>
         <w:drawing>
           <wp:inline distB="114300" distT="114300" distL="114300" distR="114300">
-            <wp:extent cx="5943600" cy="3429000"/>
+            <wp:extent cx="5943600" cy="4140200"/>
             <wp:effectExtent b="0" l="0" r="0" t="0"/>
             <wp:docPr id="3" name="image2.png"/>
             <a:graphic>
@@ -9454,7 +9512,7 @@
                   <pic:spPr>
                     <a:xfrm>
                       <a:off x="0" y="0"/>
-                      <a:ext cx="5943600" cy="3429000"/>
+                      <a:ext cx="5943600" cy="4140200"/>
                     </a:xfrm>
                     <a:prstGeom prst="rect"/>
                     <a:ln/>
@@ -9600,12 +9658,12 @@
           <wp:inline distB="114300" distT="114300" distL="114300" distR="114300">
             <wp:extent cx="4469159" cy="2786063"/>
             <wp:effectExtent b="0" l="0" r="0" t="0"/>
-            <wp:docPr id="2" name="image1.png"/>
+            <wp:docPr id="2" name="image4.png"/>
             <a:graphic>
               <a:graphicData uri="http://schemas.openxmlformats.org/drawingml/2006/picture">
                 <pic:pic>
                   <pic:nvPicPr>
-                    <pic:cNvPr id="0" name="image1.png"/>
+                    <pic:cNvPr id="0" name="image4.png"/>
                     <pic:cNvPicPr preferRelativeResize="0"/>
                   </pic:nvPicPr>
                   <pic:blipFill>
@@ -9690,12 +9748,12 @@
           <wp:inline distB="114300" distT="114300" distL="114300" distR="114300">
             <wp:extent cx="5943600" cy="2717800"/>
             <wp:effectExtent b="0" l="0" r="0" t="0"/>
-            <wp:docPr id="1" name="image4.png"/>
+            <wp:docPr id="1" name="image7.png"/>
             <a:graphic>
               <a:graphicData uri="http://schemas.openxmlformats.org/drawingml/2006/picture">
                 <pic:pic>
                   <pic:nvPicPr>
-                    <pic:cNvPr id="0" name="image4.png"/>
+                    <pic:cNvPr id="0" name="image7.png"/>
                     <pic:cNvPicPr preferRelativeResize="0"/>
                   </pic:nvPicPr>
                   <pic:blipFill>
@@ -9864,20 +9922,6 @@
       </w:pPr>
       <w:r>
         <w:rPr>
-          <w:rtl w:val="0"/>
-        </w:rPr>
-      </w:r>
-    </w:p>
-    <w:p>
-      <w:pPr>
-        <w:spacing w:line="276" w:lineRule="auto"/>
-        <w:jc w:val="left"/>
-        <w:rPr>
-          <w:rFonts w:ascii="Montserrat" w:cs="Montserrat" w:eastAsia="Montserrat" w:hAnsi="Montserrat"/>
-        </w:rPr>
-      </w:pPr>
-      <w:r>
-        <w:rPr>
           <w:rFonts w:ascii="Montserrat" w:cs="Montserrat" w:eastAsia="Montserrat" w:hAnsi="Montserrat"/>
           <w:rtl w:val="0"/>
         </w:rPr>
@@ -9906,12 +9950,12 @@
           <wp:inline distB="114300" distT="114300" distL="114300" distR="114300">
             <wp:extent cx="5943600" cy="2997200"/>
             <wp:effectExtent b="0" l="0" r="0" t="0"/>
-            <wp:docPr id="4" name="image5.png"/>
+            <wp:docPr id="5" name="image3.png"/>
             <a:graphic>
               <a:graphicData uri="http://schemas.openxmlformats.org/drawingml/2006/picture">
                 <pic:pic>
                   <pic:nvPicPr>
-                    <pic:cNvPr id="0" name="image5.png"/>
+                    <pic:cNvPr id="0" name="image3.png"/>
                     <pic:cNvPicPr preferRelativeResize="0"/>
                   </pic:nvPicPr>
                   <pic:blipFill>
@@ -9977,7 +10021,6 @@
     <w:p>
       <w:pPr>
         <w:spacing w:line="276" w:lineRule="auto"/>
-        <w:jc w:val="left"/>
         <w:rPr>
           <w:rFonts w:ascii="Montserrat" w:cs="Montserrat" w:eastAsia="Montserrat" w:hAnsi="Montserrat"/>
           <w:b w:val="1"/>
@@ -9994,14 +10037,14 @@
         </w:rPr>
         <w:drawing>
           <wp:inline distB="114300" distT="114300" distL="114300" distR="114300">
-            <wp:extent cx="5943600" cy="4343400"/>
+            <wp:extent cx="5081588" cy="4377116"/>
             <wp:effectExtent b="0" l="0" r="0" t="0"/>
-            <wp:docPr id="6" name="image3.png"/>
+            <wp:docPr id="4" name="image5.png"/>
             <a:graphic>
               <a:graphicData uri="http://schemas.openxmlformats.org/drawingml/2006/picture">
                 <pic:pic>
                   <pic:nvPicPr>
-                    <pic:cNvPr id="0" name="image3.png"/>
+                    <pic:cNvPr id="0" name="image5.png"/>
                     <pic:cNvPicPr preferRelativeResize="0"/>
                   </pic:nvPicPr>
                   <pic:blipFill>
@@ -10014,7 +10057,7 @@
                   <pic:spPr>
                     <a:xfrm>
                       <a:off x="0" y="0"/>
-                      <a:ext cx="5943600" cy="4343400"/>
+                      <a:ext cx="5081588" cy="4377116"/>
                     </a:xfrm>
                     <a:prstGeom prst="rect"/>
                     <a:ln/>
@@ -10033,23 +10076,6 @@
     </w:p>
     <w:p>
       <w:pPr>
-        <w:spacing w:line="276" w:lineRule="auto"/>
-        <w:jc w:val="left"/>
-        <w:rPr>
-          <w:rFonts w:ascii="Montserrat" w:cs="Montserrat" w:eastAsia="Montserrat" w:hAnsi="Montserrat"/>
-          <w:b w:val="1"/>
-          <w:sz w:val="28"/>
-          <w:szCs w:val="28"/>
-        </w:rPr>
-      </w:pPr>
-      <w:r>
-        <w:rPr>
-          <w:rtl w:val="0"/>
-        </w:rPr>
-      </w:r>
-    </w:p>
-    <w:p>
-      <w:pPr>
         <w:numPr>
           <w:ilvl w:val="0"/>
           <w:numId w:val="1"/>
@@ -10180,7 +10206,7 @@
       <w:pPr>
         <w:numPr>
           <w:ilvl w:val="0"/>
-          <w:numId w:val="6"/>
+          <w:numId w:val="7"/>
         </w:numPr>
         <w:spacing w:after="0" w:afterAutospacing="0" w:before="240" w:line="276" w:lineRule="auto"/>
         <w:ind w:left="720" w:hanging="360"/>
@@ -10201,7 +10227,7 @@
       <w:pPr>
         <w:numPr>
           <w:ilvl w:val="0"/>
-          <w:numId w:val="6"/>
+          <w:numId w:val="7"/>
         </w:numPr>
         <w:spacing w:after="0" w:afterAutospacing="0" w:before="0" w:beforeAutospacing="0" w:line="276" w:lineRule="auto"/>
         <w:ind w:left="720" w:hanging="360"/>
@@ -10222,7 +10248,7 @@
       <w:pPr>
         <w:numPr>
           <w:ilvl w:val="0"/>
-          <w:numId w:val="6"/>
+          <w:numId w:val="7"/>
         </w:numPr>
         <w:spacing w:after="0" w:afterAutospacing="0" w:before="0" w:beforeAutospacing="0" w:line="276" w:lineRule="auto"/>
         <w:ind w:left="720" w:hanging="360"/>
@@ -10243,7 +10269,7 @@
       <w:pPr>
         <w:numPr>
           <w:ilvl w:val="0"/>
-          <w:numId w:val="6"/>
+          <w:numId w:val="7"/>
         </w:numPr>
         <w:spacing w:after="0" w:afterAutospacing="0" w:before="0" w:beforeAutospacing="0" w:line="276" w:lineRule="auto"/>
         <w:ind w:left="720" w:hanging="360"/>
@@ -10264,7 +10290,7 @@
       <w:pPr>
         <w:numPr>
           <w:ilvl w:val="0"/>
-          <w:numId w:val="6"/>
+          <w:numId w:val="7"/>
         </w:numPr>
         <w:spacing w:after="240" w:before="0" w:beforeAutospacing="0" w:line="276" w:lineRule="auto"/>
         <w:ind w:left="720" w:hanging="360"/>
@@ -10412,7 +10438,7 @@
       <w:pPr>
         <w:numPr>
           <w:ilvl w:val="0"/>
-          <w:numId w:val="4"/>
+          <w:numId w:val="5"/>
         </w:numPr>
         <w:spacing w:line="276" w:lineRule="auto"/>
         <w:ind w:left="1440" w:hanging="360"/>
@@ -10458,7 +10484,7 @@
       <w:pPr>
         <w:numPr>
           <w:ilvl w:val="0"/>
-          <w:numId w:val="4"/>
+          <w:numId w:val="5"/>
         </w:numPr>
         <w:spacing w:line="276" w:lineRule="auto"/>
         <w:ind w:left="1440" w:hanging="360"/>
@@ -10514,7 +10540,7 @@
       <w:pPr>
         <w:numPr>
           <w:ilvl w:val="0"/>
-          <w:numId w:val="4"/>
+          <w:numId w:val="5"/>
         </w:numPr>
         <w:spacing w:line="276" w:lineRule="auto"/>
         <w:ind w:left="1440" w:hanging="360"/>
@@ -10558,7 +10584,7 @@
       <w:pPr>
         <w:numPr>
           <w:ilvl w:val="0"/>
-          <w:numId w:val="4"/>
+          <w:numId w:val="5"/>
         </w:numPr>
         <w:spacing w:line="276" w:lineRule="auto"/>
         <w:ind w:left="1440" w:hanging="360"/>
@@ -10966,7 +10992,7 @@
       <w:lvlText w:val="-"/>
       <w:lvlJc w:val="left"/>
       <w:pPr>
-        <w:ind w:left="1440" w:hanging="360"/>
+        <w:ind w:left="720" w:hanging="360"/>
       </w:pPr>
       <w:rPr>
         <w:u w:val="none"/>
@@ -10978,7 +11004,7 @@
       <w:lvlText w:val="-"/>
       <w:lvlJc w:val="left"/>
       <w:pPr>
-        <w:ind w:left="2160" w:hanging="360"/>
+        <w:ind w:left="1440" w:hanging="360"/>
       </w:pPr>
       <w:rPr>
         <w:u w:val="none"/>
@@ -10990,7 +11016,7 @@
       <w:lvlText w:val="-"/>
       <w:lvlJc w:val="left"/>
       <w:pPr>
-        <w:ind w:left="2880" w:hanging="360"/>
+        <w:ind w:left="2160" w:hanging="360"/>
       </w:pPr>
       <w:rPr>
         <w:u w:val="none"/>
@@ -11002,7 +11028,7 @@
       <w:lvlText w:val="-"/>
       <w:lvlJc w:val="left"/>
       <w:pPr>
-        <w:ind w:left="3600" w:hanging="360"/>
+        <w:ind w:left="2880" w:hanging="360"/>
       </w:pPr>
       <w:rPr>
         <w:u w:val="none"/>
@@ -11014,7 +11040,7 @@
       <w:lvlText w:val="-"/>
       <w:lvlJc w:val="left"/>
       <w:pPr>
-        <w:ind w:left="4320" w:hanging="360"/>
+        <w:ind w:left="3600" w:hanging="360"/>
       </w:pPr>
       <w:rPr>
         <w:u w:val="none"/>
@@ -11026,7 +11052,7 @@
       <w:lvlText w:val="-"/>
       <w:lvlJc w:val="left"/>
       <w:pPr>
-        <w:ind w:left="5040" w:hanging="360"/>
+        <w:ind w:left="4320" w:hanging="360"/>
       </w:pPr>
       <w:rPr>
         <w:u w:val="none"/>
@@ -11038,7 +11064,7 @@
       <w:lvlText w:val="-"/>
       <w:lvlJc w:val="left"/>
       <w:pPr>
-        <w:ind w:left="5760" w:hanging="360"/>
+        <w:ind w:left="5040" w:hanging="360"/>
       </w:pPr>
       <w:rPr>
         <w:u w:val="none"/>
@@ -11050,7 +11076,7 @@
       <w:lvlText w:val="-"/>
       <w:lvlJc w:val="left"/>
       <w:pPr>
-        <w:ind w:left="6480" w:hanging="360"/>
+        <w:ind w:left="5760" w:hanging="360"/>
       </w:pPr>
       <w:rPr>
         <w:u w:val="none"/>
@@ -11062,7 +11088,7 @@
       <w:lvlText w:val="-"/>
       <w:lvlJc w:val="left"/>
       <w:pPr>
-        <w:ind w:left="7200" w:hanging="360"/>
+        <w:ind w:left="6480" w:hanging="360"/>
       </w:pPr>
       <w:rPr>
         <w:u w:val="none"/>
@@ -11076,7 +11102,7 @@
       <w:lvlText w:val="-"/>
       <w:lvlJc w:val="left"/>
       <w:pPr>
-        <w:ind w:left="720" w:hanging="360"/>
+        <w:ind w:left="1440" w:hanging="360"/>
       </w:pPr>
       <w:rPr>
         <w:u w:val="none"/>
@@ -11088,7 +11114,7 @@
       <w:lvlText w:val="-"/>
       <w:lvlJc w:val="left"/>
       <w:pPr>
-        <w:ind w:left="1440" w:hanging="360"/>
+        <w:ind w:left="2160" w:hanging="360"/>
       </w:pPr>
       <w:rPr>
         <w:u w:val="none"/>
@@ -11100,7 +11126,7 @@
       <w:lvlText w:val="-"/>
       <w:lvlJc w:val="left"/>
       <w:pPr>
-        <w:ind w:left="2160" w:hanging="360"/>
+        <w:ind w:left="2880" w:hanging="360"/>
       </w:pPr>
       <w:rPr>
         <w:u w:val="none"/>
@@ -11112,7 +11138,7 @@
       <w:lvlText w:val="-"/>
       <w:lvlJc w:val="left"/>
       <w:pPr>
-        <w:ind w:left="2880" w:hanging="360"/>
+        <w:ind w:left="3600" w:hanging="360"/>
       </w:pPr>
       <w:rPr>
         <w:u w:val="none"/>
@@ -11124,7 +11150,7 @@
       <w:lvlText w:val="-"/>
       <w:lvlJc w:val="left"/>
       <w:pPr>
-        <w:ind w:left="3600" w:hanging="360"/>
+        <w:ind w:left="4320" w:hanging="360"/>
       </w:pPr>
       <w:rPr>
         <w:u w:val="none"/>
@@ -11136,7 +11162,7 @@
       <w:lvlText w:val="-"/>
       <w:lvlJc w:val="left"/>
       <w:pPr>
-        <w:ind w:left="4320" w:hanging="360"/>
+        <w:ind w:left="5040" w:hanging="360"/>
       </w:pPr>
       <w:rPr>
         <w:u w:val="none"/>
@@ -11148,7 +11174,7 @@
       <w:lvlText w:val="-"/>
       <w:lvlJc w:val="left"/>
       <w:pPr>
-        <w:ind w:left="5040" w:hanging="360"/>
+        <w:ind w:left="5760" w:hanging="360"/>
       </w:pPr>
       <w:rPr>
         <w:u w:val="none"/>
@@ -11160,7 +11186,7 @@
       <w:lvlText w:val="-"/>
       <w:lvlJc w:val="left"/>
       <w:pPr>
-        <w:ind w:left="5760" w:hanging="360"/>
+        <w:ind w:left="6480" w:hanging="360"/>
       </w:pPr>
       <w:rPr>
         <w:u w:val="none"/>
@@ -11172,7 +11198,7 @@
       <w:lvlText w:val="-"/>
       <w:lvlJc w:val="left"/>
       <w:pPr>
-        <w:ind w:left="6480" w:hanging="360"/>
+        <w:ind w:left="7200" w:hanging="360"/>
       </w:pPr>
       <w:rPr>
         <w:u w:val="none"/>
@@ -11183,6 +11209,116 @@
     <w:lvl w:ilvl="0">
       <w:start w:val="1"/>
       <w:numFmt w:val="bullet"/>
+      <w:lvlText w:val="-"/>
+      <w:lvlJc w:val="left"/>
+      <w:pPr>
+        <w:ind w:left="720" w:hanging="360"/>
+      </w:pPr>
+      <w:rPr>
+        <w:u w:val="none"/>
+      </w:rPr>
+    </w:lvl>
+    <w:lvl w:ilvl="1">
+      <w:start w:val="1"/>
+      <w:numFmt w:val="bullet"/>
+      <w:lvlText w:val="-"/>
+      <w:lvlJc w:val="left"/>
+      <w:pPr>
+        <w:ind w:left="1440" w:hanging="360"/>
+      </w:pPr>
+      <w:rPr>
+        <w:u w:val="none"/>
+      </w:rPr>
+    </w:lvl>
+    <w:lvl w:ilvl="2">
+      <w:start w:val="1"/>
+      <w:numFmt w:val="bullet"/>
+      <w:lvlText w:val="-"/>
+      <w:lvlJc w:val="left"/>
+      <w:pPr>
+        <w:ind w:left="2160" w:hanging="360"/>
+      </w:pPr>
+      <w:rPr>
+        <w:u w:val="none"/>
+      </w:rPr>
+    </w:lvl>
+    <w:lvl w:ilvl="3">
+      <w:start w:val="1"/>
+      <w:numFmt w:val="bullet"/>
+      <w:lvlText w:val="-"/>
+      <w:lvlJc w:val="left"/>
+      <w:pPr>
+        <w:ind w:left="2880" w:hanging="360"/>
+      </w:pPr>
+      <w:rPr>
+        <w:u w:val="none"/>
+      </w:rPr>
+    </w:lvl>
+    <w:lvl w:ilvl="4">
+      <w:start w:val="1"/>
+      <w:numFmt w:val="bullet"/>
+      <w:lvlText w:val="-"/>
+      <w:lvlJc w:val="left"/>
+      <w:pPr>
+        <w:ind w:left="3600" w:hanging="360"/>
+      </w:pPr>
+      <w:rPr>
+        <w:u w:val="none"/>
+      </w:rPr>
+    </w:lvl>
+    <w:lvl w:ilvl="5">
+      <w:start w:val="1"/>
+      <w:numFmt w:val="bullet"/>
+      <w:lvlText w:val="-"/>
+      <w:lvlJc w:val="left"/>
+      <w:pPr>
+        <w:ind w:left="4320" w:hanging="360"/>
+      </w:pPr>
+      <w:rPr>
+        <w:u w:val="none"/>
+      </w:rPr>
+    </w:lvl>
+    <w:lvl w:ilvl="6">
+      <w:start w:val="1"/>
+      <w:numFmt w:val="bullet"/>
+      <w:lvlText w:val="-"/>
+      <w:lvlJc w:val="left"/>
+      <w:pPr>
+        <w:ind w:left="5040" w:hanging="360"/>
+      </w:pPr>
+      <w:rPr>
+        <w:u w:val="none"/>
+      </w:rPr>
+    </w:lvl>
+    <w:lvl w:ilvl="7">
+      <w:start w:val="1"/>
+      <w:numFmt w:val="bullet"/>
+      <w:lvlText w:val="-"/>
+      <w:lvlJc w:val="left"/>
+      <w:pPr>
+        <w:ind w:left="5760" w:hanging="360"/>
+      </w:pPr>
+      <w:rPr>
+        <w:u w:val="none"/>
+      </w:rPr>
+    </w:lvl>
+    <w:lvl w:ilvl="8">
+      <w:start w:val="1"/>
+      <w:numFmt w:val="bullet"/>
+      <w:lvlText w:val="-"/>
+      <w:lvlJc w:val="left"/>
+      <w:pPr>
+        <w:ind w:left="6480" w:hanging="360"/>
+      </w:pPr>
+      <w:rPr>
+        <w:u w:val="none"/>
+      </w:rPr>
+    </w:lvl>
+  </w:abstractNum>
+  <w:abstractNum w:abstractNumId="7">
+    <w:lvl w:ilvl="0">
+      <w:start w:val="1"/>
+      <w:numFmt w:val="bullet"/>
       <w:lvlText w:val="●"/>
       <w:lvlJc w:val="left"/>
       <w:pPr>
@@ -11289,7 +11425,7 @@
       </w:rPr>
     </w:lvl>
   </w:abstractNum>
-  <w:abstractNum w:abstractNumId="7">
+  <w:abstractNum w:abstractNumId="8">
     <w:lvl w:ilvl="0">
       <w:start w:val="1"/>
       <w:numFmt w:val="bullet"/>
@@ -11419,6 +11555,9 @@
   </w:num>
   <w:num w:numId="7">
     <w:abstractNumId w:val="7"/>
+  </w:num>
+  <w:num w:numId="8">
+    <w:abstractNumId w:val="8"/>
   </w:num>
 </w:numbering>
 </file>

</xml_diff>

<commit_message>
Add verification checks to userId, accountNumbers, etc.
</commit_message>
<xml_diff>
--- a/docs/docs.docx
+++ b/docs/docs.docx
@@ -5657,7 +5657,7 @@
           <w:szCs w:val="21"/>
           <w:rtl w:val="0"/>
         </w:rPr>
-        <w:t xml:space="preserve">Client</w:t>
+        <w:t xml:space="preserve">Void</w:t>
       </w:r>
       <w:r>
         <w:rPr>
@@ -5692,7 +5692,7 @@
           <w:szCs w:val="21"/>
           <w:rtl w:val="0"/>
         </w:rPr>
-        <w:t xml:space="preserve">getClient</w:t>
+        <w:t xml:space="preserve">deleteCreditCard</w:t>
       </w:r>
       <w:r>
         <w:rPr>
@@ -5715,7 +5715,7 @@
             <w:szCs w:val="21"/>
             <w:rtl w:val="0"/>
           </w:rPr>
-          <w:t xml:space="preserve">UUID</w:t>
+          <w:t xml:space="preserve">String</w:t>
         </w:r>
       </w:hyperlink>
       <w:r>
@@ -5727,7 +5727,7 @@
           <w:szCs w:val="21"/>
           <w:rtl w:val="0"/>
         </w:rPr>
-        <w:t xml:space="preserve"> id)</w:t>
+        <w:t xml:space="preserve"> number)</w:t>
       </w:r>
     </w:p>
     <w:p>
@@ -5799,10 +5799,11 @@
         <w:shd w:fill="eeeeef" w:val="clear"/>
         <w:spacing w:line="276" w:lineRule="auto"/>
         <w:rPr>
-          <w:rFonts w:ascii="Montserrat" w:cs="Montserrat" w:eastAsia="Montserrat" w:hAnsi="Montserrat"/>
-          <w:b w:val="1"/>
-          <w:sz w:val="28"/>
-          <w:szCs w:val="28"/>
+          <w:rFonts w:ascii="Courier New" w:cs="Courier New" w:eastAsia="Courier New" w:hAnsi="Courier New"/>
+          <w:b w:val="1"/>
+          <w:color w:val="353833"/>
+          <w:sz w:val="21"/>
+          <w:szCs w:val="21"/>
         </w:rPr>
       </w:pPr>
       <w:r>
@@ -5814,40 +5815,18 @@
           <w:szCs w:val="21"/>
           <w:rtl w:val="0"/>
         </w:rPr>
-        <w:t xml:space="preserve">update</w:t>
-      </w:r>
-      <w:r>
-        <w:rPr>
-          <w:rFonts w:ascii="Courier New" w:cs="Courier New" w:eastAsia="Courier New" w:hAnsi="Courier New"/>
-          <w:b w:val="1"/>
-          <w:color w:val="353833"/>
-          <w:sz w:val="21"/>
-          <w:szCs w:val="21"/>
-          <w:rtl w:val="0"/>
-        </w:rPr>
-        <w:t xml:space="preserve">(@Valid </w:t>
-      </w:r>
-      <w:r>
-        <w:rPr>
-          <w:rFonts w:ascii="Courier New" w:cs="Courier New" w:eastAsia="Courier New" w:hAnsi="Courier New"/>
-          <w:b w:val="1"/>
-          <w:color w:val="4a6782"/>
-          <w:sz w:val="21"/>
-          <w:szCs w:val="21"/>
-          <w:rtl w:val="0"/>
-        </w:rPr>
-        <w:t xml:space="preserve">Client</w:t>
-      </w:r>
-      <w:r>
-        <w:rPr>
-          <w:rFonts w:ascii="Courier New" w:cs="Courier New" w:eastAsia="Courier New" w:hAnsi="Courier New"/>
-          <w:b w:val="1"/>
-          <w:color w:val="353833"/>
-          <w:sz w:val="21"/>
-          <w:szCs w:val="21"/>
-          <w:rtl w:val="0"/>
-        </w:rPr>
-        <w:t xml:space="preserve"> client, </w:t>
+        <w:t xml:space="preserve">getClient</w:t>
+      </w:r>
+      <w:r>
+        <w:rPr>
+          <w:rFonts w:ascii="Courier New" w:cs="Courier New" w:eastAsia="Courier New" w:hAnsi="Courier New"/>
+          <w:b w:val="1"/>
+          <w:color w:val="353833"/>
+          <w:sz w:val="21"/>
+          <w:szCs w:val="21"/>
+          <w:rtl w:val="0"/>
+        </w:rPr>
+        <w:t xml:space="preserve">(</w:t>
       </w:r>
       <w:hyperlink r:id="rId8">
         <w:r>
@@ -5871,6 +5850,150 @@
           <w:szCs w:val="21"/>
           <w:rtl w:val="0"/>
         </w:rPr>
+        <w:t xml:space="preserve"> id</w:t>
+      </w:r>
+    </w:p>
+    <w:p>
+      <w:pPr>
+        <w:shd w:fill="ffffff" w:val="clear"/>
+        <w:spacing w:line="276" w:lineRule="auto"/>
+        <w:rPr>
+          <w:rFonts w:ascii="Courier New" w:cs="Courier New" w:eastAsia="Courier New" w:hAnsi="Courier New"/>
+          <w:b w:val="1"/>
+          <w:color w:val="353833"/>
+          <w:sz w:val="21"/>
+          <w:szCs w:val="21"/>
+        </w:rPr>
+      </w:pPr>
+      <w:r>
+        <w:rPr>
+          <w:rtl w:val="0"/>
+        </w:rPr>
+      </w:r>
+    </w:p>
+    <w:p>
+      <w:pPr>
+        <w:shd w:fill="ffffff" w:val="clear"/>
+        <w:spacing w:line="276" w:lineRule="auto"/>
+        <w:rPr>
+          <w:rFonts w:ascii="Courier New" w:cs="Courier New" w:eastAsia="Courier New" w:hAnsi="Courier New"/>
+          <w:b w:val="1"/>
+          <w:color w:val="353833"/>
+          <w:sz w:val="21"/>
+          <w:szCs w:val="21"/>
+        </w:rPr>
+      </w:pPr>
+      <w:r>
+        <w:rPr>
+          <w:rFonts w:ascii="Courier New" w:cs="Courier New" w:eastAsia="Courier New" w:hAnsi="Courier New"/>
+          <w:b w:val="1"/>
+          <w:color w:val="353833"/>
+          <w:sz w:val="21"/>
+          <w:szCs w:val="21"/>
+          <w:rtl w:val="0"/>
+        </w:rPr>
+        <w:t xml:space="preserve">ResponseEntity&lt;</w:t>
+      </w:r>
+      <w:r>
+        <w:rPr>
+          <w:rFonts w:ascii="Courier New" w:cs="Courier New" w:eastAsia="Courier New" w:hAnsi="Courier New"/>
+          <w:b w:val="1"/>
+          <w:color w:val="4a6782"/>
+          <w:sz w:val="21"/>
+          <w:szCs w:val="21"/>
+          <w:rtl w:val="0"/>
+        </w:rPr>
+        <w:t xml:space="preserve">Client</w:t>
+      </w:r>
+      <w:r>
+        <w:rPr>
+          <w:rFonts w:ascii="Courier New" w:cs="Courier New" w:eastAsia="Courier New" w:hAnsi="Courier New"/>
+          <w:b w:val="1"/>
+          <w:color w:val="353833"/>
+          <w:sz w:val="21"/>
+          <w:szCs w:val="21"/>
+          <w:rtl w:val="0"/>
+        </w:rPr>
+        <w:t xml:space="preserve">&gt;</w:t>
+      </w:r>
+    </w:p>
+    <w:p>
+      <w:pPr>
+        <w:shd w:fill="ffffff" w:val="clear"/>
+        <w:spacing w:line="276" w:lineRule="auto"/>
+        <w:rPr>
+          <w:rFonts w:ascii="Montserrat" w:cs="Montserrat" w:eastAsia="Montserrat" w:hAnsi="Montserrat"/>
+          <w:b w:val="1"/>
+          <w:sz w:val="28"/>
+          <w:szCs w:val="28"/>
+        </w:rPr>
+      </w:pPr>
+      <w:r>
+        <w:rPr>
+          <w:rFonts w:ascii="Courier New" w:cs="Courier New" w:eastAsia="Courier New" w:hAnsi="Courier New"/>
+          <w:b w:val="1"/>
+          <w:color w:val="4a6782"/>
+          <w:sz w:val="21"/>
+          <w:szCs w:val="21"/>
+          <w:rtl w:val="0"/>
+        </w:rPr>
+        <w:t xml:space="preserve">update</w:t>
+      </w:r>
+      <w:r>
+        <w:rPr>
+          <w:rFonts w:ascii="Courier New" w:cs="Courier New" w:eastAsia="Courier New" w:hAnsi="Courier New"/>
+          <w:b w:val="1"/>
+          <w:color w:val="353833"/>
+          <w:sz w:val="21"/>
+          <w:szCs w:val="21"/>
+          <w:rtl w:val="0"/>
+        </w:rPr>
+        <w:t xml:space="preserve">(@Valid </w:t>
+      </w:r>
+      <w:r>
+        <w:rPr>
+          <w:rFonts w:ascii="Courier New" w:cs="Courier New" w:eastAsia="Courier New" w:hAnsi="Courier New"/>
+          <w:b w:val="1"/>
+          <w:color w:val="4a6782"/>
+          <w:sz w:val="21"/>
+          <w:szCs w:val="21"/>
+          <w:rtl w:val="0"/>
+        </w:rPr>
+        <w:t xml:space="preserve">Client</w:t>
+      </w:r>
+      <w:r>
+        <w:rPr>
+          <w:rFonts w:ascii="Courier New" w:cs="Courier New" w:eastAsia="Courier New" w:hAnsi="Courier New"/>
+          <w:b w:val="1"/>
+          <w:color w:val="353833"/>
+          <w:sz w:val="21"/>
+          <w:szCs w:val="21"/>
+          <w:rtl w:val="0"/>
+        </w:rPr>
+        <w:t xml:space="preserve"> client, </w:t>
+      </w:r>
+      <w:hyperlink r:id="rId9">
+        <w:r>
+          <w:rPr>
+            <w:rFonts w:ascii="Courier New" w:cs="Courier New" w:eastAsia="Courier New" w:hAnsi="Courier New"/>
+            <w:b w:val="1"/>
+            <w:color w:val="4a6782"/>
+            <w:sz w:val="21"/>
+            <w:szCs w:val="21"/>
+            <w:rtl w:val="0"/>
+          </w:rPr>
+          <w:t xml:space="preserve">UUID</w:t>
+        </w:r>
+      </w:hyperlink>
+      <w:r>
+        <w:rPr>
+          <w:rFonts w:ascii="Courier New" w:cs="Courier New" w:eastAsia="Courier New" w:hAnsi="Courier New"/>
+          <w:b w:val="1"/>
+          <w:color w:val="353833"/>
+          <w:sz w:val="21"/>
+          <w:szCs w:val="21"/>
+          <w:rtl w:val="0"/>
+        </w:rPr>
         <w:t xml:space="preserve"> id, int userId)</w:t>
       </w:r>
       <w:r>
@@ -6006,7 +6129,7 @@
         </w:rPr>
         <w:t xml:space="preserve">(</w:t>
       </w:r>
-      <w:hyperlink r:id="rId9">
+      <w:hyperlink r:id="rId10">
         <w:r>
           <w:rPr>
             <w:rFonts w:ascii="Courier New" w:cs="Courier New" w:eastAsia="Courier New" w:hAnsi="Courier New"/>
@@ -6132,7 +6255,31 @@
         </w:rPr>
         <w:t xml:space="preserve">(</w:t>
       </w:r>
-      <w:hyperlink r:id="rId10">
+      <w:hyperlink r:id="rId11">
+        <w:r>
+          <w:rPr>
+            <w:rFonts w:ascii="Courier New" w:cs="Courier New" w:eastAsia="Courier New" w:hAnsi="Courier New"/>
+            <w:b w:val="1"/>
+            <w:color w:val="4a6782"/>
+            <w:sz w:val="21"/>
+            <w:szCs w:val="21"/>
+            <w:rtl w:val="0"/>
+          </w:rPr>
+          <w:t xml:space="preserve">String</w:t>
+        </w:r>
+      </w:hyperlink>
+      <w:r>
+        <w:rPr>
+          <w:rFonts w:ascii="Courier New" w:cs="Courier New" w:eastAsia="Courier New" w:hAnsi="Courier New"/>
+          <w:b w:val="1"/>
+          <w:color w:val="353833"/>
+          <w:sz w:val="21"/>
+          <w:szCs w:val="21"/>
+          <w:rtl w:val="0"/>
+        </w:rPr>
+        <w:t xml:space="preserve"> account, </w:t>
+      </w:r>
+      <w:hyperlink r:id="rId12">
         <w:r>
           <w:rPr>
             <w:rFonts w:ascii="Courier New" w:cs="Courier New" w:eastAsia="Courier New" w:hAnsi="Courier New"/>
@@ -6203,7 +6350,7 @@
         </w:rPr>
         <w:t xml:space="preserve">ResponseEntity&lt;</w:t>
       </w:r>
-      <w:hyperlink r:id="rId11">
+      <w:hyperlink r:id="rId13">
         <w:r>
           <w:rPr>
             <w:rFonts w:ascii="Courier New" w:cs="Courier New" w:eastAsia="Courier New" w:hAnsi="Courier New"/>
@@ -6284,7 +6431,7 @@
         </w:rPr>
         <w:t xml:space="preserve">(</w:t>
       </w:r>
-      <w:hyperlink r:id="rId12">
+      <w:hyperlink r:id="rId14">
         <w:r>
           <w:rPr>
             <w:rFonts w:ascii="Courier New" w:cs="Courier New" w:eastAsia="Courier New" w:hAnsi="Courier New"/>
@@ -6398,158 +6545,6 @@
           <w:rtl w:val="0"/>
         </w:rPr>
         <w:t xml:space="preserve">getTransfer</w:t>
-      </w:r>
-      <w:r>
-        <w:rPr>
-          <w:rFonts w:ascii="Courier New" w:cs="Courier New" w:eastAsia="Courier New" w:hAnsi="Courier New"/>
-          <w:b w:val="1"/>
-          <w:color w:val="353833"/>
-          <w:sz w:val="21"/>
-          <w:szCs w:val="21"/>
-          <w:rtl w:val="0"/>
-        </w:rPr>
-        <w:t xml:space="preserve">(</w:t>
-      </w:r>
-      <w:hyperlink r:id="rId13">
-        <w:r>
-          <w:rPr>
-            <w:rFonts w:ascii="Courier New" w:cs="Courier New" w:eastAsia="Courier New" w:hAnsi="Courier New"/>
-            <w:b w:val="1"/>
-            <w:color w:val="4a6782"/>
-            <w:sz w:val="21"/>
-            <w:szCs w:val="21"/>
-            <w:rtl w:val="0"/>
-          </w:rPr>
-          <w:t xml:space="preserve">UUID</w:t>
-        </w:r>
-      </w:hyperlink>
-      <w:r>
-        <w:rPr>
-          <w:rFonts w:ascii="Courier New" w:cs="Courier New" w:eastAsia="Courier New" w:hAnsi="Courier New"/>
-          <w:b w:val="1"/>
-          <w:color w:val="353833"/>
-          <w:sz w:val="21"/>
-          <w:szCs w:val="21"/>
-          <w:rtl w:val="0"/>
-        </w:rPr>
-        <w:t xml:space="preserve"> id)</w:t>
-      </w:r>
-      <w:r>
-        <w:rPr>
-          <w:rtl w:val="0"/>
-        </w:rPr>
-      </w:r>
-    </w:p>
-    <w:p>
-      <w:pPr>
-        <w:shd w:fill="ffffff" w:val="clear"/>
-        <w:spacing w:line="276" w:lineRule="auto"/>
-        <w:rPr>
-          <w:rFonts w:ascii="Courier New" w:cs="Courier New" w:eastAsia="Courier New" w:hAnsi="Courier New"/>
-          <w:b w:val="1"/>
-          <w:color w:val="353833"/>
-          <w:sz w:val="21"/>
-          <w:szCs w:val="21"/>
-        </w:rPr>
-      </w:pPr>
-      <w:r>
-        <w:rPr>
-          <w:rtl w:val="0"/>
-        </w:rPr>
-      </w:r>
-    </w:p>
-    <w:p>
-      <w:pPr>
-        <w:shd w:fill="ffffff" w:val="clear"/>
-        <w:spacing w:line="276" w:lineRule="auto"/>
-        <w:rPr>
-          <w:rFonts w:ascii="Courier New" w:cs="Courier New" w:eastAsia="Courier New" w:hAnsi="Courier New"/>
-          <w:b w:val="1"/>
-          <w:color w:val="353833"/>
-          <w:sz w:val="21"/>
-          <w:szCs w:val="21"/>
-        </w:rPr>
-      </w:pPr>
-      <w:r>
-        <w:rPr>
-          <w:rFonts w:ascii="Courier New" w:cs="Courier New" w:eastAsia="Courier New" w:hAnsi="Courier New"/>
-          <w:b w:val="1"/>
-          <w:color w:val="353833"/>
-          <w:sz w:val="21"/>
-          <w:szCs w:val="21"/>
-          <w:rtl w:val="0"/>
-        </w:rPr>
-        <w:t xml:space="preserve">ResponseEntity&lt;</w:t>
-      </w:r>
-      <w:hyperlink r:id="rId14">
-        <w:r>
-          <w:rPr>
-            <w:rFonts w:ascii="Courier New" w:cs="Courier New" w:eastAsia="Courier New" w:hAnsi="Courier New"/>
-            <w:b w:val="1"/>
-            <w:color w:val="4a6782"/>
-            <w:sz w:val="21"/>
-            <w:szCs w:val="21"/>
-            <w:rtl w:val="0"/>
-          </w:rPr>
-          <w:t xml:space="preserve">List</w:t>
-        </w:r>
-      </w:hyperlink>
-      <w:r>
-        <w:rPr>
-          <w:rFonts w:ascii="Courier New" w:cs="Courier New" w:eastAsia="Courier New" w:hAnsi="Courier New"/>
-          <w:b w:val="1"/>
-          <w:color w:val="353833"/>
-          <w:sz w:val="21"/>
-          <w:szCs w:val="21"/>
-          <w:rtl w:val="0"/>
-        </w:rPr>
-        <w:t xml:space="preserve">&lt;</w:t>
-      </w:r>
-      <w:r>
-        <w:rPr>
-          <w:rFonts w:ascii="Courier New" w:cs="Courier New" w:eastAsia="Courier New" w:hAnsi="Courier New"/>
-          <w:b w:val="1"/>
-          <w:color w:val="4a6782"/>
-          <w:sz w:val="21"/>
-          <w:szCs w:val="21"/>
-          <w:rtl w:val="0"/>
-        </w:rPr>
-        <w:t xml:space="preserve">Transfer</w:t>
-      </w:r>
-      <w:r>
-        <w:rPr>
-          <w:rFonts w:ascii="Courier New" w:cs="Courier New" w:eastAsia="Courier New" w:hAnsi="Courier New"/>
-          <w:b w:val="1"/>
-          <w:color w:val="353833"/>
-          <w:sz w:val="21"/>
-          <w:szCs w:val="21"/>
-          <w:rtl w:val="0"/>
-        </w:rPr>
-        <w:t xml:space="preserve">&gt;&gt;</w:t>
-      </w:r>
-    </w:p>
-    <w:p>
-      <w:pPr>
-        <w:shd w:fill="ffffff" w:val="clear"/>
-        <w:spacing w:line="276" w:lineRule="auto"/>
-        <w:rPr>
-          <w:rFonts w:ascii="Courier New" w:cs="Courier New" w:eastAsia="Courier New" w:hAnsi="Courier New"/>
-          <w:b w:val="1"/>
-          <w:color w:val="353833"/>
-          <w:sz w:val="21"/>
-          <w:szCs w:val="21"/>
-        </w:rPr>
-      </w:pPr>
-      <w:r>
-        <w:rPr>
-          <w:rFonts w:ascii="Courier New" w:cs="Courier New" w:eastAsia="Courier New" w:hAnsi="Courier New"/>
-          <w:b w:val="1"/>
-          <w:color w:val="4a6782"/>
-          <w:sz w:val="21"/>
-          <w:szCs w:val="21"/>
-          <w:rtl w:val="0"/>
-        </w:rPr>
-        <w:t xml:space="preserve">getTransfersByAccount</w:t>
       </w:r>
       <w:r>
         <w:rPr>
@@ -6584,135 +6579,9 @@
           <w:szCs w:val="21"/>
           <w:rtl w:val="0"/>
         </w:rPr>
-        <w:t xml:space="preserve"> account)</w:t>
-      </w:r>
-    </w:p>
-    <w:p>
-      <w:pPr>
-        <w:shd w:fill="ffffff" w:val="clear"/>
-        <w:spacing w:line="276" w:lineRule="auto"/>
-        <w:rPr>
-          <w:b w:val="1"/>
-          <w:color w:val="353833"/>
-          <w:sz w:val="20"/>
-          <w:szCs w:val="20"/>
-        </w:rPr>
-      </w:pPr>
-      <w:r>
-        <w:rPr>
-          <w:b w:val="1"/>
-          <w:color w:val="353833"/>
-          <w:sz w:val="20"/>
-          <w:szCs w:val="20"/>
-          <w:rtl w:val="0"/>
-        </w:rPr>
-        <w:t xml:space="preserve"> </w:t>
-      </w:r>
-    </w:p>
-    <w:p>
-      <w:pPr>
-        <w:shd w:fill="eeeeef" w:val="clear"/>
-        <w:spacing w:line="276" w:lineRule="auto"/>
-        <w:rPr>
-          <w:rFonts w:ascii="Courier New" w:cs="Courier New" w:eastAsia="Courier New" w:hAnsi="Courier New"/>
-          <w:b w:val="1"/>
-          <w:color w:val="353833"/>
-          <w:sz w:val="21"/>
-          <w:szCs w:val="21"/>
-        </w:rPr>
-      </w:pPr>
-      <w:r>
-        <w:rPr>
-          <w:rFonts w:ascii="Courier New" w:cs="Courier New" w:eastAsia="Courier New" w:hAnsi="Courier New"/>
-          <w:b w:val="1"/>
-          <w:color w:val="353833"/>
-          <w:sz w:val="21"/>
-          <w:szCs w:val="21"/>
-          <w:rtl w:val="0"/>
-        </w:rPr>
-        <w:t xml:space="preserve">ResponseEntity&lt;</w:t>
-      </w:r>
-      <w:r>
-        <w:rPr>
-          <w:rFonts w:ascii="Courier New" w:cs="Courier New" w:eastAsia="Courier New" w:hAnsi="Courier New"/>
-          <w:b w:val="1"/>
-          <w:color w:val="4a6782"/>
-          <w:sz w:val="21"/>
-          <w:szCs w:val="21"/>
-          <w:rtl w:val="0"/>
-        </w:rPr>
-        <w:t xml:space="preserve">Transfer</w:t>
-      </w:r>
-      <w:r>
-        <w:rPr>
-          <w:rFonts w:ascii="Courier New" w:cs="Courier New" w:eastAsia="Courier New" w:hAnsi="Courier New"/>
-          <w:b w:val="1"/>
-          <w:color w:val="353833"/>
-          <w:sz w:val="21"/>
-          <w:szCs w:val="21"/>
-          <w:rtl w:val="0"/>
-        </w:rPr>
-        <w:t xml:space="preserve">&gt;</w:t>
-      </w:r>
-    </w:p>
-    <w:p>
-      <w:pPr>
-        <w:shd w:fill="eeeeef" w:val="clear"/>
-        <w:spacing w:line="276" w:lineRule="auto"/>
-        <w:rPr>
-          <w:b w:val="1"/>
-          <w:color w:val="353833"/>
-          <w:sz w:val="20"/>
-          <w:szCs w:val="20"/>
-        </w:rPr>
-      </w:pPr>
-      <w:r>
-        <w:rPr>
-          <w:rFonts w:ascii="Courier New" w:cs="Courier New" w:eastAsia="Courier New" w:hAnsi="Courier New"/>
-          <w:b w:val="1"/>
-          <w:color w:val="4a6782"/>
-          <w:sz w:val="21"/>
-          <w:szCs w:val="21"/>
-          <w:rtl w:val="0"/>
-        </w:rPr>
-        <w:t xml:space="preserve">makePaymentTransfer</w:t>
-      </w:r>
-      <w:r>
-        <w:rPr>
-          <w:rFonts w:ascii="Courier New" w:cs="Courier New" w:eastAsia="Courier New" w:hAnsi="Courier New"/>
-          <w:b w:val="1"/>
-          <w:color w:val="353833"/>
-          <w:sz w:val="21"/>
-          <w:szCs w:val="21"/>
-          <w:rtl w:val="0"/>
-        </w:rPr>
-        <w:t xml:space="preserve">(</w:t>
+        <w:t xml:space="preserve"> account, </w:t>
       </w:r>
       <w:hyperlink r:id="rId16">
-        <w:r>
-          <w:rPr>
-            <w:rFonts w:ascii="Courier New" w:cs="Courier New" w:eastAsia="Courier New" w:hAnsi="Courier New"/>
-            <w:b w:val="1"/>
-            <w:color w:val="4a6782"/>
-            <w:sz w:val="21"/>
-            <w:szCs w:val="21"/>
-            <w:rtl w:val="0"/>
-          </w:rPr>
-          <w:t xml:space="preserve">String</w:t>
-        </w:r>
-      </w:hyperlink>
-      <w:r>
-        <w:rPr>
-          <w:rFonts w:ascii="Courier New" w:cs="Courier New" w:eastAsia="Courier New" w:hAnsi="Courier New"/>
-          <w:b w:val="1"/>
-          <w:color w:val="353833"/>
-          <w:sz w:val="21"/>
-          <w:szCs w:val="21"/>
-          <w:rtl w:val="0"/>
-        </w:rPr>
-        <w:t xml:space="preserve"> from, </w:t>
-      </w:r>
-      <w:hyperlink r:id="rId17">
         <w:r>
           <w:rPr>
             <w:rFonts w:ascii="Courier New" w:cs="Courier New" w:eastAsia="Courier New" w:hAnsi="Courier New"/>
@@ -6734,7 +6603,7 @@
           <w:szCs w:val="21"/>
           <w:rtl w:val="0"/>
         </w:rPr>
-        <w:t xml:space="preserve"> to, double amount)</w:t>
+        <w:t xml:space="preserve"> id)</w:t>
       </w:r>
       <w:r>
         <w:rPr>
@@ -6783,6 +6652,30 @@
         </w:rPr>
         <w:t xml:space="preserve">ResponseEntity&lt;</w:t>
       </w:r>
+      <w:hyperlink r:id="rId17">
+        <w:r>
+          <w:rPr>
+            <w:rFonts w:ascii="Courier New" w:cs="Courier New" w:eastAsia="Courier New" w:hAnsi="Courier New"/>
+            <w:b w:val="1"/>
+            <w:color w:val="4a6782"/>
+            <w:sz w:val="21"/>
+            <w:szCs w:val="21"/>
+            <w:rtl w:val="0"/>
+          </w:rPr>
+          <w:t xml:space="preserve">List</w:t>
+        </w:r>
+      </w:hyperlink>
+      <w:r>
+        <w:rPr>
+          <w:rFonts w:ascii="Courier New" w:cs="Courier New" w:eastAsia="Courier New" w:hAnsi="Courier New"/>
+          <w:b w:val="1"/>
+          <w:color w:val="353833"/>
+          <w:sz w:val="21"/>
+          <w:szCs w:val="21"/>
+          <w:rtl w:val="0"/>
+        </w:rPr>
+        <w:t xml:space="preserve">&lt;</w:t>
+      </w:r>
       <w:r>
         <w:rPr>
           <w:rFonts w:ascii="Courier New" w:cs="Courier New" w:eastAsia="Courier New" w:hAnsi="Courier New"/>
@@ -6803,7 +6696,7 @@
           <w:szCs w:val="21"/>
           <w:rtl w:val="0"/>
         </w:rPr>
-        <w:t xml:space="preserve">&gt;</w:t>
+        <w:t xml:space="preserve">&gt;&gt;</w:t>
       </w:r>
     </w:p>
     <w:p>
@@ -6827,7 +6720,7 @@
           <w:szCs w:val="21"/>
           <w:rtl w:val="0"/>
         </w:rPr>
-        <w:t xml:space="preserve">makeTransfer</w:t>
+        <w:t xml:space="preserve">getTransfersByAccount</w:t>
       </w:r>
       <w:r>
         <w:rPr>
@@ -6862,7 +6755,109 @@
           <w:szCs w:val="21"/>
           <w:rtl w:val="0"/>
         </w:rPr>
-        <w:t xml:space="preserve"> from, </w:t>
+        <w:t xml:space="preserve"> account)</w:t>
+      </w:r>
+    </w:p>
+    <w:p>
+      <w:pPr>
+        <w:shd w:fill="ffffff" w:val="clear"/>
+        <w:spacing w:line="276" w:lineRule="auto"/>
+        <w:rPr>
+          <w:b w:val="1"/>
+          <w:color w:val="353833"/>
+          <w:sz w:val="20"/>
+          <w:szCs w:val="20"/>
+        </w:rPr>
+      </w:pPr>
+      <w:r>
+        <w:rPr>
+          <w:b w:val="1"/>
+          <w:color w:val="353833"/>
+          <w:sz w:val="20"/>
+          <w:szCs w:val="20"/>
+          <w:rtl w:val="0"/>
+        </w:rPr>
+        <w:t xml:space="preserve"> </w:t>
+      </w:r>
+    </w:p>
+    <w:p>
+      <w:pPr>
+        <w:shd w:fill="eeeeef" w:val="clear"/>
+        <w:spacing w:line="276" w:lineRule="auto"/>
+        <w:rPr>
+          <w:rFonts w:ascii="Courier New" w:cs="Courier New" w:eastAsia="Courier New" w:hAnsi="Courier New"/>
+          <w:b w:val="1"/>
+          <w:color w:val="353833"/>
+          <w:sz w:val="21"/>
+          <w:szCs w:val="21"/>
+        </w:rPr>
+      </w:pPr>
+      <w:r>
+        <w:rPr>
+          <w:rFonts w:ascii="Courier New" w:cs="Courier New" w:eastAsia="Courier New" w:hAnsi="Courier New"/>
+          <w:b w:val="1"/>
+          <w:color w:val="353833"/>
+          <w:sz w:val="21"/>
+          <w:szCs w:val="21"/>
+          <w:rtl w:val="0"/>
+        </w:rPr>
+        <w:t xml:space="preserve">ResponseEntity&lt;</w:t>
+      </w:r>
+      <w:r>
+        <w:rPr>
+          <w:rFonts w:ascii="Courier New" w:cs="Courier New" w:eastAsia="Courier New" w:hAnsi="Courier New"/>
+          <w:b w:val="1"/>
+          <w:color w:val="4a6782"/>
+          <w:sz w:val="21"/>
+          <w:szCs w:val="21"/>
+          <w:rtl w:val="0"/>
+        </w:rPr>
+        <w:t xml:space="preserve">Transfer</w:t>
+      </w:r>
+      <w:r>
+        <w:rPr>
+          <w:rFonts w:ascii="Courier New" w:cs="Courier New" w:eastAsia="Courier New" w:hAnsi="Courier New"/>
+          <w:b w:val="1"/>
+          <w:color w:val="353833"/>
+          <w:sz w:val="21"/>
+          <w:szCs w:val="21"/>
+          <w:rtl w:val="0"/>
+        </w:rPr>
+        <w:t xml:space="preserve">&gt;</w:t>
+      </w:r>
+    </w:p>
+    <w:p>
+      <w:pPr>
+        <w:shd w:fill="eeeeef" w:val="clear"/>
+        <w:spacing w:line="276" w:lineRule="auto"/>
+        <w:rPr>
+          <w:b w:val="1"/>
+          <w:color w:val="353833"/>
+          <w:sz w:val="20"/>
+          <w:szCs w:val="20"/>
+        </w:rPr>
+      </w:pPr>
+      <w:r>
+        <w:rPr>
+          <w:rFonts w:ascii="Courier New" w:cs="Courier New" w:eastAsia="Courier New" w:hAnsi="Courier New"/>
+          <w:b w:val="1"/>
+          <w:color w:val="4a6782"/>
+          <w:sz w:val="21"/>
+          <w:szCs w:val="21"/>
+          <w:rtl w:val="0"/>
+        </w:rPr>
+        <w:t xml:space="preserve">makePaymentTransfer</w:t>
+      </w:r>
+      <w:r>
+        <w:rPr>
+          <w:rFonts w:ascii="Courier New" w:cs="Courier New" w:eastAsia="Courier New" w:hAnsi="Courier New"/>
+          <w:b w:val="1"/>
+          <w:color w:val="353833"/>
+          <w:sz w:val="21"/>
+          <w:szCs w:val="21"/>
+          <w:rtl w:val="0"/>
+        </w:rPr>
+        <w:t xml:space="preserve">(</w:t>
       </w:r>
       <w:hyperlink r:id="rId19">
         <w:r>
@@ -6886,109 +6881,7 @@
           <w:szCs w:val="21"/>
           <w:rtl w:val="0"/>
         </w:rPr>
-        <w:t xml:space="preserve"> to, double amount)</w:t>
-      </w:r>
-    </w:p>
-    <w:p>
-      <w:pPr>
-        <w:shd w:fill="ffffff" w:val="clear"/>
-        <w:spacing w:line="276" w:lineRule="auto"/>
-        <w:rPr>
-          <w:b w:val="1"/>
-          <w:color w:val="353833"/>
-          <w:sz w:val="20"/>
-          <w:szCs w:val="20"/>
-        </w:rPr>
-      </w:pPr>
-      <w:r>
-        <w:rPr>
-          <w:b w:val="1"/>
-          <w:color w:val="353833"/>
-          <w:sz w:val="20"/>
-          <w:szCs w:val="20"/>
-          <w:rtl w:val="0"/>
-        </w:rPr>
-        <w:t xml:space="preserve"> </w:t>
-      </w:r>
-    </w:p>
-    <w:p>
-      <w:pPr>
-        <w:shd w:fill="eeeeef" w:val="clear"/>
-        <w:spacing w:line="276" w:lineRule="auto"/>
-        <w:rPr>
-          <w:rFonts w:ascii="Courier New" w:cs="Courier New" w:eastAsia="Courier New" w:hAnsi="Courier New"/>
-          <w:b w:val="1"/>
-          <w:color w:val="353833"/>
-          <w:sz w:val="21"/>
-          <w:szCs w:val="21"/>
-        </w:rPr>
-      </w:pPr>
-      <w:r>
-        <w:rPr>
-          <w:rFonts w:ascii="Courier New" w:cs="Courier New" w:eastAsia="Courier New" w:hAnsi="Courier New"/>
-          <w:b w:val="1"/>
-          <w:color w:val="353833"/>
-          <w:sz w:val="21"/>
-          <w:szCs w:val="21"/>
-          <w:rtl w:val="0"/>
-        </w:rPr>
-        <w:t xml:space="preserve">ResponseEntity&lt;</w:t>
-      </w:r>
-      <w:r>
-        <w:rPr>
-          <w:rFonts w:ascii="Courier New" w:cs="Courier New" w:eastAsia="Courier New" w:hAnsi="Courier New"/>
-          <w:b w:val="1"/>
-          <w:color w:val="4a6782"/>
-          <w:sz w:val="21"/>
-          <w:szCs w:val="21"/>
-          <w:rtl w:val="0"/>
-        </w:rPr>
-        <w:t xml:space="preserve">BalanceChange</w:t>
-      </w:r>
-      <w:r>
-        <w:rPr>
-          <w:rFonts w:ascii="Courier New" w:cs="Courier New" w:eastAsia="Courier New" w:hAnsi="Courier New"/>
-          <w:b w:val="1"/>
-          <w:color w:val="353833"/>
-          <w:sz w:val="21"/>
-          <w:szCs w:val="21"/>
-          <w:rtl w:val="0"/>
-        </w:rPr>
-        <w:t xml:space="preserve">&gt;</w:t>
-      </w:r>
-    </w:p>
-    <w:p>
-      <w:pPr>
-        <w:shd w:fill="eeeeef" w:val="clear"/>
-        <w:spacing w:line="276" w:lineRule="auto"/>
-        <w:rPr>
-          <w:rFonts w:ascii="Montserrat" w:cs="Montserrat" w:eastAsia="Montserrat" w:hAnsi="Montserrat"/>
-          <w:b w:val="1"/>
-          <w:sz w:val="28"/>
-          <w:szCs w:val="28"/>
-        </w:rPr>
-      </w:pPr>
-      <w:r>
-        <w:rPr>
-          <w:rFonts w:ascii="Courier New" w:cs="Courier New" w:eastAsia="Courier New" w:hAnsi="Courier New"/>
-          <w:b w:val="1"/>
-          <w:color w:val="4a6782"/>
-          <w:sz w:val="21"/>
-          <w:szCs w:val="21"/>
-          <w:rtl w:val="0"/>
-        </w:rPr>
-        <w:t xml:space="preserve">withdraw</w:t>
-      </w:r>
-      <w:r>
-        <w:rPr>
-          <w:rFonts w:ascii="Courier New" w:cs="Courier New" w:eastAsia="Courier New" w:hAnsi="Courier New"/>
-          <w:b w:val="1"/>
-          <w:color w:val="353833"/>
-          <w:sz w:val="21"/>
-          <w:szCs w:val="21"/>
-          <w:rtl w:val="0"/>
-        </w:rPr>
-        <w:t xml:space="preserve">(</w:t>
+        <w:t xml:space="preserve"> from, </w:t>
       </w:r>
       <w:hyperlink r:id="rId20">
         <w:r>
@@ -7000,7 +6893,7 @@
             <w:szCs w:val="21"/>
             <w:rtl w:val="0"/>
           </w:rPr>
-          <w:t xml:space="preserve">String</w:t>
+          <w:t xml:space="preserve">UUID</w:t>
         </w:r>
       </w:hyperlink>
       <w:r>
@@ -7012,84 +6905,54 @@
           <w:szCs w:val="21"/>
           <w:rtl w:val="0"/>
         </w:rPr>
-        <w:t xml:space="preserve"> account, double amount)</w:t>
-      </w:r>
-      <w:r>
-        <w:rPr>
-          <w:rtl w:val="0"/>
-        </w:rPr>
-      </w:r>
-    </w:p>
-    <w:p>
-      <w:pPr>
-        <w:spacing w:line="276" w:lineRule="auto"/>
-        <w:jc w:val="left"/>
-        <w:rPr>
-          <w:rFonts w:ascii="Montserrat" w:cs="Montserrat" w:eastAsia="Montserrat" w:hAnsi="Montserrat"/>
-          <w:b w:val="1"/>
-          <w:sz w:val="28"/>
-          <w:szCs w:val="28"/>
-        </w:rPr>
-      </w:pPr>
-      <w:r>
-        <w:rPr>
-          <w:rtl w:val="0"/>
-        </w:rPr>
-      </w:r>
-    </w:p>
-    <w:p>
-      <w:pPr>
-        <w:pStyle w:val="Heading1"/>
-        <w:keepNext w:val="0"/>
-        <w:keepLines w:val="0"/>
+        <w:t xml:space="preserve"> to, double amount)</w:t>
+      </w:r>
+      <w:r>
+        <w:rPr>
+          <w:rtl w:val="0"/>
+        </w:rPr>
+      </w:r>
+    </w:p>
+    <w:p>
+      <w:pPr>
         <w:shd w:fill="ffffff" w:val="clear"/>
-        <w:spacing w:after="160" w:before="160" w:line="276" w:lineRule="auto"/>
-        <w:rPr>
-          <w:b w:val="1"/>
-          <w:color w:val="2c4557"/>
-        </w:rPr>
-      </w:pPr>
-      <w:bookmarkStart w:colFirst="0" w:colLast="0" w:name="_tjkvjt2fmnd1" w:id="3"/>
-      <w:bookmarkEnd w:id="3"/>
-      <w:r>
-        <w:rPr>
-          <w:b w:val="1"/>
-          <w:color w:val="2c4557"/>
-          <w:rtl w:val="0"/>
-        </w:rPr>
-        <w:t xml:space="preserve">CreditCardService - CreditCardController</w:t>
+        <w:spacing w:line="276" w:lineRule="auto"/>
+        <w:rPr>
+          <w:rFonts w:ascii="Courier New" w:cs="Courier New" w:eastAsia="Courier New" w:hAnsi="Courier New"/>
+          <w:b w:val="1"/>
+          <w:color w:val="353833"/>
+          <w:sz w:val="21"/>
+          <w:szCs w:val="21"/>
+        </w:rPr>
+      </w:pPr>
+      <w:r>
+        <w:rPr>
+          <w:rtl w:val="0"/>
+        </w:rPr>
       </w:r>
     </w:p>
     <w:p>
       <w:pPr>
         <w:shd w:fill="ffffff" w:val="clear"/>
-        <w:rPr>
-          <w:rFonts w:ascii="Courier New" w:cs="Courier New" w:eastAsia="Courier New" w:hAnsi="Courier New"/>
-          <w:color w:val="353833"/>
-          <w:sz w:val="21"/>
-          <w:szCs w:val="21"/>
-        </w:rPr>
-      </w:pPr>
-      <w:r>
-        <w:rPr>
-          <w:rFonts w:ascii="Courier New" w:cs="Courier New" w:eastAsia="Courier New" w:hAnsi="Courier New"/>
-          <w:b w:val="1"/>
-          <w:color w:val="353833"/>
-          <w:sz w:val="21"/>
-          <w:szCs w:val="21"/>
-          <w:rtl w:val="0"/>
-        </w:rPr>
-        <w:t xml:space="preserve">ResponseEntity</w:t>
-      </w:r>
-      <w:r>
-        <w:rPr>
-          <w:rFonts w:ascii="Courier New" w:cs="Courier New" w:eastAsia="Courier New" w:hAnsi="Courier New"/>
-          <w:color w:val="353833"/>
-          <w:sz w:val="21"/>
-          <w:szCs w:val="21"/>
-          <w:rtl w:val="0"/>
-        </w:rPr>
-        <w:t xml:space="preserve">&lt;</w:t>
+        <w:spacing w:line="276" w:lineRule="auto"/>
+        <w:rPr>
+          <w:rFonts w:ascii="Courier New" w:cs="Courier New" w:eastAsia="Courier New" w:hAnsi="Courier New"/>
+          <w:b w:val="1"/>
+          <w:color w:val="353833"/>
+          <w:sz w:val="21"/>
+          <w:szCs w:val="21"/>
+        </w:rPr>
+      </w:pPr>
+      <w:r>
+        <w:rPr>
+          <w:rFonts w:ascii="Courier New" w:cs="Courier New" w:eastAsia="Courier New" w:hAnsi="Courier New"/>
+          <w:b w:val="1"/>
+          <w:color w:val="353833"/>
+          <w:sz w:val="21"/>
+          <w:szCs w:val="21"/>
+          <w:rtl w:val="0"/>
+        </w:rPr>
+        <w:t xml:space="preserve">ResponseEntity&lt;</w:t>
       </w:r>
       <w:r>
         <w:rPr>
@@ -7100,11 +6963,12 @@
           <w:szCs w:val="21"/>
           <w:rtl w:val="0"/>
         </w:rPr>
-        <w:t xml:space="preserve">Bank</w:t>
-      </w:r>
-      <w:r>
-        <w:rPr>
-          <w:rFonts w:ascii="Courier New" w:cs="Courier New" w:eastAsia="Courier New" w:hAnsi="Courier New"/>
+        <w:t xml:space="preserve">Transfer</w:t>
+      </w:r>
+      <w:r>
+        <w:rPr>
+          <w:rFonts w:ascii="Courier New" w:cs="Courier New" w:eastAsia="Courier New" w:hAnsi="Courier New"/>
+          <w:b w:val="1"/>
           <w:color w:val="353833"/>
           <w:sz w:val="21"/>
           <w:szCs w:val="21"/>
@@ -7116,8 +6980,10 @@
     <w:p>
       <w:pPr>
         <w:shd w:fill="ffffff" w:val="clear"/>
-        <w:rPr>
-          <w:rFonts w:ascii="Courier New" w:cs="Courier New" w:eastAsia="Courier New" w:hAnsi="Courier New"/>
+        <w:spacing w:line="276" w:lineRule="auto"/>
+        <w:rPr>
+          <w:rFonts w:ascii="Courier New" w:cs="Courier New" w:eastAsia="Courier New" w:hAnsi="Courier New"/>
+          <w:b w:val="1"/>
           <w:color w:val="353833"/>
           <w:sz w:val="21"/>
           <w:szCs w:val="21"/>
@@ -7132,183 +6998,18 @@
           <w:szCs w:val="21"/>
           <w:rtl w:val="0"/>
         </w:rPr>
-        <w:t xml:space="preserve">createBank</w:t>
-      </w:r>
-      <w:r>
-        <w:rPr>
-          <w:rFonts w:ascii="Courier New" w:cs="Courier New" w:eastAsia="Courier New" w:hAnsi="Courier New"/>
+        <w:t xml:space="preserve">makeTransfer</w:t>
+      </w:r>
+      <w:r>
+        <w:rPr>
+          <w:rFonts w:ascii="Courier New" w:cs="Courier New" w:eastAsia="Courier New" w:hAnsi="Courier New"/>
+          <w:b w:val="1"/>
           <w:color w:val="353833"/>
           <w:sz w:val="21"/>
           <w:szCs w:val="21"/>
           <w:rtl w:val="0"/>
         </w:rPr>
         <w:t xml:space="preserve">(</w:t>
-      </w:r>
-      <w:r>
-        <w:rPr>
-          <w:rFonts w:ascii="Courier New" w:cs="Courier New" w:eastAsia="Courier New" w:hAnsi="Courier New"/>
-          <w:b w:val="1"/>
-          <w:color w:val="4a6782"/>
-          <w:sz w:val="21"/>
-          <w:szCs w:val="21"/>
-          <w:rtl w:val="0"/>
-        </w:rPr>
-        <w:t xml:space="preserve">Bank</w:t>
-      </w:r>
-      <w:r>
-        <w:rPr>
-          <w:rFonts w:ascii="Courier New" w:cs="Courier New" w:eastAsia="Courier New" w:hAnsi="Courier New"/>
-          <w:color w:val="353833"/>
-          <w:sz w:val="21"/>
-          <w:szCs w:val="21"/>
-          <w:rtl w:val="0"/>
-        </w:rPr>
-        <w:t xml:space="preserve"> </w:t>
-      </w:r>
-      <w:r>
-        <w:rPr>
-          <w:rFonts w:ascii="Courier New" w:cs="Courier New" w:eastAsia="Courier New" w:hAnsi="Courier New"/>
-          <w:b w:val="1"/>
-          <w:color w:val="353833"/>
-          <w:sz w:val="21"/>
-          <w:szCs w:val="21"/>
-          <w:rtl w:val="0"/>
-        </w:rPr>
-        <w:t xml:space="preserve">bank</w:t>
-      </w:r>
-      <w:r>
-        <w:rPr>
-          <w:rFonts w:ascii="Courier New" w:cs="Courier New" w:eastAsia="Courier New" w:hAnsi="Courier New"/>
-          <w:color w:val="353833"/>
-          <w:sz w:val="21"/>
-          <w:szCs w:val="21"/>
-          <w:rtl w:val="0"/>
-        </w:rPr>
-        <w:t xml:space="preserve">)</w:t>
-      </w:r>
-    </w:p>
-    <w:p>
-      <w:pPr>
-        <w:shd w:fill="ffffff" w:val="clear"/>
-        <w:rPr>
-          <w:color w:val="353833"/>
-          <w:sz w:val="20"/>
-          <w:szCs w:val="20"/>
-        </w:rPr>
-      </w:pPr>
-      <w:r>
-        <w:rPr>
-          <w:color w:val="353833"/>
-          <w:sz w:val="20"/>
-          <w:szCs w:val="20"/>
-          <w:rtl w:val="0"/>
-        </w:rPr>
-        <w:t xml:space="preserve"> </w:t>
-      </w:r>
-    </w:p>
-    <w:p>
-      <w:pPr>
-        <w:shd w:fill="eeeeef" w:val="clear"/>
-        <w:rPr>
-          <w:rFonts w:ascii="Courier New" w:cs="Courier New" w:eastAsia="Courier New" w:hAnsi="Courier New"/>
-          <w:color w:val="353833"/>
-          <w:sz w:val="21"/>
-          <w:szCs w:val="21"/>
-        </w:rPr>
-      </w:pPr>
-      <w:r>
-        <w:rPr>
-          <w:rFonts w:ascii="Courier New" w:cs="Courier New" w:eastAsia="Courier New" w:hAnsi="Courier New"/>
-          <w:b w:val="1"/>
-          <w:color w:val="353833"/>
-          <w:sz w:val="21"/>
-          <w:szCs w:val="21"/>
-          <w:rtl w:val="0"/>
-        </w:rPr>
-        <w:t xml:space="preserve">ResponseEntity</w:t>
-      </w:r>
-      <w:r>
-        <w:rPr>
-          <w:rFonts w:ascii="Courier New" w:cs="Courier New" w:eastAsia="Courier New" w:hAnsi="Courier New"/>
-          <w:color w:val="353833"/>
-          <w:sz w:val="21"/>
-          <w:szCs w:val="21"/>
-          <w:rtl w:val="0"/>
-        </w:rPr>
-        <w:t xml:space="preserve">&lt;</w:t>
-      </w:r>
-      <w:r>
-        <w:rPr>
-          <w:rFonts w:ascii="Courier New" w:cs="Courier New" w:eastAsia="Courier New" w:hAnsi="Courier New"/>
-          <w:b w:val="1"/>
-          <w:color w:val="4a6782"/>
-          <w:sz w:val="21"/>
-          <w:szCs w:val="21"/>
-          <w:rtl w:val="0"/>
-        </w:rPr>
-        <w:t xml:space="preserve">CreditCard</w:t>
-      </w:r>
-      <w:r>
-        <w:rPr>
-          <w:rFonts w:ascii="Courier New" w:cs="Courier New" w:eastAsia="Courier New" w:hAnsi="Courier New"/>
-          <w:color w:val="353833"/>
-          <w:sz w:val="21"/>
-          <w:szCs w:val="21"/>
-          <w:rtl w:val="0"/>
-        </w:rPr>
-        <w:t xml:space="preserve">&gt;</w:t>
-      </w:r>
-    </w:p>
-    <w:p>
-      <w:pPr>
-        <w:shd w:fill="eeeeef" w:val="clear"/>
-        <w:rPr>
-          <w:color w:val="353833"/>
-          <w:sz w:val="20"/>
-          <w:szCs w:val="20"/>
-        </w:rPr>
-      </w:pPr>
-      <w:r>
-        <w:rPr>
-          <w:rFonts w:ascii="Courier New" w:cs="Courier New" w:eastAsia="Courier New" w:hAnsi="Courier New"/>
-          <w:b w:val="1"/>
-          <w:color w:val="4a6782"/>
-          <w:sz w:val="21"/>
-          <w:szCs w:val="21"/>
-          <w:rtl w:val="0"/>
-        </w:rPr>
-        <w:t xml:space="preserve">createCreditCard</w:t>
-      </w:r>
-      <w:r>
-        <w:rPr>
-          <w:rFonts w:ascii="Courier New" w:cs="Courier New" w:eastAsia="Courier New" w:hAnsi="Courier New"/>
-          <w:color w:val="353833"/>
-          <w:sz w:val="21"/>
-          <w:szCs w:val="21"/>
-          <w:rtl w:val="0"/>
-        </w:rPr>
-        <w:t xml:space="preserve">(int </w:t>
-      </w:r>
-      <w:r>
-        <w:rPr>
-          <w:rFonts w:ascii="Courier New" w:cs="Courier New" w:eastAsia="Courier New" w:hAnsi="Courier New"/>
-          <w:b w:val="1"/>
-          <w:color w:val="353833"/>
-          <w:sz w:val="21"/>
-          <w:szCs w:val="21"/>
-          <w:rtl w:val="0"/>
-        </w:rPr>
-        <w:t xml:space="preserve">bank</w:t>
-      </w:r>
-      <w:r>
-        <w:rPr>
-          <w:rFonts w:ascii="Courier New" w:cs="Courier New" w:eastAsia="Courier New" w:hAnsi="Courier New"/>
-          <w:color w:val="353833"/>
-          <w:sz w:val="21"/>
-          <w:szCs w:val="21"/>
-          <w:rtl w:val="0"/>
-        </w:rPr>
-        <w:t xml:space="preserve">, </w:t>
       </w:r>
       <w:hyperlink r:id="rId21">
         <w:r>
@@ -7326,86 +7027,13 @@
       <w:r>
         <w:rPr>
           <w:rFonts w:ascii="Courier New" w:cs="Courier New" w:eastAsia="Courier New" w:hAnsi="Courier New"/>
-          <w:color w:val="353833"/>
-          <w:sz w:val="21"/>
-          <w:szCs w:val="21"/>
-          <w:rtl w:val="0"/>
-        </w:rPr>
-        <w:t xml:space="preserve"> </w:t>
-      </w:r>
-      <w:r>
-        <w:rPr>
-          <w:rFonts w:ascii="Courier New" w:cs="Courier New" w:eastAsia="Courier New" w:hAnsi="Courier New"/>
-          <w:b w:val="1"/>
-          <w:color w:val="353833"/>
-          <w:sz w:val="21"/>
-          <w:szCs w:val="21"/>
-          <w:rtl w:val="0"/>
-        </w:rPr>
-        <w:t xml:space="preserve">account</w:t>
-      </w:r>
-      <w:r>
-        <w:rPr>
-          <w:rFonts w:ascii="Courier New" w:cs="Courier New" w:eastAsia="Courier New" w:hAnsi="Courier New"/>
-          <w:color w:val="353833"/>
-          <w:sz w:val="21"/>
-          <w:szCs w:val="21"/>
-          <w:rtl w:val="0"/>
-        </w:rPr>
-        <w:t xml:space="preserve">)</w:t>
-      </w:r>
-      <w:r>
-        <w:rPr>
-          <w:rtl w:val="0"/>
-        </w:rPr>
-      </w:r>
-    </w:p>
-    <w:p>
-      <w:pPr>
-        <w:shd w:fill="ffffff" w:val="clear"/>
-        <w:rPr>
-          <w:rFonts w:ascii="Courier New" w:cs="Courier New" w:eastAsia="Courier New" w:hAnsi="Courier New"/>
-          <w:color w:val="353833"/>
-          <w:sz w:val="21"/>
-          <w:szCs w:val="21"/>
-        </w:rPr>
-      </w:pPr>
-      <w:r>
-        <w:rPr>
-          <w:rtl w:val="0"/>
-        </w:rPr>
-      </w:r>
-    </w:p>
-    <w:p>
-      <w:pPr>
-        <w:shd w:fill="ffffff" w:val="clear"/>
-        <w:rPr>
-          <w:rFonts w:ascii="Courier New" w:cs="Courier New" w:eastAsia="Courier New" w:hAnsi="Courier New"/>
-          <w:color w:val="353833"/>
-          <w:sz w:val="21"/>
-          <w:szCs w:val="21"/>
-        </w:rPr>
-      </w:pPr>
-      <w:r>
-        <w:rPr>
-          <w:rFonts w:ascii="Courier New" w:cs="Courier New" w:eastAsia="Courier New" w:hAnsi="Courier New"/>
-          <w:b w:val="1"/>
-          <w:color w:val="353833"/>
-          <w:sz w:val="21"/>
-          <w:szCs w:val="21"/>
-          <w:rtl w:val="0"/>
-        </w:rPr>
-        <w:t xml:space="preserve">ResponseEntity</w:t>
-      </w:r>
-      <w:r>
-        <w:rPr>
-          <w:rFonts w:ascii="Courier New" w:cs="Courier New" w:eastAsia="Courier New" w:hAnsi="Courier New"/>
-          <w:color w:val="353833"/>
-          <w:sz w:val="21"/>
-          <w:szCs w:val="21"/>
-          <w:rtl w:val="0"/>
-        </w:rPr>
-        <w:t xml:space="preserve">&lt;</w:t>
+          <w:b w:val="1"/>
+          <w:color w:val="353833"/>
+          <w:sz w:val="21"/>
+          <w:szCs w:val="21"/>
+          <w:rtl w:val="0"/>
+        </w:rPr>
+        <w:t xml:space="preserve"> from, </w:t>
       </w:r>
       <w:hyperlink r:id="rId22">
         <w:r>
@@ -7417,12 +7045,81 @@
             <w:szCs w:val="21"/>
             <w:rtl w:val="0"/>
           </w:rPr>
-          <w:t xml:space="preserve">Void</w:t>
+          <w:t xml:space="preserve">String</w:t>
         </w:r>
       </w:hyperlink>
       <w:r>
         <w:rPr>
           <w:rFonts w:ascii="Courier New" w:cs="Courier New" w:eastAsia="Courier New" w:hAnsi="Courier New"/>
+          <w:b w:val="1"/>
+          <w:color w:val="353833"/>
+          <w:sz w:val="21"/>
+          <w:szCs w:val="21"/>
+          <w:rtl w:val="0"/>
+        </w:rPr>
+        <w:t xml:space="preserve"> to, double amount)</w:t>
+      </w:r>
+    </w:p>
+    <w:p>
+      <w:pPr>
+        <w:shd w:fill="ffffff" w:val="clear"/>
+        <w:spacing w:line="276" w:lineRule="auto"/>
+        <w:rPr>
+          <w:b w:val="1"/>
+          <w:color w:val="353833"/>
+          <w:sz w:val="20"/>
+          <w:szCs w:val="20"/>
+        </w:rPr>
+      </w:pPr>
+      <w:r>
+        <w:rPr>
+          <w:b w:val="1"/>
+          <w:color w:val="353833"/>
+          <w:sz w:val="20"/>
+          <w:szCs w:val="20"/>
+          <w:rtl w:val="0"/>
+        </w:rPr>
+        <w:t xml:space="preserve"> </w:t>
+      </w:r>
+    </w:p>
+    <w:p>
+      <w:pPr>
+        <w:shd w:fill="eeeeef" w:val="clear"/>
+        <w:spacing w:line="276" w:lineRule="auto"/>
+        <w:rPr>
+          <w:rFonts w:ascii="Courier New" w:cs="Courier New" w:eastAsia="Courier New" w:hAnsi="Courier New"/>
+          <w:b w:val="1"/>
+          <w:color w:val="353833"/>
+          <w:sz w:val="21"/>
+          <w:szCs w:val="21"/>
+        </w:rPr>
+      </w:pPr>
+      <w:r>
+        <w:rPr>
+          <w:rFonts w:ascii="Courier New" w:cs="Courier New" w:eastAsia="Courier New" w:hAnsi="Courier New"/>
+          <w:b w:val="1"/>
+          <w:color w:val="353833"/>
+          <w:sz w:val="21"/>
+          <w:szCs w:val="21"/>
+          <w:rtl w:val="0"/>
+        </w:rPr>
+        <w:t xml:space="preserve">ResponseEntity&lt;</w:t>
+      </w:r>
+      <w:r>
+        <w:rPr>
+          <w:rFonts w:ascii="Courier New" w:cs="Courier New" w:eastAsia="Courier New" w:hAnsi="Courier New"/>
+          <w:b w:val="1"/>
+          <w:color w:val="4a6782"/>
+          <w:sz w:val="21"/>
+          <w:szCs w:val="21"/>
+          <w:rtl w:val="0"/>
+        </w:rPr>
+        <w:t xml:space="preserve">BalanceChange</w:t>
+      </w:r>
+      <w:r>
+        <w:rPr>
+          <w:rFonts w:ascii="Courier New" w:cs="Courier New" w:eastAsia="Courier New" w:hAnsi="Courier New"/>
+          <w:b w:val="1"/>
           <w:color w:val="353833"/>
           <w:sz w:val="21"/>
           <w:szCs w:val="21"/>
@@ -7433,12 +7130,13 @@
     </w:p>
     <w:p>
       <w:pPr>
-        <w:shd w:fill="ffffff" w:val="clear"/>
-        <w:rPr>
-          <w:rFonts w:ascii="Courier New" w:cs="Courier New" w:eastAsia="Courier New" w:hAnsi="Courier New"/>
-          <w:color w:val="353833"/>
-          <w:sz w:val="21"/>
-          <w:szCs w:val="21"/>
+        <w:shd w:fill="eeeeef" w:val="clear"/>
+        <w:spacing w:line="276" w:lineRule="auto"/>
+        <w:rPr>
+          <w:rFonts w:ascii="Montserrat" w:cs="Montserrat" w:eastAsia="Montserrat" w:hAnsi="Montserrat"/>
+          <w:b w:val="1"/>
+          <w:sz w:val="28"/>
+          <w:szCs w:val="28"/>
         </w:rPr>
       </w:pPr>
       <w:r>
@@ -7450,11 +7148,12 @@
           <w:szCs w:val="21"/>
           <w:rtl w:val="0"/>
         </w:rPr>
-        <w:t xml:space="preserve">deleteCreditCard</w:t>
-      </w:r>
-      <w:r>
-        <w:rPr>
-          <w:rFonts w:ascii="Courier New" w:cs="Courier New" w:eastAsia="Courier New" w:hAnsi="Courier New"/>
+        <w:t xml:space="preserve">withdraw</w:t>
+      </w:r>
+      <w:r>
+        <w:rPr>
+          <w:rFonts w:ascii="Courier New" w:cs="Courier New" w:eastAsia="Courier New" w:hAnsi="Courier New"/>
+          <w:b w:val="1"/>
           <w:color w:val="353833"/>
           <w:sz w:val="21"/>
           <w:szCs w:val="21"/>
@@ -7478,6 +7177,158 @@
       <w:r>
         <w:rPr>
           <w:rFonts w:ascii="Courier New" w:cs="Courier New" w:eastAsia="Courier New" w:hAnsi="Courier New"/>
+          <w:b w:val="1"/>
+          <w:color w:val="353833"/>
+          <w:sz w:val="21"/>
+          <w:szCs w:val="21"/>
+          <w:rtl w:val="0"/>
+        </w:rPr>
+        <w:t xml:space="preserve"> account, double amount)</w:t>
+      </w:r>
+      <w:r>
+        <w:rPr>
+          <w:rtl w:val="0"/>
+        </w:rPr>
+      </w:r>
+    </w:p>
+    <w:p>
+      <w:pPr>
+        <w:spacing w:line="276" w:lineRule="auto"/>
+        <w:jc w:val="left"/>
+        <w:rPr>
+          <w:rFonts w:ascii="Montserrat" w:cs="Montserrat" w:eastAsia="Montserrat" w:hAnsi="Montserrat"/>
+          <w:b w:val="1"/>
+          <w:sz w:val="28"/>
+          <w:szCs w:val="28"/>
+        </w:rPr>
+      </w:pPr>
+      <w:r>
+        <w:rPr>
+          <w:rtl w:val="0"/>
+        </w:rPr>
+      </w:r>
+    </w:p>
+    <w:p>
+      <w:pPr>
+        <w:pStyle w:val="Heading1"/>
+        <w:keepNext w:val="0"/>
+        <w:keepLines w:val="0"/>
+        <w:shd w:fill="ffffff" w:val="clear"/>
+        <w:spacing w:after="160" w:before="160" w:line="276" w:lineRule="auto"/>
+        <w:rPr>
+          <w:b w:val="1"/>
+          <w:color w:val="2c4557"/>
+        </w:rPr>
+      </w:pPr>
+      <w:bookmarkStart w:colFirst="0" w:colLast="0" w:name="_tjkvjt2fmnd1" w:id="3"/>
+      <w:bookmarkEnd w:id="3"/>
+      <w:r>
+        <w:rPr>
+          <w:b w:val="1"/>
+          <w:color w:val="2c4557"/>
+          <w:rtl w:val="0"/>
+        </w:rPr>
+        <w:t xml:space="preserve">CreditCardService - CreditCardController</w:t>
+      </w:r>
+    </w:p>
+    <w:p>
+      <w:pPr>
+        <w:shd w:fill="ffffff" w:val="clear"/>
+        <w:rPr>
+          <w:rFonts w:ascii="Courier New" w:cs="Courier New" w:eastAsia="Courier New" w:hAnsi="Courier New"/>
+          <w:color w:val="353833"/>
+          <w:sz w:val="21"/>
+          <w:szCs w:val="21"/>
+        </w:rPr>
+      </w:pPr>
+      <w:r>
+        <w:rPr>
+          <w:rFonts w:ascii="Courier New" w:cs="Courier New" w:eastAsia="Courier New" w:hAnsi="Courier New"/>
+          <w:b w:val="1"/>
+          <w:color w:val="353833"/>
+          <w:sz w:val="21"/>
+          <w:szCs w:val="21"/>
+          <w:rtl w:val="0"/>
+        </w:rPr>
+        <w:t xml:space="preserve">ResponseEntity</w:t>
+      </w:r>
+      <w:r>
+        <w:rPr>
+          <w:rFonts w:ascii="Courier New" w:cs="Courier New" w:eastAsia="Courier New" w:hAnsi="Courier New"/>
+          <w:color w:val="353833"/>
+          <w:sz w:val="21"/>
+          <w:szCs w:val="21"/>
+          <w:rtl w:val="0"/>
+        </w:rPr>
+        <w:t xml:space="preserve">&lt;</w:t>
+      </w:r>
+      <w:r>
+        <w:rPr>
+          <w:rFonts w:ascii="Courier New" w:cs="Courier New" w:eastAsia="Courier New" w:hAnsi="Courier New"/>
+          <w:b w:val="1"/>
+          <w:color w:val="4a6782"/>
+          <w:sz w:val="21"/>
+          <w:szCs w:val="21"/>
+          <w:rtl w:val="0"/>
+        </w:rPr>
+        <w:t xml:space="preserve">Bank</w:t>
+      </w:r>
+      <w:r>
+        <w:rPr>
+          <w:rFonts w:ascii="Courier New" w:cs="Courier New" w:eastAsia="Courier New" w:hAnsi="Courier New"/>
+          <w:color w:val="353833"/>
+          <w:sz w:val="21"/>
+          <w:szCs w:val="21"/>
+          <w:rtl w:val="0"/>
+        </w:rPr>
+        <w:t xml:space="preserve">&gt;</w:t>
+      </w:r>
+    </w:p>
+    <w:p>
+      <w:pPr>
+        <w:shd w:fill="ffffff" w:val="clear"/>
+        <w:rPr>
+          <w:rFonts w:ascii="Courier New" w:cs="Courier New" w:eastAsia="Courier New" w:hAnsi="Courier New"/>
+          <w:color w:val="353833"/>
+          <w:sz w:val="21"/>
+          <w:szCs w:val="21"/>
+        </w:rPr>
+      </w:pPr>
+      <w:r>
+        <w:rPr>
+          <w:rFonts w:ascii="Courier New" w:cs="Courier New" w:eastAsia="Courier New" w:hAnsi="Courier New"/>
+          <w:b w:val="1"/>
+          <w:color w:val="4a6782"/>
+          <w:sz w:val="21"/>
+          <w:szCs w:val="21"/>
+          <w:rtl w:val="0"/>
+        </w:rPr>
+        <w:t xml:space="preserve">createBank</w:t>
+      </w:r>
+      <w:r>
+        <w:rPr>
+          <w:rFonts w:ascii="Courier New" w:cs="Courier New" w:eastAsia="Courier New" w:hAnsi="Courier New"/>
+          <w:color w:val="353833"/>
+          <w:sz w:val="21"/>
+          <w:szCs w:val="21"/>
+          <w:rtl w:val="0"/>
+        </w:rPr>
+        <w:t xml:space="preserve">(</w:t>
+      </w:r>
+      <w:r>
+        <w:rPr>
+          <w:rFonts w:ascii="Courier New" w:cs="Courier New" w:eastAsia="Courier New" w:hAnsi="Courier New"/>
+          <w:b w:val="1"/>
+          <w:color w:val="4a6782"/>
+          <w:sz w:val="21"/>
+          <w:szCs w:val="21"/>
+          <w:rtl w:val="0"/>
+        </w:rPr>
+        <w:t xml:space="preserve">Bank</w:t>
+      </w:r>
+      <w:r>
+        <w:rPr>
+          <w:rFonts w:ascii="Courier New" w:cs="Courier New" w:eastAsia="Courier New" w:hAnsi="Courier New"/>
           <w:color w:val="353833"/>
           <w:sz w:val="21"/>
           <w:szCs w:val="21"/>
@@ -7494,7 +7345,7 @@
           <w:szCs w:val="21"/>
           <w:rtl w:val="0"/>
         </w:rPr>
-        <w:t xml:space="preserve">number</w:t>
+        <w:t xml:space="preserve">bank</w:t>
       </w:r>
       <w:r>
         <w:rPr>
@@ -7557,29 +7408,6 @@
         </w:rPr>
         <w:t xml:space="preserve">&lt;</w:t>
       </w:r>
-      <w:hyperlink r:id="rId24">
-        <w:r>
-          <w:rPr>
-            <w:rFonts w:ascii="Courier New" w:cs="Courier New" w:eastAsia="Courier New" w:hAnsi="Courier New"/>
-            <w:b w:val="1"/>
-            <w:color w:val="4a6782"/>
-            <w:sz w:val="21"/>
-            <w:szCs w:val="21"/>
-            <w:rtl w:val="0"/>
-          </w:rPr>
-          <w:t xml:space="preserve">List</w:t>
-        </w:r>
-      </w:hyperlink>
-      <w:r>
-        <w:rPr>
-          <w:rFonts w:ascii="Courier New" w:cs="Courier New" w:eastAsia="Courier New" w:hAnsi="Courier New"/>
-          <w:color w:val="353833"/>
-          <w:sz w:val="21"/>
-          <w:szCs w:val="21"/>
-          <w:rtl w:val="0"/>
-        </w:rPr>
-        <w:t xml:space="preserve">&lt;</w:t>
-      </w:r>
       <w:r>
         <w:rPr>
           <w:rFonts w:ascii="Courier New" w:cs="Courier New" w:eastAsia="Courier New" w:hAnsi="Courier New"/>
@@ -7599,7 +7427,7 @@
           <w:szCs w:val="21"/>
           <w:rtl w:val="0"/>
         </w:rPr>
-        <w:t xml:space="preserve">&gt;&gt;</w:t>
+        <w:t xml:space="preserve">&gt;</w:t>
       </w:r>
     </w:p>
     <w:p>
@@ -7620,7 +7448,7 @@
           <w:szCs w:val="21"/>
           <w:rtl w:val="0"/>
         </w:rPr>
-        <w:t xml:space="preserve">getCreditCards</w:t>
+        <w:t xml:space="preserve">createCreditCard</w:t>
       </w:r>
       <w:r>
         <w:rPr>
@@ -7641,125 +7469,19 @@
           <w:szCs w:val="21"/>
           <w:rtl w:val="0"/>
         </w:rPr>
-        <w:t xml:space="preserve">userId</w:t>
-      </w:r>
-      <w:r>
-        <w:rPr>
-          <w:rFonts w:ascii="Courier New" w:cs="Courier New" w:eastAsia="Courier New" w:hAnsi="Courier New"/>
-          <w:color w:val="353833"/>
-          <w:sz w:val="21"/>
-          <w:szCs w:val="21"/>
-          <w:rtl w:val="0"/>
-        </w:rPr>
-        <w:t xml:space="preserve">)</w:t>
-      </w:r>
-      <w:r>
-        <w:rPr>
-          <w:rtl w:val="0"/>
-        </w:rPr>
-      </w:r>
-    </w:p>
-    <w:p>
-      <w:pPr>
-        <w:shd w:fill="ffffff" w:val="clear"/>
-        <w:rPr>
-          <w:rFonts w:ascii="Courier New" w:cs="Courier New" w:eastAsia="Courier New" w:hAnsi="Courier New"/>
-          <w:color w:val="353833"/>
-          <w:sz w:val="21"/>
-          <w:szCs w:val="21"/>
-        </w:rPr>
-      </w:pPr>
-      <w:r>
-        <w:rPr>
-          <w:rtl w:val="0"/>
-        </w:rPr>
-      </w:r>
-    </w:p>
-    <w:p>
-      <w:pPr>
-        <w:shd w:fill="ffffff" w:val="clear"/>
-        <w:rPr>
-          <w:rFonts w:ascii="Courier New" w:cs="Courier New" w:eastAsia="Courier New" w:hAnsi="Courier New"/>
-          <w:color w:val="353833"/>
-          <w:sz w:val="21"/>
-          <w:szCs w:val="21"/>
-        </w:rPr>
-      </w:pPr>
-      <w:r>
-        <w:rPr>
-          <w:rFonts w:ascii="Courier New" w:cs="Courier New" w:eastAsia="Courier New" w:hAnsi="Courier New"/>
-          <w:b w:val="1"/>
-          <w:color w:val="353833"/>
-          <w:sz w:val="21"/>
-          <w:szCs w:val="21"/>
-          <w:rtl w:val="0"/>
-        </w:rPr>
-        <w:t xml:space="preserve">ResponseEntity</w:t>
-      </w:r>
-      <w:r>
-        <w:rPr>
-          <w:rFonts w:ascii="Courier New" w:cs="Courier New" w:eastAsia="Courier New" w:hAnsi="Courier New"/>
-          <w:color w:val="353833"/>
-          <w:sz w:val="21"/>
-          <w:szCs w:val="21"/>
-          <w:rtl w:val="0"/>
-        </w:rPr>
-        <w:t xml:space="preserve">&lt;</w:t>
-      </w:r>
-      <w:r>
-        <w:rPr>
-          <w:rFonts w:ascii="Courier New" w:cs="Courier New" w:eastAsia="Courier New" w:hAnsi="Courier New"/>
-          <w:b w:val="1"/>
-          <w:color w:val="4a6782"/>
-          <w:sz w:val="21"/>
-          <w:szCs w:val="21"/>
-          <w:rtl w:val="0"/>
-        </w:rPr>
-        <w:t xml:space="preserve">Transfer</w:t>
-      </w:r>
-      <w:r>
-        <w:rPr>
-          <w:rFonts w:ascii="Courier New" w:cs="Courier New" w:eastAsia="Courier New" w:hAnsi="Courier New"/>
-          <w:color w:val="353833"/>
-          <w:sz w:val="21"/>
-          <w:szCs w:val="21"/>
-          <w:rtl w:val="0"/>
-        </w:rPr>
-        <w:t xml:space="preserve">&gt;</w:t>
-      </w:r>
-    </w:p>
-    <w:p>
-      <w:pPr>
-        <w:shd w:fill="ffffff" w:val="clear"/>
-        <w:rPr>
-          <w:rFonts w:ascii="Courier New" w:cs="Courier New" w:eastAsia="Courier New" w:hAnsi="Courier New"/>
-          <w:color w:val="353833"/>
-          <w:sz w:val="21"/>
-          <w:szCs w:val="21"/>
-        </w:rPr>
-      </w:pPr>
-      <w:r>
-        <w:rPr>
-          <w:rFonts w:ascii="Courier New" w:cs="Courier New" w:eastAsia="Courier New" w:hAnsi="Courier New"/>
-          <w:b w:val="1"/>
-          <w:color w:val="4a6782"/>
-          <w:sz w:val="21"/>
-          <w:szCs w:val="21"/>
-          <w:rtl w:val="0"/>
-        </w:rPr>
-        <w:t xml:space="preserve">pay</w:t>
-      </w:r>
-      <w:r>
-        <w:rPr>
-          <w:rFonts w:ascii="Courier New" w:cs="Courier New" w:eastAsia="Courier New" w:hAnsi="Courier New"/>
-          <w:color w:val="353833"/>
-          <w:sz w:val="21"/>
-          <w:szCs w:val="21"/>
-          <w:rtl w:val="0"/>
-        </w:rPr>
-        <w:t xml:space="preserve">(</w:t>
-      </w:r>
-      <w:hyperlink r:id="rId25">
+        <w:t xml:space="preserve">bank</w:t>
+      </w:r>
+      <w:r>
+        <w:rPr>
+          <w:rFonts w:ascii="Courier New" w:cs="Courier New" w:eastAsia="Courier New" w:hAnsi="Courier New"/>
+          <w:color w:val="353833"/>
+          <w:sz w:val="21"/>
+          <w:szCs w:val="21"/>
+          <w:rtl w:val="0"/>
+        </w:rPr>
+        <w:t xml:space="preserve">, </w:t>
+      </w:r>
+      <w:hyperlink r:id="rId24">
         <w:r>
           <w:rPr>
             <w:rFonts w:ascii="Courier New" w:cs="Courier New" w:eastAsia="Courier New" w:hAnsi="Courier New"/>
@@ -7791,17 +7513,125 @@
           <w:szCs w:val="21"/>
           <w:rtl w:val="0"/>
         </w:rPr>
-        <w:t xml:space="preserve">number</w:t>
-      </w:r>
-      <w:r>
-        <w:rPr>
-          <w:rFonts w:ascii="Courier New" w:cs="Courier New" w:eastAsia="Courier New" w:hAnsi="Courier New"/>
-          <w:color w:val="353833"/>
-          <w:sz w:val="21"/>
-          <w:szCs w:val="21"/>
-          <w:rtl w:val="0"/>
-        </w:rPr>
-        <w:t xml:space="preserve">, </w:t>
+        <w:t xml:space="preserve">account</w:t>
+      </w:r>
+      <w:r>
+        <w:rPr>
+          <w:rFonts w:ascii="Courier New" w:cs="Courier New" w:eastAsia="Courier New" w:hAnsi="Courier New"/>
+          <w:color w:val="353833"/>
+          <w:sz w:val="21"/>
+          <w:szCs w:val="21"/>
+          <w:rtl w:val="0"/>
+        </w:rPr>
+        <w:t xml:space="preserve">)</w:t>
+      </w:r>
+      <w:r>
+        <w:rPr>
+          <w:rtl w:val="0"/>
+        </w:rPr>
+      </w:r>
+    </w:p>
+    <w:p>
+      <w:pPr>
+        <w:shd w:fill="ffffff" w:val="clear"/>
+        <w:rPr>
+          <w:rFonts w:ascii="Courier New" w:cs="Courier New" w:eastAsia="Courier New" w:hAnsi="Courier New"/>
+          <w:color w:val="353833"/>
+          <w:sz w:val="21"/>
+          <w:szCs w:val="21"/>
+        </w:rPr>
+      </w:pPr>
+      <w:r>
+        <w:rPr>
+          <w:rtl w:val="0"/>
+        </w:rPr>
+      </w:r>
+    </w:p>
+    <w:p>
+      <w:pPr>
+        <w:shd w:fill="ffffff" w:val="clear"/>
+        <w:rPr>
+          <w:rFonts w:ascii="Courier New" w:cs="Courier New" w:eastAsia="Courier New" w:hAnsi="Courier New"/>
+          <w:color w:val="353833"/>
+          <w:sz w:val="21"/>
+          <w:szCs w:val="21"/>
+        </w:rPr>
+      </w:pPr>
+      <w:r>
+        <w:rPr>
+          <w:rFonts w:ascii="Courier New" w:cs="Courier New" w:eastAsia="Courier New" w:hAnsi="Courier New"/>
+          <w:b w:val="1"/>
+          <w:color w:val="353833"/>
+          <w:sz w:val="21"/>
+          <w:szCs w:val="21"/>
+          <w:rtl w:val="0"/>
+        </w:rPr>
+        <w:t xml:space="preserve">ResponseEntity</w:t>
+      </w:r>
+      <w:r>
+        <w:rPr>
+          <w:rFonts w:ascii="Courier New" w:cs="Courier New" w:eastAsia="Courier New" w:hAnsi="Courier New"/>
+          <w:color w:val="353833"/>
+          <w:sz w:val="21"/>
+          <w:szCs w:val="21"/>
+          <w:rtl w:val="0"/>
+        </w:rPr>
+        <w:t xml:space="preserve">&lt;</w:t>
+      </w:r>
+      <w:hyperlink r:id="rId25">
+        <w:r>
+          <w:rPr>
+            <w:rFonts w:ascii="Courier New" w:cs="Courier New" w:eastAsia="Courier New" w:hAnsi="Courier New"/>
+            <w:b w:val="1"/>
+            <w:color w:val="4a6782"/>
+            <w:sz w:val="21"/>
+            <w:szCs w:val="21"/>
+            <w:rtl w:val="0"/>
+          </w:rPr>
+          <w:t xml:space="preserve">Void</w:t>
+        </w:r>
+      </w:hyperlink>
+      <w:r>
+        <w:rPr>
+          <w:rFonts w:ascii="Courier New" w:cs="Courier New" w:eastAsia="Courier New" w:hAnsi="Courier New"/>
+          <w:color w:val="353833"/>
+          <w:sz w:val="21"/>
+          <w:szCs w:val="21"/>
+          <w:rtl w:val="0"/>
+        </w:rPr>
+        <w:t xml:space="preserve">&gt;</w:t>
+      </w:r>
+    </w:p>
+    <w:p>
+      <w:pPr>
+        <w:shd w:fill="ffffff" w:val="clear"/>
+        <w:rPr>
+          <w:rFonts w:ascii="Courier New" w:cs="Courier New" w:eastAsia="Courier New" w:hAnsi="Courier New"/>
+          <w:color w:val="353833"/>
+          <w:sz w:val="21"/>
+          <w:szCs w:val="21"/>
+        </w:rPr>
+      </w:pPr>
+      <w:r>
+        <w:rPr>
+          <w:rFonts w:ascii="Courier New" w:cs="Courier New" w:eastAsia="Courier New" w:hAnsi="Courier New"/>
+          <w:b w:val="1"/>
+          <w:color w:val="4a6782"/>
+          <w:sz w:val="21"/>
+          <w:szCs w:val="21"/>
+          <w:rtl w:val="0"/>
+        </w:rPr>
+        <w:t xml:space="preserve">deleteCreditCard</w:t>
+      </w:r>
+      <w:r>
+        <w:rPr>
+          <w:rFonts w:ascii="Courier New" w:cs="Courier New" w:eastAsia="Courier New" w:hAnsi="Courier New"/>
+          <w:color w:val="353833"/>
+          <w:sz w:val="21"/>
+          <w:szCs w:val="21"/>
+          <w:rtl w:val="0"/>
+        </w:rPr>
+        <w:t xml:space="preserve">(</w:t>
       </w:r>
       <w:hyperlink r:id="rId26">
         <w:r>
@@ -7835,19 +7665,293 @@
           <w:szCs w:val="21"/>
           <w:rtl w:val="0"/>
         </w:rPr>
-        <w:t xml:space="preserve">date</w:t>
-      </w:r>
-      <w:r>
-        <w:rPr>
-          <w:rFonts w:ascii="Courier New" w:cs="Courier New" w:eastAsia="Courier New" w:hAnsi="Courier New"/>
-          <w:color w:val="353833"/>
-          <w:sz w:val="21"/>
-          <w:szCs w:val="21"/>
-          <w:rtl w:val="0"/>
-        </w:rPr>
-        <w:t xml:space="preserve">, </w:t>
+        <w:t xml:space="preserve">number, </w:t>
+      </w:r>
+      <w:r>
+        <w:rPr>
+          <w:rFonts w:ascii="Courier New" w:cs="Courier New" w:eastAsia="Courier New" w:hAnsi="Courier New"/>
+          <w:color w:val="353833"/>
+          <w:sz w:val="21"/>
+          <w:szCs w:val="21"/>
+          <w:rtl w:val="0"/>
+        </w:rPr>
+        <w:t xml:space="preserve">int </w:t>
+      </w:r>
+      <w:r>
+        <w:rPr>
+          <w:rFonts w:ascii="Courier New" w:cs="Courier New" w:eastAsia="Courier New" w:hAnsi="Courier New"/>
+          <w:b w:val="1"/>
+          <w:color w:val="353833"/>
+          <w:sz w:val="21"/>
+          <w:szCs w:val="21"/>
+          <w:rtl w:val="0"/>
+        </w:rPr>
+        <w:t xml:space="preserve">userId</w:t>
+      </w:r>
+      <w:r>
+        <w:rPr>
+          <w:rFonts w:ascii="Courier New" w:cs="Courier New" w:eastAsia="Courier New" w:hAnsi="Courier New"/>
+          <w:color w:val="353833"/>
+          <w:sz w:val="21"/>
+          <w:szCs w:val="21"/>
+          <w:rtl w:val="0"/>
+        </w:rPr>
+        <w:t xml:space="preserve">)</w:t>
+      </w:r>
+    </w:p>
+    <w:p>
+      <w:pPr>
+        <w:shd w:fill="ffffff" w:val="clear"/>
+        <w:rPr>
+          <w:color w:val="353833"/>
+          <w:sz w:val="20"/>
+          <w:szCs w:val="20"/>
+        </w:rPr>
+      </w:pPr>
+      <w:r>
+        <w:rPr>
+          <w:color w:val="353833"/>
+          <w:sz w:val="20"/>
+          <w:szCs w:val="20"/>
+          <w:rtl w:val="0"/>
+        </w:rPr>
+        <w:t xml:space="preserve"> </w:t>
+      </w:r>
+    </w:p>
+    <w:p>
+      <w:pPr>
+        <w:shd w:fill="eeeeef" w:val="clear"/>
+        <w:rPr>
+          <w:rFonts w:ascii="Courier New" w:cs="Courier New" w:eastAsia="Courier New" w:hAnsi="Courier New"/>
+          <w:color w:val="353833"/>
+          <w:sz w:val="21"/>
+          <w:szCs w:val="21"/>
+        </w:rPr>
+      </w:pPr>
+      <w:r>
+        <w:rPr>
+          <w:rFonts w:ascii="Courier New" w:cs="Courier New" w:eastAsia="Courier New" w:hAnsi="Courier New"/>
+          <w:b w:val="1"/>
+          <w:color w:val="353833"/>
+          <w:sz w:val="21"/>
+          <w:szCs w:val="21"/>
+          <w:rtl w:val="0"/>
+        </w:rPr>
+        <w:t xml:space="preserve">ResponseEntity</w:t>
+      </w:r>
+      <w:r>
+        <w:rPr>
+          <w:rFonts w:ascii="Courier New" w:cs="Courier New" w:eastAsia="Courier New" w:hAnsi="Courier New"/>
+          <w:color w:val="353833"/>
+          <w:sz w:val="21"/>
+          <w:szCs w:val="21"/>
+          <w:rtl w:val="0"/>
+        </w:rPr>
+        <w:t xml:space="preserve">&lt;</w:t>
       </w:r>
       <w:hyperlink r:id="rId27">
+        <w:r>
+          <w:rPr>
+            <w:rFonts w:ascii="Courier New" w:cs="Courier New" w:eastAsia="Courier New" w:hAnsi="Courier New"/>
+            <w:b w:val="1"/>
+            <w:color w:val="4a6782"/>
+            <w:sz w:val="21"/>
+            <w:szCs w:val="21"/>
+            <w:rtl w:val="0"/>
+          </w:rPr>
+          <w:t xml:space="preserve">List</w:t>
+        </w:r>
+      </w:hyperlink>
+      <w:r>
+        <w:rPr>
+          <w:rFonts w:ascii="Courier New" w:cs="Courier New" w:eastAsia="Courier New" w:hAnsi="Courier New"/>
+          <w:color w:val="353833"/>
+          <w:sz w:val="21"/>
+          <w:szCs w:val="21"/>
+          <w:rtl w:val="0"/>
+        </w:rPr>
+        <w:t xml:space="preserve">&lt;</w:t>
+      </w:r>
+      <w:r>
+        <w:rPr>
+          <w:rFonts w:ascii="Courier New" w:cs="Courier New" w:eastAsia="Courier New" w:hAnsi="Courier New"/>
+          <w:b w:val="1"/>
+          <w:color w:val="4a6782"/>
+          <w:sz w:val="21"/>
+          <w:szCs w:val="21"/>
+          <w:rtl w:val="0"/>
+        </w:rPr>
+        <w:t xml:space="preserve">CreditCard</w:t>
+      </w:r>
+      <w:r>
+        <w:rPr>
+          <w:rFonts w:ascii="Courier New" w:cs="Courier New" w:eastAsia="Courier New" w:hAnsi="Courier New"/>
+          <w:color w:val="353833"/>
+          <w:sz w:val="21"/>
+          <w:szCs w:val="21"/>
+          <w:rtl w:val="0"/>
+        </w:rPr>
+        <w:t xml:space="preserve">&gt;&gt;</w:t>
+      </w:r>
+    </w:p>
+    <w:p>
+      <w:pPr>
+        <w:shd w:fill="eeeeef" w:val="clear"/>
+        <w:rPr>
+          <w:color w:val="353833"/>
+          <w:sz w:val="20"/>
+          <w:szCs w:val="20"/>
+        </w:rPr>
+      </w:pPr>
+      <w:r>
+        <w:rPr>
+          <w:rFonts w:ascii="Courier New" w:cs="Courier New" w:eastAsia="Courier New" w:hAnsi="Courier New"/>
+          <w:b w:val="1"/>
+          <w:color w:val="4a6782"/>
+          <w:sz w:val="21"/>
+          <w:szCs w:val="21"/>
+          <w:rtl w:val="0"/>
+        </w:rPr>
+        <w:t xml:space="preserve">getCreditCards</w:t>
+      </w:r>
+      <w:r>
+        <w:rPr>
+          <w:rFonts w:ascii="Courier New" w:cs="Courier New" w:eastAsia="Courier New" w:hAnsi="Courier New"/>
+          <w:color w:val="353833"/>
+          <w:sz w:val="21"/>
+          <w:szCs w:val="21"/>
+          <w:rtl w:val="0"/>
+        </w:rPr>
+        <w:t xml:space="preserve">(int </w:t>
+      </w:r>
+      <w:r>
+        <w:rPr>
+          <w:rFonts w:ascii="Courier New" w:cs="Courier New" w:eastAsia="Courier New" w:hAnsi="Courier New"/>
+          <w:b w:val="1"/>
+          <w:color w:val="353833"/>
+          <w:sz w:val="21"/>
+          <w:szCs w:val="21"/>
+          <w:rtl w:val="0"/>
+        </w:rPr>
+        <w:t xml:space="preserve">userId</w:t>
+      </w:r>
+      <w:r>
+        <w:rPr>
+          <w:rFonts w:ascii="Courier New" w:cs="Courier New" w:eastAsia="Courier New" w:hAnsi="Courier New"/>
+          <w:color w:val="353833"/>
+          <w:sz w:val="21"/>
+          <w:szCs w:val="21"/>
+          <w:rtl w:val="0"/>
+        </w:rPr>
+        <w:t xml:space="preserve">)</w:t>
+      </w:r>
+      <w:r>
+        <w:rPr>
+          <w:rtl w:val="0"/>
+        </w:rPr>
+      </w:r>
+    </w:p>
+    <w:p>
+      <w:pPr>
+        <w:shd w:fill="ffffff" w:val="clear"/>
+        <w:rPr>
+          <w:rFonts w:ascii="Courier New" w:cs="Courier New" w:eastAsia="Courier New" w:hAnsi="Courier New"/>
+          <w:color w:val="353833"/>
+          <w:sz w:val="21"/>
+          <w:szCs w:val="21"/>
+        </w:rPr>
+      </w:pPr>
+      <w:r>
+        <w:rPr>
+          <w:rtl w:val="0"/>
+        </w:rPr>
+      </w:r>
+    </w:p>
+    <w:p>
+      <w:pPr>
+        <w:shd w:fill="ffffff" w:val="clear"/>
+        <w:rPr>
+          <w:rFonts w:ascii="Courier New" w:cs="Courier New" w:eastAsia="Courier New" w:hAnsi="Courier New"/>
+          <w:color w:val="353833"/>
+          <w:sz w:val="21"/>
+          <w:szCs w:val="21"/>
+        </w:rPr>
+      </w:pPr>
+      <w:r>
+        <w:rPr>
+          <w:rFonts w:ascii="Courier New" w:cs="Courier New" w:eastAsia="Courier New" w:hAnsi="Courier New"/>
+          <w:b w:val="1"/>
+          <w:color w:val="353833"/>
+          <w:sz w:val="21"/>
+          <w:szCs w:val="21"/>
+          <w:rtl w:val="0"/>
+        </w:rPr>
+        <w:t xml:space="preserve">ResponseEntity</w:t>
+      </w:r>
+      <w:r>
+        <w:rPr>
+          <w:rFonts w:ascii="Courier New" w:cs="Courier New" w:eastAsia="Courier New" w:hAnsi="Courier New"/>
+          <w:color w:val="353833"/>
+          <w:sz w:val="21"/>
+          <w:szCs w:val="21"/>
+          <w:rtl w:val="0"/>
+        </w:rPr>
+        <w:t xml:space="preserve">&lt;</w:t>
+      </w:r>
+      <w:r>
+        <w:rPr>
+          <w:rFonts w:ascii="Courier New" w:cs="Courier New" w:eastAsia="Courier New" w:hAnsi="Courier New"/>
+          <w:b w:val="1"/>
+          <w:color w:val="4a6782"/>
+          <w:sz w:val="21"/>
+          <w:szCs w:val="21"/>
+          <w:rtl w:val="0"/>
+        </w:rPr>
+        <w:t xml:space="preserve">Transfer</w:t>
+      </w:r>
+      <w:r>
+        <w:rPr>
+          <w:rFonts w:ascii="Courier New" w:cs="Courier New" w:eastAsia="Courier New" w:hAnsi="Courier New"/>
+          <w:color w:val="353833"/>
+          <w:sz w:val="21"/>
+          <w:szCs w:val="21"/>
+          <w:rtl w:val="0"/>
+        </w:rPr>
+        <w:t xml:space="preserve">&gt;</w:t>
+      </w:r>
+    </w:p>
+    <w:p>
+      <w:pPr>
+        <w:shd w:fill="ffffff" w:val="clear"/>
+        <w:rPr>
+          <w:rFonts w:ascii="Courier New" w:cs="Courier New" w:eastAsia="Courier New" w:hAnsi="Courier New"/>
+          <w:color w:val="353833"/>
+          <w:sz w:val="21"/>
+          <w:szCs w:val="21"/>
+        </w:rPr>
+      </w:pPr>
+      <w:r>
+        <w:rPr>
+          <w:rFonts w:ascii="Courier New" w:cs="Courier New" w:eastAsia="Courier New" w:hAnsi="Courier New"/>
+          <w:b w:val="1"/>
+          <w:color w:val="4a6782"/>
+          <w:sz w:val="21"/>
+          <w:szCs w:val="21"/>
+          <w:rtl w:val="0"/>
+        </w:rPr>
+        <w:t xml:space="preserve">pay</w:t>
+      </w:r>
+      <w:r>
+        <w:rPr>
+          <w:rFonts w:ascii="Courier New" w:cs="Courier New" w:eastAsia="Courier New" w:hAnsi="Courier New"/>
+          <w:color w:val="353833"/>
+          <w:sz w:val="21"/>
+          <w:szCs w:val="21"/>
+          <w:rtl w:val="0"/>
+        </w:rPr>
+        <w:t xml:space="preserve">(</w:t>
+      </w:r>
+      <w:hyperlink r:id="rId28">
         <w:r>
           <w:rPr>
             <w:rFonts w:ascii="Courier New" w:cs="Courier New" w:eastAsia="Courier New" w:hAnsi="Courier New"/>
@@ -7879,7 +7983,7 @@
           <w:szCs w:val="21"/>
           <w:rtl w:val="0"/>
         </w:rPr>
-        <w:t xml:space="preserve">cvv</w:t>
+        <w:t xml:space="preserve">number</w:t>
       </w:r>
       <w:r>
         <w:rPr>
@@ -7890,142 +7994,6 @@
           <w:rtl w:val="0"/>
         </w:rPr>
         <w:t xml:space="preserve">, </w:t>
-      </w:r>
-      <w:hyperlink r:id="rId28">
-        <w:r>
-          <w:rPr>
-            <w:rFonts w:ascii="Courier New" w:cs="Courier New" w:eastAsia="Courier New" w:hAnsi="Courier New"/>
-            <w:b w:val="1"/>
-            <w:color w:val="4a6782"/>
-            <w:sz w:val="21"/>
-            <w:szCs w:val="21"/>
-            <w:rtl w:val="0"/>
-          </w:rPr>
-          <w:t xml:space="preserve">UUID</w:t>
-        </w:r>
-      </w:hyperlink>
-      <w:r>
-        <w:rPr>
-          <w:rFonts w:ascii="Courier New" w:cs="Courier New" w:eastAsia="Courier New" w:hAnsi="Courier New"/>
-          <w:color w:val="353833"/>
-          <w:sz w:val="21"/>
-          <w:szCs w:val="21"/>
-          <w:rtl w:val="0"/>
-        </w:rPr>
-        <w:t xml:space="preserve"> </w:t>
-      </w:r>
-      <w:r>
-        <w:rPr>
-          <w:rFonts w:ascii="Courier New" w:cs="Courier New" w:eastAsia="Courier New" w:hAnsi="Courier New"/>
-          <w:b w:val="1"/>
-          <w:color w:val="353833"/>
-          <w:sz w:val="21"/>
-          <w:szCs w:val="21"/>
-          <w:rtl w:val="0"/>
-        </w:rPr>
-        <w:t xml:space="preserve">service</w:t>
-      </w:r>
-      <w:r>
-        <w:rPr>
-          <w:rFonts w:ascii="Courier New" w:cs="Courier New" w:eastAsia="Courier New" w:hAnsi="Courier New"/>
-          <w:color w:val="353833"/>
-          <w:sz w:val="21"/>
-          <w:szCs w:val="21"/>
-          <w:rtl w:val="0"/>
-        </w:rPr>
-        <w:t xml:space="preserve">, double </w:t>
-      </w:r>
-      <w:r>
-        <w:rPr>
-          <w:rFonts w:ascii="Courier New" w:cs="Courier New" w:eastAsia="Courier New" w:hAnsi="Courier New"/>
-          <w:b w:val="1"/>
-          <w:color w:val="353833"/>
-          <w:sz w:val="21"/>
-          <w:szCs w:val="21"/>
-          <w:rtl w:val="0"/>
-        </w:rPr>
-        <w:t xml:space="preserve">amount</w:t>
-      </w:r>
-      <w:r>
-        <w:rPr>
-          <w:rFonts w:ascii="Courier New" w:cs="Courier New" w:eastAsia="Courier New" w:hAnsi="Courier New"/>
-          <w:color w:val="353833"/>
-          <w:sz w:val="21"/>
-          <w:szCs w:val="21"/>
-          <w:rtl w:val="0"/>
-        </w:rPr>
-        <w:t xml:space="preserve">)</w:t>
-      </w:r>
-    </w:p>
-    <w:p>
-      <w:pPr>
-        <w:shd w:fill="ffffff" w:val="clear"/>
-        <w:rPr>
-          <w:rFonts w:ascii="Courier New" w:cs="Courier New" w:eastAsia="Courier New" w:hAnsi="Courier New"/>
-          <w:color w:val="353833"/>
-          <w:sz w:val="21"/>
-          <w:szCs w:val="21"/>
-        </w:rPr>
-      </w:pPr>
-      <w:r>
-        <w:rPr>
-          <w:rtl w:val="0"/>
-        </w:rPr>
-      </w:r>
-    </w:p>
-    <w:p>
-      <w:pPr>
-        <w:pStyle w:val="Heading1"/>
-        <w:keepNext w:val="0"/>
-        <w:keepLines w:val="0"/>
-        <w:shd w:fill="ffffff" w:val="clear"/>
-        <w:spacing w:after="160" w:before="160" w:line="276" w:lineRule="auto"/>
-        <w:rPr>
-          <w:b w:val="1"/>
-          <w:color w:val="2c4557"/>
-        </w:rPr>
-      </w:pPr>
-      <w:bookmarkStart w:colFirst="0" w:colLast="0" w:name="_rqyvqkip2wvc" w:id="4"/>
-      <w:bookmarkEnd w:id="4"/>
-      <w:r>
-        <w:rPr>
-          <w:b w:val="1"/>
-          <w:color w:val="2c4557"/>
-          <w:rtl w:val="0"/>
-        </w:rPr>
-        <w:t xml:space="preserve">HeadquarterService - ClientController</w:t>
-      </w:r>
-    </w:p>
-    <w:p>
-      <w:pPr>
-        <w:shd w:fill="ffffff" w:val="clear"/>
-        <w:rPr>
-          <w:rFonts w:ascii="Courier New" w:cs="Courier New" w:eastAsia="Courier New" w:hAnsi="Courier New"/>
-          <w:color w:val="353833"/>
-          <w:sz w:val="21"/>
-          <w:szCs w:val="21"/>
-        </w:rPr>
-      </w:pPr>
-      <w:r>
-        <w:rPr>
-          <w:rFonts w:ascii="Courier New" w:cs="Courier New" w:eastAsia="Courier New" w:hAnsi="Courier New"/>
-          <w:b w:val="1"/>
-          <w:color w:val="353833"/>
-          <w:sz w:val="21"/>
-          <w:szCs w:val="21"/>
-          <w:rtl w:val="0"/>
-        </w:rPr>
-        <w:t xml:space="preserve">ResponseEntity</w:t>
-      </w:r>
-      <w:r>
-        <w:rPr>
-          <w:rFonts w:ascii="Courier New" w:cs="Courier New" w:eastAsia="Courier New" w:hAnsi="Courier New"/>
-          <w:color w:val="353833"/>
-          <w:sz w:val="21"/>
-          <w:szCs w:val="21"/>
-          <w:rtl w:val="0"/>
-        </w:rPr>
-        <w:t xml:space="preserve">&lt;</w:t>
       </w:r>
       <w:hyperlink r:id="rId29">
         <w:r>
@@ -8048,41 +8016,74 @@
           <w:szCs w:val="21"/>
           <w:rtl w:val="0"/>
         </w:rPr>
-        <w:t xml:space="preserve">&gt;</w:t>
-      </w:r>
-    </w:p>
-    <w:p>
-      <w:pPr>
-        <w:shd w:fill="ffffff" w:val="clear"/>
-        <w:rPr>
-          <w:rFonts w:ascii="Courier New" w:cs="Courier New" w:eastAsia="Courier New" w:hAnsi="Courier New"/>
-          <w:color w:val="353833"/>
-          <w:sz w:val="21"/>
-          <w:szCs w:val="21"/>
-        </w:rPr>
-      </w:pPr>
-      <w:r>
-        <w:rPr>
-          <w:rFonts w:ascii="Courier New" w:cs="Courier New" w:eastAsia="Courier New" w:hAnsi="Courier New"/>
-          <w:b w:val="1"/>
-          <w:color w:val="4a6782"/>
-          <w:sz w:val="21"/>
-          <w:szCs w:val="21"/>
-          <w:rtl w:val="0"/>
-        </w:rPr>
-        <w:t xml:space="preserve">getAccountNumber</w:t>
-      </w:r>
-      <w:r>
-        <w:rPr>
-          <w:rFonts w:ascii="Courier New" w:cs="Courier New" w:eastAsia="Courier New" w:hAnsi="Courier New"/>
-          <w:color w:val="353833"/>
-          <w:sz w:val="21"/>
-          <w:szCs w:val="21"/>
-          <w:rtl w:val="0"/>
-        </w:rPr>
-        <w:t xml:space="preserve">(</w:t>
+        <w:t xml:space="preserve"> </w:t>
+      </w:r>
+      <w:r>
+        <w:rPr>
+          <w:rFonts w:ascii="Courier New" w:cs="Courier New" w:eastAsia="Courier New" w:hAnsi="Courier New"/>
+          <w:b w:val="1"/>
+          <w:color w:val="353833"/>
+          <w:sz w:val="21"/>
+          <w:szCs w:val="21"/>
+          <w:rtl w:val="0"/>
+        </w:rPr>
+        <w:t xml:space="preserve">date</w:t>
+      </w:r>
+      <w:r>
+        <w:rPr>
+          <w:rFonts w:ascii="Courier New" w:cs="Courier New" w:eastAsia="Courier New" w:hAnsi="Courier New"/>
+          <w:color w:val="353833"/>
+          <w:sz w:val="21"/>
+          <w:szCs w:val="21"/>
+          <w:rtl w:val="0"/>
+        </w:rPr>
+        <w:t xml:space="preserve">, </w:t>
       </w:r>
       <w:hyperlink r:id="rId30">
+        <w:r>
+          <w:rPr>
+            <w:rFonts w:ascii="Courier New" w:cs="Courier New" w:eastAsia="Courier New" w:hAnsi="Courier New"/>
+            <w:b w:val="1"/>
+            <w:color w:val="4a6782"/>
+            <w:sz w:val="21"/>
+            <w:szCs w:val="21"/>
+            <w:rtl w:val="0"/>
+          </w:rPr>
+          <w:t xml:space="preserve">String</w:t>
+        </w:r>
+      </w:hyperlink>
+      <w:r>
+        <w:rPr>
+          <w:rFonts w:ascii="Courier New" w:cs="Courier New" w:eastAsia="Courier New" w:hAnsi="Courier New"/>
+          <w:color w:val="353833"/>
+          <w:sz w:val="21"/>
+          <w:szCs w:val="21"/>
+          <w:rtl w:val="0"/>
+        </w:rPr>
+        <w:t xml:space="preserve"> </w:t>
+      </w:r>
+      <w:r>
+        <w:rPr>
+          <w:rFonts w:ascii="Courier New" w:cs="Courier New" w:eastAsia="Courier New" w:hAnsi="Courier New"/>
+          <w:b w:val="1"/>
+          <w:color w:val="353833"/>
+          <w:sz w:val="21"/>
+          <w:szCs w:val="21"/>
+          <w:rtl w:val="0"/>
+        </w:rPr>
+        <w:t xml:space="preserve">cvv</w:t>
+      </w:r>
+      <w:r>
+        <w:rPr>
+          <w:rFonts w:ascii="Courier New" w:cs="Courier New" w:eastAsia="Courier New" w:hAnsi="Courier New"/>
+          <w:color w:val="353833"/>
+          <w:sz w:val="21"/>
+          <w:szCs w:val="21"/>
+          <w:rtl w:val="0"/>
+        </w:rPr>
+        <w:t xml:space="preserve">, </w:t>
+      </w:r>
+      <w:hyperlink r:id="rId31">
         <w:r>
           <w:rPr>
             <w:rFonts w:ascii="Courier New" w:cs="Courier New" w:eastAsia="Courier New" w:hAnsi="Courier New"/>
@@ -8114,6 +8115,197 @@
           <w:szCs w:val="21"/>
           <w:rtl w:val="0"/>
         </w:rPr>
+        <w:t xml:space="preserve">service</w:t>
+      </w:r>
+      <w:r>
+        <w:rPr>
+          <w:rFonts w:ascii="Courier New" w:cs="Courier New" w:eastAsia="Courier New" w:hAnsi="Courier New"/>
+          <w:color w:val="353833"/>
+          <w:sz w:val="21"/>
+          <w:szCs w:val="21"/>
+          <w:rtl w:val="0"/>
+        </w:rPr>
+        <w:t xml:space="preserve">, double </w:t>
+      </w:r>
+      <w:r>
+        <w:rPr>
+          <w:rFonts w:ascii="Courier New" w:cs="Courier New" w:eastAsia="Courier New" w:hAnsi="Courier New"/>
+          <w:b w:val="1"/>
+          <w:color w:val="353833"/>
+          <w:sz w:val="21"/>
+          <w:szCs w:val="21"/>
+          <w:rtl w:val="0"/>
+        </w:rPr>
+        <w:t xml:space="preserve">amount</w:t>
+      </w:r>
+      <w:r>
+        <w:rPr>
+          <w:rFonts w:ascii="Courier New" w:cs="Courier New" w:eastAsia="Courier New" w:hAnsi="Courier New"/>
+          <w:color w:val="353833"/>
+          <w:sz w:val="21"/>
+          <w:szCs w:val="21"/>
+          <w:rtl w:val="0"/>
+        </w:rPr>
+        <w:t xml:space="preserve">)</w:t>
+      </w:r>
+    </w:p>
+    <w:p>
+      <w:pPr>
+        <w:shd w:fill="ffffff" w:val="clear"/>
+        <w:rPr>
+          <w:rFonts w:ascii="Courier New" w:cs="Courier New" w:eastAsia="Courier New" w:hAnsi="Courier New"/>
+          <w:color w:val="353833"/>
+          <w:sz w:val="21"/>
+          <w:szCs w:val="21"/>
+        </w:rPr>
+      </w:pPr>
+      <w:r>
+        <w:rPr>
+          <w:rtl w:val="0"/>
+        </w:rPr>
+      </w:r>
+    </w:p>
+    <w:p>
+      <w:pPr>
+        <w:pStyle w:val="Heading1"/>
+        <w:keepNext w:val="0"/>
+        <w:keepLines w:val="0"/>
+        <w:shd w:fill="ffffff" w:val="clear"/>
+        <w:spacing w:after="160" w:before="160" w:line="276" w:lineRule="auto"/>
+        <w:rPr>
+          <w:b w:val="1"/>
+          <w:color w:val="2c4557"/>
+        </w:rPr>
+      </w:pPr>
+      <w:bookmarkStart w:colFirst="0" w:colLast="0" w:name="_rqyvqkip2wvc" w:id="4"/>
+      <w:bookmarkEnd w:id="4"/>
+      <w:r>
+        <w:rPr>
+          <w:b w:val="1"/>
+          <w:color w:val="2c4557"/>
+          <w:rtl w:val="0"/>
+        </w:rPr>
+        <w:t xml:space="preserve">HeadquarterService - ClientController</w:t>
+      </w:r>
+    </w:p>
+    <w:p>
+      <w:pPr>
+        <w:shd w:fill="ffffff" w:val="clear"/>
+        <w:rPr>
+          <w:rFonts w:ascii="Courier New" w:cs="Courier New" w:eastAsia="Courier New" w:hAnsi="Courier New"/>
+          <w:color w:val="353833"/>
+          <w:sz w:val="21"/>
+          <w:szCs w:val="21"/>
+        </w:rPr>
+      </w:pPr>
+      <w:r>
+        <w:rPr>
+          <w:rFonts w:ascii="Courier New" w:cs="Courier New" w:eastAsia="Courier New" w:hAnsi="Courier New"/>
+          <w:b w:val="1"/>
+          <w:color w:val="353833"/>
+          <w:sz w:val="21"/>
+          <w:szCs w:val="21"/>
+          <w:rtl w:val="0"/>
+        </w:rPr>
+        <w:t xml:space="preserve">ResponseEntity</w:t>
+      </w:r>
+      <w:r>
+        <w:rPr>
+          <w:rFonts w:ascii="Courier New" w:cs="Courier New" w:eastAsia="Courier New" w:hAnsi="Courier New"/>
+          <w:color w:val="353833"/>
+          <w:sz w:val="21"/>
+          <w:szCs w:val="21"/>
+          <w:rtl w:val="0"/>
+        </w:rPr>
+        <w:t xml:space="preserve">&lt;</w:t>
+      </w:r>
+      <w:hyperlink r:id="rId32">
+        <w:r>
+          <w:rPr>
+            <w:rFonts w:ascii="Courier New" w:cs="Courier New" w:eastAsia="Courier New" w:hAnsi="Courier New"/>
+            <w:b w:val="1"/>
+            <w:color w:val="4a6782"/>
+            <w:sz w:val="21"/>
+            <w:szCs w:val="21"/>
+            <w:rtl w:val="0"/>
+          </w:rPr>
+          <w:t xml:space="preserve">String</w:t>
+        </w:r>
+      </w:hyperlink>
+      <w:r>
+        <w:rPr>
+          <w:rFonts w:ascii="Courier New" w:cs="Courier New" w:eastAsia="Courier New" w:hAnsi="Courier New"/>
+          <w:color w:val="353833"/>
+          <w:sz w:val="21"/>
+          <w:szCs w:val="21"/>
+          <w:rtl w:val="0"/>
+        </w:rPr>
+        <w:t xml:space="preserve">&gt;</w:t>
+      </w:r>
+    </w:p>
+    <w:p>
+      <w:pPr>
+        <w:shd w:fill="ffffff" w:val="clear"/>
+        <w:rPr>
+          <w:rFonts w:ascii="Courier New" w:cs="Courier New" w:eastAsia="Courier New" w:hAnsi="Courier New"/>
+          <w:color w:val="353833"/>
+          <w:sz w:val="21"/>
+          <w:szCs w:val="21"/>
+        </w:rPr>
+      </w:pPr>
+      <w:r>
+        <w:rPr>
+          <w:rFonts w:ascii="Courier New" w:cs="Courier New" w:eastAsia="Courier New" w:hAnsi="Courier New"/>
+          <w:b w:val="1"/>
+          <w:color w:val="4a6782"/>
+          <w:sz w:val="21"/>
+          <w:szCs w:val="21"/>
+          <w:rtl w:val="0"/>
+        </w:rPr>
+        <w:t xml:space="preserve">getAccountNumber</w:t>
+      </w:r>
+      <w:r>
+        <w:rPr>
+          <w:rFonts w:ascii="Courier New" w:cs="Courier New" w:eastAsia="Courier New" w:hAnsi="Courier New"/>
+          <w:color w:val="353833"/>
+          <w:sz w:val="21"/>
+          <w:szCs w:val="21"/>
+          <w:rtl w:val="0"/>
+        </w:rPr>
+        <w:t xml:space="preserve">(</w:t>
+      </w:r>
+      <w:hyperlink r:id="rId33">
+        <w:r>
+          <w:rPr>
+            <w:rFonts w:ascii="Courier New" w:cs="Courier New" w:eastAsia="Courier New" w:hAnsi="Courier New"/>
+            <w:b w:val="1"/>
+            <w:color w:val="4a6782"/>
+            <w:sz w:val="21"/>
+            <w:szCs w:val="21"/>
+            <w:rtl w:val="0"/>
+          </w:rPr>
+          <w:t xml:space="preserve">UUID</w:t>
+        </w:r>
+      </w:hyperlink>
+      <w:r>
+        <w:rPr>
+          <w:rFonts w:ascii="Courier New" w:cs="Courier New" w:eastAsia="Courier New" w:hAnsi="Courier New"/>
+          <w:color w:val="353833"/>
+          <w:sz w:val="21"/>
+          <w:szCs w:val="21"/>
+          <w:rtl w:val="0"/>
+        </w:rPr>
+        <w:t xml:space="preserve"> </w:t>
+      </w:r>
+      <w:r>
+        <w:rPr>
+          <w:rFonts w:ascii="Courier New" w:cs="Courier New" w:eastAsia="Courier New" w:hAnsi="Courier New"/>
+          <w:b w:val="1"/>
+          <w:color w:val="353833"/>
+          <w:sz w:val="21"/>
+          <w:szCs w:val="21"/>
+          <w:rtl w:val="0"/>
+        </w:rPr>
         <w:t xml:space="preserve">id</w:t>
       </w:r>
       <w:r>
@@ -8177,7 +8369,7 @@
         </w:rPr>
         <w:t xml:space="preserve">&lt;</w:t>
       </w:r>
-      <w:hyperlink r:id="rId31">
+      <w:hyperlink r:id="rId34">
         <w:r>
           <w:rPr>
             <w:rFonts w:ascii="Courier New" w:cs="Courier New" w:eastAsia="Courier New" w:hAnsi="Courier New"/>
@@ -8325,7 +8517,7 @@
         </w:rPr>
         <w:t xml:space="preserve">&lt;</w:t>
       </w:r>
-      <w:hyperlink r:id="rId32">
+      <w:hyperlink r:id="rId35">
         <w:r>
           <w:rPr>
             <w:rFonts w:ascii="Courier New" w:cs="Courier New" w:eastAsia="Courier New" w:hAnsi="Courier New"/>
@@ -8348,7 +8540,7 @@
         </w:rPr>
         <w:t xml:space="preserve">&lt;</w:t>
       </w:r>
-      <w:hyperlink r:id="rId33">
+      <w:hyperlink r:id="rId36">
         <w:r>
           <w:rPr>
             <w:rFonts w:ascii="Courier New" w:cs="Courier New" w:eastAsia="Courier New" w:hAnsi="Courier New"/>
@@ -8475,7 +8667,7 @@
         </w:rPr>
         <w:t xml:space="preserve">&lt;</w:t>
       </w:r>
-      <w:hyperlink r:id="rId34">
+      <w:hyperlink r:id="rId37">
         <w:r>
           <w:rPr>
             <w:rFonts w:ascii="Courier New" w:cs="Courier New" w:eastAsia="Courier New" w:hAnsi="Courier New"/>
@@ -8502,7 +8694,12 @@
     <w:p>
       <w:pPr>
         <w:shd w:fill="eeeeef" w:val="clear"/>
-        <w:rPr/>
+        <w:rPr>
+          <w:rFonts w:ascii="Montserrat" w:cs="Montserrat" w:eastAsia="Montserrat" w:hAnsi="Montserrat"/>
+          <w:b w:val="1"/>
+          <w:sz w:val="28"/>
+          <w:szCs w:val="28"/>
+        </w:rPr>
       </w:pPr>
       <w:r>
         <w:rPr>
@@ -8525,7 +8722,7 @@
         </w:rPr>
         <w:t xml:space="preserve">(</w:t>
       </w:r>
-      <w:hyperlink r:id="rId35">
+      <w:hyperlink r:id="rId38">
         <w:r>
           <w:rPr>
             <w:rFonts w:ascii="Courier New" w:cs="Courier New" w:eastAsia="Courier New" w:hAnsi="Courier New"/>
@@ -8577,17 +8774,6 @@
     </w:p>
     <w:p>
       <w:pPr>
-        <w:shd w:fill="ffffff" w:val="clear"/>
-        <w:rPr/>
-      </w:pPr>
-      <w:r>
-        <w:rPr>
-          <w:rtl w:val="0"/>
-        </w:rPr>
-      </w:r>
-    </w:p>
-    <w:p>
-      <w:pPr>
         <w:spacing w:line="276" w:lineRule="auto"/>
         <w:jc w:val="left"/>
         <w:rPr>
@@ -9143,6 +9329,9 @@
         <w:spacing w:line="276" w:lineRule="auto"/>
         <w:rPr>
           <w:rFonts w:ascii="Montserrat" w:cs="Montserrat" w:eastAsia="Montserrat" w:hAnsi="Montserrat"/>
+          <w:b w:val="1"/>
+          <w:sz w:val="28"/>
+          <w:szCs w:val="28"/>
         </w:rPr>
       </w:pPr>
       <w:r>
@@ -9152,23 +9341,6 @@
         </w:rPr>
         <w:t xml:space="preserve">Warto zauważyć, że we wszystkich przypadkach, w przypadku przelania z danego konta, od razu musimy zabezpieczyć środki, a przypadku wpłaty na konto, tych środków nie możemy od razu przydzielić - aby nie zostały wykorzystane w między czasie, a transakcja może się w tym czasie nie powieść.</w:t>
       </w:r>
-      <w:r>
-        <w:rPr>
-          <w:rtl w:val="0"/>
-        </w:rPr>
-      </w:r>
-    </w:p>
-    <w:p>
-      <w:pPr>
-        <w:spacing w:line="276" w:lineRule="auto"/>
-        <w:jc w:val="left"/>
-        <w:rPr>
-          <w:rFonts w:ascii="Montserrat" w:cs="Montserrat" w:eastAsia="Montserrat" w:hAnsi="Montserrat"/>
-          <w:b w:val="1"/>
-          <w:sz w:val="28"/>
-          <w:szCs w:val="28"/>
-        </w:rPr>
-      </w:pPr>
       <w:r>
         <w:rPr>
           <w:rtl w:val="0"/>
@@ -9268,23 +9440,6 @@
           <w:rtl w:val="0"/>
         </w:rPr>
         <w:t xml:space="preserve">[Załącznik: testy.zip]</w:t>
-      </w:r>
-    </w:p>
-    <w:p>
-      <w:pPr>
-        <w:spacing w:line="276" w:lineRule="auto"/>
-        <w:jc w:val="left"/>
-        <w:rPr>
-          <w:rFonts w:ascii="Montserrat" w:cs="Montserrat" w:eastAsia="Montserrat" w:hAnsi="Montserrat"/>
-          <w:b w:val="1"/>
-          <w:sz w:val="28"/>
-          <w:szCs w:val="28"/>
-        </w:rPr>
-      </w:pPr>
-      <w:r>
-        <w:rPr>
-          <w:rtl w:val="0"/>
-        </w:rPr>
       </w:r>
     </w:p>
     <w:p>
@@ -9413,7 +9568,7 @@
                     <pic:cNvPicPr preferRelativeResize="0"/>
                   </pic:nvPicPr>
                   <pic:blipFill>
-                    <a:blip r:embed="rId36"/>
+                    <a:blip r:embed="rId39"/>
                     <a:srcRect b="0" l="0" r="0" t="0"/>
                     <a:stretch>
                       <a:fillRect/>
@@ -9494,16 +9649,16 @@
           <wp:inline distB="114300" distT="114300" distL="114300" distR="114300">
             <wp:extent cx="5943600" cy="4140200"/>
             <wp:effectExtent b="0" l="0" r="0" t="0"/>
-            <wp:docPr id="3" name="image2.png"/>
+            <wp:docPr id="3" name="image6.png"/>
             <a:graphic>
               <a:graphicData uri="http://schemas.openxmlformats.org/drawingml/2006/picture">
                 <pic:pic>
                   <pic:nvPicPr>
-                    <pic:cNvPr id="0" name="image2.png"/>
+                    <pic:cNvPr id="0" name="image6.png"/>
                     <pic:cNvPicPr preferRelativeResize="0"/>
                   </pic:nvPicPr>
                   <pic:blipFill>
-                    <a:blip r:embed="rId37"/>
+                    <a:blip r:embed="rId40"/>
                     <a:srcRect b="0" l="0" r="0" t="0"/>
                     <a:stretch>
                       <a:fillRect/>
@@ -9584,16 +9739,16 @@
           <wp:inline distB="114300" distT="114300" distL="114300" distR="114300">
             <wp:extent cx="5943600" cy="3035300"/>
             <wp:effectExtent b="0" l="0" r="0" t="0"/>
-            <wp:docPr id="7" name="image6.png"/>
+            <wp:docPr id="7" name="image4.png"/>
             <a:graphic>
               <a:graphicData uri="http://schemas.openxmlformats.org/drawingml/2006/picture">
                 <pic:pic>
                   <pic:nvPicPr>
-                    <pic:cNvPr id="0" name="image6.png"/>
+                    <pic:cNvPr id="0" name="image4.png"/>
                     <pic:cNvPicPr preferRelativeResize="0"/>
                   </pic:nvPicPr>
                   <pic:blipFill>
-                    <a:blip r:embed="rId38"/>
+                    <a:blip r:embed="rId41"/>
                     <a:srcRect b="0" l="0" r="0" t="0"/>
                     <a:stretch>
                       <a:fillRect/>
@@ -9658,16 +9813,16 @@
           <wp:inline distB="114300" distT="114300" distL="114300" distR="114300">
             <wp:extent cx="4469159" cy="2786063"/>
             <wp:effectExtent b="0" l="0" r="0" t="0"/>
-            <wp:docPr id="2" name="image4.png"/>
+            <wp:docPr id="2" name="image3.png"/>
             <a:graphic>
               <a:graphicData uri="http://schemas.openxmlformats.org/drawingml/2006/picture">
                 <pic:pic>
                   <pic:nvPicPr>
-                    <pic:cNvPr id="0" name="image4.png"/>
+                    <pic:cNvPr id="0" name="image3.png"/>
                     <pic:cNvPicPr preferRelativeResize="0"/>
                   </pic:nvPicPr>
                   <pic:blipFill>
-                    <a:blip r:embed="rId39"/>
+                    <a:blip r:embed="rId42"/>
                     <a:srcRect b="0" l="0" r="0" t="0"/>
                     <a:stretch>
                       <a:fillRect/>
@@ -9748,16 +9903,16 @@
           <wp:inline distB="114300" distT="114300" distL="114300" distR="114300">
             <wp:extent cx="5943600" cy="2717800"/>
             <wp:effectExtent b="0" l="0" r="0" t="0"/>
-            <wp:docPr id="1" name="image7.png"/>
+            <wp:docPr id="1" name="image2.png"/>
             <a:graphic>
               <a:graphicData uri="http://schemas.openxmlformats.org/drawingml/2006/picture">
                 <pic:pic>
                   <pic:nvPicPr>
-                    <pic:cNvPr id="0" name="image7.png"/>
+                    <pic:cNvPr id="0" name="image2.png"/>
                     <pic:cNvPicPr preferRelativeResize="0"/>
                   </pic:nvPicPr>
                   <pic:blipFill>
-                    <a:blip r:embed="rId40"/>
+                    <a:blip r:embed="rId43"/>
                     <a:srcRect b="0" l="0" r="0" t="0"/>
                     <a:stretch>
                       <a:fillRect/>
@@ -9950,16 +10105,16 @@
           <wp:inline distB="114300" distT="114300" distL="114300" distR="114300">
             <wp:extent cx="5943600" cy="2997200"/>
             <wp:effectExtent b="0" l="0" r="0" t="0"/>
-            <wp:docPr id="5" name="image3.png"/>
+            <wp:docPr id="5" name="image5.png"/>
             <a:graphic>
               <a:graphicData uri="http://schemas.openxmlformats.org/drawingml/2006/picture">
                 <pic:pic>
                   <pic:nvPicPr>
-                    <pic:cNvPr id="0" name="image3.png"/>
+                    <pic:cNvPr id="0" name="image5.png"/>
                     <pic:cNvPicPr preferRelativeResize="0"/>
                   </pic:nvPicPr>
                   <pic:blipFill>
-                    <a:blip r:embed="rId41"/>
+                    <a:blip r:embed="rId44"/>
                     <a:srcRect b="0" l="0" r="0" t="0"/>
                     <a:stretch>
                       <a:fillRect/>
@@ -10039,16 +10194,16 @@
           <wp:inline distB="114300" distT="114300" distL="114300" distR="114300">
             <wp:extent cx="5081588" cy="4377116"/>
             <wp:effectExtent b="0" l="0" r="0" t="0"/>
-            <wp:docPr id="4" name="image5.png"/>
+            <wp:docPr id="4" name="image7.png"/>
             <a:graphic>
               <a:graphicData uri="http://schemas.openxmlformats.org/drawingml/2006/picture">
                 <pic:pic>
                   <pic:nvPicPr>
-                    <pic:cNvPr id="0" name="image5.png"/>
+                    <pic:cNvPr id="0" name="image7.png"/>
                     <pic:cNvPicPr preferRelativeResize="0"/>
                   </pic:nvPicPr>
                   <pic:blipFill>
-                    <a:blip r:embed="rId42"/>
+                    <a:blip r:embed="rId45"/>
                     <a:srcRect b="0" l="0" r="0" t="0"/>
                     <a:stretch>
                       <a:fillRect/>
@@ -10460,7 +10615,7 @@
         </w:rPr>
         <w:t xml:space="preserve">Dokumentacja Spring Boot 3: </w:t>
       </w:r>
-      <w:hyperlink r:id="rId43">
+      <w:hyperlink r:id="rId46">
         <w:r>
           <w:rPr>
             <w:rFonts w:ascii="Montserrat" w:cs="Montserrat" w:eastAsia="Montserrat" w:hAnsi="Montserrat"/>
@@ -10516,7 +10671,7 @@
         </w:rPr>
         <w:t xml:space="preserve"> </w:t>
       </w:r>
-      <w:hyperlink r:id="rId44">
+      <w:hyperlink r:id="rId47">
         <w:r>
           <w:rPr>
             <w:rFonts w:ascii="Montserrat" w:cs="Montserrat" w:eastAsia="Montserrat" w:hAnsi="Montserrat"/>
@@ -10560,7 +10715,7 @@
         </w:rPr>
         <w:t xml:space="preserve">Dokumentacja MS SQL Server: </w:t>
       </w:r>
-      <w:hyperlink r:id="rId45">
+      <w:hyperlink r:id="rId48">
         <w:r>
           <w:rPr>
             <w:rFonts w:ascii="Montserrat" w:cs="Montserrat" w:eastAsia="Montserrat" w:hAnsi="Montserrat"/>
@@ -10606,7 +10761,7 @@
         </w:rPr>
         <w:t xml:space="preserve">O Transakcjach rozproszonych i mikroserwisach: </w:t>
       </w:r>
-      <w:hyperlink r:id="rId46">
+      <w:hyperlink r:id="rId49">
         <w:r>
           <w:rPr>
             <w:rFonts w:ascii="Montserrat" w:cs="Montserrat" w:eastAsia="Montserrat" w:hAnsi="Montserrat"/>

</xml_diff>

<commit_message>
Update initialization scripts and docs
</commit_message>
<xml_diff>
--- a/docs/docs.docx
+++ b/docs/docs.docx
@@ -191,6 +191,11 @@
         </w:rPr>
         <w:t xml:space="preserve">Spring Boot 3</w:t>
       </w:r>
+      <w:r>
+        <w:rPr>
+          <w:rtl w:val="0"/>
+        </w:rPr>
+      </w:r>
     </w:p>
     <w:p>
       <w:pPr>
@@ -234,6 +239,11 @@
         </w:rPr>
         <w:t xml:space="preserve">Angular 19</w:t>
       </w:r>
+      <w:r>
+        <w:rPr>
+          <w:rtl w:val="0"/>
+        </w:rPr>
+      </w:r>
     </w:p>
     <w:p>
       <w:pPr>
@@ -256,6 +266,11 @@
         </w:rPr>
         <w:t xml:space="preserve">Docker</w:t>
       </w:r>
+      <w:r>
+        <w:rPr>
+          <w:rtl w:val="0"/>
+        </w:rPr>
+      </w:r>
     </w:p>
     <w:p>
       <w:pPr>
@@ -278,6 +293,11 @@
         </w:rPr>
         <w:t xml:space="preserve">Apache Kafka</w:t>
       </w:r>
+      <w:r>
+        <w:rPr>
+          <w:rtl w:val="0"/>
+        </w:rPr>
+      </w:r>
     </w:p>
     <w:p>
       <w:pPr>
@@ -330,6 +350,11 @@
         </w:rPr>
         <w:t xml:space="preserve">Stworzenie kont logowania</w:t>
       </w:r>
+      <w:r>
+        <w:rPr>
+          <w:rtl w:val="0"/>
+        </w:rPr>
+      </w:r>
     </w:p>
     <w:p>
       <w:pPr>
@@ -352,6 +377,11 @@
         </w:rPr>
         <w:t xml:space="preserve">Stworzenie poszczególnych kont bankowych przypisanych do kont logowania</w:t>
       </w:r>
+      <w:r>
+        <w:rPr>
+          <w:rtl w:val="0"/>
+        </w:rPr>
+      </w:r>
     </w:p>
     <w:p>
       <w:pPr>
@@ -374,6 +404,11 @@
         </w:rPr>
         <w:t xml:space="preserve">Wykonywanie przelewu między dwoma kontami</w:t>
       </w:r>
+      <w:r>
+        <w:rPr>
+          <w:rtl w:val="0"/>
+        </w:rPr>
+      </w:r>
     </w:p>
     <w:p>
       <w:pPr>
@@ -396,6 +431,11 @@
         </w:rPr>
         <w:t xml:space="preserve">Wykonanie wpłaty lub wypłaty</w:t>
       </w:r>
+      <w:r>
+        <w:rPr>
+          <w:rtl w:val="0"/>
+        </w:rPr>
+      </w:r>
     </w:p>
     <w:p>
       <w:pPr>
@@ -418,6 +458,11 @@
         </w:rPr>
         <w:t xml:space="preserve">Wygenerowanie nowej karty kredytowej</w:t>
       </w:r>
+      <w:r>
+        <w:rPr>
+          <w:rtl w:val="0"/>
+        </w:rPr>
+      </w:r>
     </w:p>
     <w:p>
       <w:pPr>
@@ -440,6 +485,11 @@
         </w:rPr>
         <w:t xml:space="preserve">Wykonanie transakcji symulującej płatność kartą np. w sklepie</w:t>
       </w:r>
+      <w:r>
+        <w:rPr>
+          <w:rtl w:val="0"/>
+        </w:rPr>
+      </w:r>
     </w:p>
     <w:p>
       <w:pPr>
@@ -462,6 +512,11 @@
         </w:rPr>
         <w:t xml:space="preserve">Oraz operacje na tych danych takie jak edytowanie, wyświetlanie i usuwanie</w:t>
       </w:r>
+      <w:r>
+        <w:rPr>
+          <w:rtl w:val="0"/>
+        </w:rPr>
+      </w:r>
     </w:p>
     <w:p>
       <w:pPr>
@@ -640,6 +695,11 @@
         </w:rPr>
         <w:t xml:space="preserve">Opis typów danych oraz metod (funkcji) udostępnionych w ramach API</w:t>
       </w:r>
+      <w:r>
+        <w:rPr>
+          <w:rtl w:val="0"/>
+        </w:rPr>
+      </w:r>
     </w:p>
     <w:p>
       <w:pPr>
@@ -1026,6 +1086,74 @@
           <w:rtl w:val="0"/>
         </w:rPr>
         <w:t xml:space="preserve">email</w:t>
+      </w:r>
+      <w:r>
+        <w:rPr>
+          <w:rFonts w:ascii="Courier New" w:cs="Courier New" w:eastAsia="Courier New" w:hAnsi="Courier New"/>
+          <w:b w:val="1"/>
+          <w:color w:val="bcbec4"/>
+          <w:sz w:val="28"/>
+          <w:szCs w:val="28"/>
+          <w:rtl w:val="0"/>
+        </w:rPr>
+        <w:t xml:space="preserve">;</w:t>
+      </w:r>
+    </w:p>
+    <w:p>
+      <w:pPr>
+        <w:shd w:fill="1e1f22" w:val="clear"/>
+        <w:spacing w:line="276" w:lineRule="auto"/>
+        <w:rPr>
+          <w:rFonts w:ascii="Courier New" w:cs="Courier New" w:eastAsia="Courier New" w:hAnsi="Courier New"/>
+          <w:b w:val="1"/>
+          <w:color w:val="bcbec4"/>
+          <w:sz w:val="28"/>
+          <w:szCs w:val="28"/>
+        </w:rPr>
+      </w:pPr>
+      <w:r>
+        <w:rPr>
+          <w:rFonts w:ascii="Courier New" w:cs="Courier New" w:eastAsia="Courier New" w:hAnsi="Courier New"/>
+          <w:b w:val="1"/>
+          <w:color w:val="bcbec4"/>
+          <w:sz w:val="28"/>
+          <w:szCs w:val="28"/>
+          <w:rtl w:val="0"/>
+        </w:rPr>
+        <w:t xml:space="preserve">   </w:t>
+      </w:r>
+      <w:r>
+        <w:rPr>
+          <w:rFonts w:ascii="Courier New" w:cs="Courier New" w:eastAsia="Courier New" w:hAnsi="Courier New"/>
+          <w:b w:val="1"/>
+          <w:color w:val="cf8e6d"/>
+          <w:sz w:val="28"/>
+          <w:szCs w:val="28"/>
+          <w:rtl w:val="0"/>
+        </w:rPr>
+        <w:t xml:space="preserve">private </w:t>
+      </w:r>
+      <w:r>
+        <w:rPr>
+          <w:rFonts w:ascii="Courier New" w:cs="Courier New" w:eastAsia="Courier New" w:hAnsi="Courier New"/>
+          <w:b w:val="1"/>
+          <w:color w:val="bcbec4"/>
+          <w:sz w:val="28"/>
+          <w:szCs w:val="28"/>
+          <w:rtl w:val="0"/>
+        </w:rPr>
+        <w:t xml:space="preserve">String </w:t>
+      </w:r>
+      <w:r>
+        <w:rPr>
+          <w:rFonts w:ascii="Courier New" w:cs="Courier New" w:eastAsia="Courier New" w:hAnsi="Courier New"/>
+          <w:b w:val="1"/>
+          <w:color w:val="c77dbb"/>
+          <w:sz w:val="28"/>
+          <w:szCs w:val="28"/>
+          <w:rtl w:val="0"/>
+        </w:rPr>
+        <w:t xml:space="preserve">avatar</w:t>
       </w:r>
       <w:r>
         <w:rPr>
@@ -4762,7 +4890,7 @@
           <w:color w:val="2c4557"/>
         </w:rPr>
       </w:pPr>
-      <w:bookmarkStart w:colFirst="0" w:colLast="0" w:name="_x07u3xisvxtv" w:id="0"/>
+      <w:bookmarkStart w:colFirst="0" w:colLast="0" w:name="_heading=h.r66d5gdotat7" w:id="0"/>
       <w:bookmarkEnd w:id="0"/>
       <w:r>
         <w:rPr>
@@ -5349,7 +5477,7 @@
           <w:b w:val="1"/>
         </w:rPr>
       </w:pPr>
-      <w:bookmarkStart w:colFirst="0" w:colLast="0" w:name="_cfjko49agmq8" w:id="1"/>
+      <w:bookmarkStart w:colFirst="0" w:colLast="0" w:name="_heading=h.ufz24xbvwbif" w:id="1"/>
       <w:bookmarkEnd w:id="1"/>
       <w:r>
         <w:rPr>
@@ -5357,15 +5485,7 @@
           <w:color w:val="2c4557"/>
           <w:rtl w:val="0"/>
         </w:rPr>
-        <w:t xml:space="preserve">BranchService - </w:t>
-      </w:r>
-      <w:r>
-        <w:rPr>
-          <w:b w:val="1"/>
-          <w:color w:val="2c4557"/>
-          <w:rtl w:val="0"/>
-        </w:rPr>
-        <w:t xml:space="preserve">ClientController</w:t>
+        <w:t xml:space="preserve">BranchService - ClientController</w:t>
       </w:r>
       <w:r>
         <w:rPr>
@@ -5565,134 +5685,6 @@
           <w:rtl w:val="0"/>
         </w:rPr>
         <w:t xml:space="preserve">createCreditCard</w:t>
-      </w:r>
-      <w:r>
-        <w:rPr>
-          <w:rFonts w:ascii="Courier New" w:cs="Courier New" w:eastAsia="Courier New" w:hAnsi="Courier New"/>
-          <w:b w:val="1"/>
-          <w:color w:val="353833"/>
-          <w:sz w:val="21"/>
-          <w:szCs w:val="21"/>
-          <w:rtl w:val="0"/>
-        </w:rPr>
-        <w:t xml:space="preserve">(</w:t>
-      </w:r>
-      <w:hyperlink r:id="rId6">
-        <w:r>
-          <w:rPr>
-            <w:rFonts w:ascii="Courier New" w:cs="Courier New" w:eastAsia="Courier New" w:hAnsi="Courier New"/>
-            <w:b w:val="1"/>
-            <w:color w:val="4a6782"/>
-            <w:sz w:val="21"/>
-            <w:szCs w:val="21"/>
-            <w:rtl w:val="0"/>
-          </w:rPr>
-          <w:t xml:space="preserve">String</w:t>
-        </w:r>
-      </w:hyperlink>
-      <w:r>
-        <w:rPr>
-          <w:rFonts w:ascii="Courier New" w:cs="Courier New" w:eastAsia="Courier New" w:hAnsi="Courier New"/>
-          <w:b w:val="1"/>
-          <w:color w:val="353833"/>
-          <w:sz w:val="21"/>
-          <w:szCs w:val="21"/>
-          <w:rtl w:val="0"/>
-        </w:rPr>
-        <w:t xml:space="preserve"> account)</w:t>
-      </w:r>
-      <w:r>
-        <w:rPr>
-          <w:rtl w:val="0"/>
-        </w:rPr>
-      </w:r>
-    </w:p>
-    <w:p>
-      <w:pPr>
-        <w:shd w:fill="ffffff" w:val="clear"/>
-        <w:spacing w:line="276" w:lineRule="auto"/>
-        <w:rPr>
-          <w:rFonts w:ascii="Courier New" w:cs="Courier New" w:eastAsia="Courier New" w:hAnsi="Courier New"/>
-          <w:b w:val="1"/>
-          <w:color w:val="353833"/>
-          <w:sz w:val="21"/>
-          <w:szCs w:val="21"/>
-        </w:rPr>
-      </w:pPr>
-      <w:r>
-        <w:rPr>
-          <w:rtl w:val="0"/>
-        </w:rPr>
-      </w:r>
-    </w:p>
-    <w:p>
-      <w:pPr>
-        <w:shd w:fill="ffffff" w:val="clear"/>
-        <w:spacing w:line="276" w:lineRule="auto"/>
-        <w:rPr>
-          <w:rFonts w:ascii="Courier New" w:cs="Courier New" w:eastAsia="Courier New" w:hAnsi="Courier New"/>
-          <w:b w:val="1"/>
-          <w:color w:val="353833"/>
-          <w:sz w:val="21"/>
-          <w:szCs w:val="21"/>
-        </w:rPr>
-      </w:pPr>
-      <w:r>
-        <w:rPr>
-          <w:rFonts w:ascii="Courier New" w:cs="Courier New" w:eastAsia="Courier New" w:hAnsi="Courier New"/>
-          <w:b w:val="1"/>
-          <w:color w:val="353833"/>
-          <w:sz w:val="21"/>
-          <w:szCs w:val="21"/>
-          <w:rtl w:val="0"/>
-        </w:rPr>
-        <w:t xml:space="preserve">ResponseEntity&lt;</w:t>
-      </w:r>
-      <w:r>
-        <w:rPr>
-          <w:rFonts w:ascii="Courier New" w:cs="Courier New" w:eastAsia="Courier New" w:hAnsi="Courier New"/>
-          <w:b w:val="1"/>
-          <w:color w:val="4a6782"/>
-          <w:sz w:val="21"/>
-          <w:szCs w:val="21"/>
-          <w:rtl w:val="0"/>
-        </w:rPr>
-        <w:t xml:space="preserve">Void</w:t>
-      </w:r>
-      <w:r>
-        <w:rPr>
-          <w:rFonts w:ascii="Courier New" w:cs="Courier New" w:eastAsia="Courier New" w:hAnsi="Courier New"/>
-          <w:b w:val="1"/>
-          <w:color w:val="353833"/>
-          <w:sz w:val="21"/>
-          <w:szCs w:val="21"/>
-          <w:rtl w:val="0"/>
-        </w:rPr>
-        <w:t xml:space="preserve">&gt;</w:t>
-      </w:r>
-    </w:p>
-    <w:p>
-      <w:pPr>
-        <w:shd w:fill="ffffff" w:val="clear"/>
-        <w:spacing w:line="276" w:lineRule="auto"/>
-        <w:rPr>
-          <w:rFonts w:ascii="Courier New" w:cs="Courier New" w:eastAsia="Courier New" w:hAnsi="Courier New"/>
-          <w:b w:val="1"/>
-          <w:color w:val="353833"/>
-          <w:sz w:val="21"/>
-          <w:szCs w:val="21"/>
-        </w:rPr>
-      </w:pPr>
-      <w:r>
-        <w:rPr>
-          <w:rFonts w:ascii="Courier New" w:cs="Courier New" w:eastAsia="Courier New" w:hAnsi="Courier New"/>
-          <w:b w:val="1"/>
-          <w:color w:val="4a6782"/>
-          <w:sz w:val="21"/>
-          <w:szCs w:val="21"/>
-          <w:rtl w:val="0"/>
-        </w:rPr>
-        <w:t xml:space="preserve">deleteCreditCard</w:t>
       </w:r>
       <w:r>
         <w:rPr>
@@ -5727,7 +5719,12 @@
           <w:szCs w:val="21"/>
           <w:rtl w:val="0"/>
         </w:rPr>
-        <w:t xml:space="preserve"> number)</w:t>
+        <w:t xml:space="preserve"> account)</w:t>
+      </w:r>
+      <w:r>
+        <w:rPr>
+          <w:rtl w:val="0"/>
+        </w:rPr>
       </w:r>
     </w:p>
     <w:p>
@@ -5750,7 +5747,7 @@
     </w:p>
     <w:p>
       <w:pPr>
-        <w:shd w:fill="eeeeef" w:val="clear"/>
+        <w:shd w:fill="ffffff" w:val="clear"/>
         <w:spacing w:line="276" w:lineRule="auto"/>
         <w:rPr>
           <w:rFonts w:ascii="Courier New" w:cs="Courier New" w:eastAsia="Courier New" w:hAnsi="Courier New"/>
@@ -5780,7 +5777,7 @@
           <w:szCs w:val="21"/>
           <w:rtl w:val="0"/>
         </w:rPr>
-        <w:t xml:space="preserve">Client</w:t>
+        <w:t xml:space="preserve">Void</w:t>
       </w:r>
       <w:r>
         <w:rPr>
@@ -5796,7 +5793,7 @@
     </w:p>
     <w:p>
       <w:pPr>
-        <w:shd w:fill="eeeeef" w:val="clear"/>
+        <w:shd w:fill="ffffff" w:val="clear"/>
         <w:spacing w:line="276" w:lineRule="auto"/>
         <w:rPr>
           <w:rFonts w:ascii="Courier New" w:cs="Courier New" w:eastAsia="Courier New" w:hAnsi="Courier New"/>
@@ -5815,7 +5812,7 @@
           <w:szCs w:val="21"/>
           <w:rtl w:val="0"/>
         </w:rPr>
-        <w:t xml:space="preserve">getClient</w:t>
+        <w:t xml:space="preserve">deleteCreditCard</w:t>
       </w:r>
       <w:r>
         <w:rPr>
@@ -5838,7 +5835,7 @@
             <w:szCs w:val="21"/>
             <w:rtl w:val="0"/>
           </w:rPr>
-          <w:t xml:space="preserve">UUID</w:t>
+          <w:t xml:space="preserve">String</w:t>
         </w:r>
       </w:hyperlink>
       <w:r>
@@ -5850,7 +5847,7 @@
           <w:szCs w:val="21"/>
           <w:rtl w:val="0"/>
         </w:rPr>
-        <w:t xml:space="preserve"> id</w:t>
+        <w:t xml:space="preserve"> number)</w:t>
       </w:r>
     </w:p>
     <w:p>
@@ -5873,7 +5870,7 @@
     </w:p>
     <w:p>
       <w:pPr>
-        <w:shd w:fill="ffffff" w:val="clear"/>
+        <w:shd w:fill="eeeeef" w:val="clear"/>
         <w:spacing w:line="276" w:lineRule="auto"/>
         <w:rPr>
           <w:rFonts w:ascii="Courier New" w:cs="Courier New" w:eastAsia="Courier New" w:hAnsi="Courier New"/>
@@ -5919,13 +5916,14 @@
     </w:p>
     <w:p>
       <w:pPr>
-        <w:shd w:fill="ffffff" w:val="clear"/>
-        <w:spacing w:line="276" w:lineRule="auto"/>
-        <w:rPr>
-          <w:rFonts w:ascii="Montserrat" w:cs="Montserrat" w:eastAsia="Montserrat" w:hAnsi="Montserrat"/>
-          <w:b w:val="1"/>
-          <w:sz w:val="28"/>
-          <w:szCs w:val="28"/>
+        <w:shd w:fill="eeeeef" w:val="clear"/>
+        <w:spacing w:line="276" w:lineRule="auto"/>
+        <w:rPr>
+          <w:rFonts w:ascii="Courier New" w:cs="Courier New" w:eastAsia="Courier New" w:hAnsi="Courier New"/>
+          <w:b w:val="1"/>
+          <w:color w:val="353833"/>
+          <w:sz w:val="21"/>
+          <w:szCs w:val="21"/>
         </w:rPr>
       </w:pPr>
       <w:r>
@@ -5937,40 +5935,18 @@
           <w:szCs w:val="21"/>
           <w:rtl w:val="0"/>
         </w:rPr>
-        <w:t xml:space="preserve">update</w:t>
-      </w:r>
-      <w:r>
-        <w:rPr>
-          <w:rFonts w:ascii="Courier New" w:cs="Courier New" w:eastAsia="Courier New" w:hAnsi="Courier New"/>
-          <w:b w:val="1"/>
-          <w:color w:val="353833"/>
-          <w:sz w:val="21"/>
-          <w:szCs w:val="21"/>
-          <w:rtl w:val="0"/>
-        </w:rPr>
-        <w:t xml:space="preserve">(@Valid </w:t>
-      </w:r>
-      <w:r>
-        <w:rPr>
-          <w:rFonts w:ascii="Courier New" w:cs="Courier New" w:eastAsia="Courier New" w:hAnsi="Courier New"/>
-          <w:b w:val="1"/>
-          <w:color w:val="4a6782"/>
-          <w:sz w:val="21"/>
-          <w:szCs w:val="21"/>
-          <w:rtl w:val="0"/>
-        </w:rPr>
-        <w:t xml:space="preserve">Client</w:t>
-      </w:r>
-      <w:r>
-        <w:rPr>
-          <w:rFonts w:ascii="Courier New" w:cs="Courier New" w:eastAsia="Courier New" w:hAnsi="Courier New"/>
-          <w:b w:val="1"/>
-          <w:color w:val="353833"/>
-          <w:sz w:val="21"/>
-          <w:szCs w:val="21"/>
-          <w:rtl w:val="0"/>
-        </w:rPr>
-        <w:t xml:space="preserve"> client, </w:t>
+        <w:t xml:space="preserve">getClient</w:t>
+      </w:r>
+      <w:r>
+        <w:rPr>
+          <w:rFonts w:ascii="Courier New" w:cs="Courier New" w:eastAsia="Courier New" w:hAnsi="Courier New"/>
+          <w:b w:val="1"/>
+          <w:color w:val="353833"/>
+          <w:sz w:val="21"/>
+          <w:szCs w:val="21"/>
+          <w:rtl w:val="0"/>
+        </w:rPr>
+        <w:t xml:space="preserve">(</w:t>
       </w:r>
       <w:hyperlink r:id="rId9">
         <w:r>
@@ -5994,55 +5970,21 @@
           <w:szCs w:val="21"/>
           <w:rtl w:val="0"/>
         </w:rPr>
-        <w:t xml:space="preserve"> id, int userId)</w:t>
-      </w:r>
-      <w:r>
-        <w:rPr>
-          <w:rtl w:val="0"/>
-        </w:rPr>
-      </w:r>
-    </w:p>
-    <w:p>
-      <w:pPr>
-        <w:spacing w:line="276" w:lineRule="auto"/>
-        <w:jc w:val="left"/>
-        <w:rPr>
-          <w:rFonts w:ascii="Montserrat" w:cs="Montserrat" w:eastAsia="Montserrat" w:hAnsi="Montserrat"/>
-          <w:b w:val="1"/>
-          <w:sz w:val="28"/>
-          <w:szCs w:val="28"/>
-        </w:rPr>
-      </w:pPr>
-      <w:r>
-        <w:rPr>
-          <w:rtl w:val="0"/>
-        </w:rPr>
-      </w:r>
-    </w:p>
-    <w:p>
-      <w:pPr>
-        <w:pStyle w:val="Heading1"/>
-        <w:keepNext w:val="0"/>
-        <w:keepLines w:val="0"/>
+        <w:t xml:space="preserve"> id</w:t>
+      </w:r>
+    </w:p>
+    <w:p>
+      <w:pPr>
         <w:shd w:fill="ffffff" w:val="clear"/>
-        <w:spacing w:after="160" w:before="160" w:line="276" w:lineRule="auto"/>
-        <w:rPr>
-          <w:rFonts w:ascii="Montserrat" w:cs="Montserrat" w:eastAsia="Montserrat" w:hAnsi="Montserrat"/>
-          <w:b w:val="1"/>
-          <w:sz w:val="28"/>
-          <w:szCs w:val="28"/>
-        </w:rPr>
-      </w:pPr>
-      <w:bookmarkStart w:colFirst="0" w:colLast="0" w:name="_eu9mkn92p8zz" w:id="2"/>
-      <w:bookmarkEnd w:id="2"/>
-      <w:r>
-        <w:rPr>
-          <w:b w:val="1"/>
-          <w:color w:val="2c4557"/>
-          <w:rtl w:val="0"/>
-        </w:rPr>
-        <w:t xml:space="preserve">BranchService - PaymentController</w:t>
-      </w:r>
+        <w:spacing w:line="276" w:lineRule="auto"/>
+        <w:rPr>
+          <w:rFonts w:ascii="Courier New" w:cs="Courier New" w:eastAsia="Courier New" w:hAnsi="Courier New"/>
+          <w:b w:val="1"/>
+          <w:color w:val="353833"/>
+          <w:sz w:val="21"/>
+          <w:szCs w:val="21"/>
+        </w:rPr>
+      </w:pPr>
       <w:r>
         <w:rPr>
           <w:rtl w:val="0"/>
@@ -6081,7 +6023,7 @@
           <w:szCs w:val="21"/>
           <w:rtl w:val="0"/>
         </w:rPr>
-        <w:t xml:space="preserve">BalanceChange</w:t>
+        <w:t xml:space="preserve">Client</w:t>
       </w:r>
       <w:r>
         <w:rPr>
@@ -6100,11 +6042,10 @@
         <w:shd w:fill="ffffff" w:val="clear"/>
         <w:spacing w:line="276" w:lineRule="auto"/>
         <w:rPr>
-          <w:rFonts w:ascii="Courier New" w:cs="Courier New" w:eastAsia="Courier New" w:hAnsi="Courier New"/>
-          <w:b w:val="1"/>
-          <w:color w:val="353833"/>
-          <w:sz w:val="21"/>
-          <w:szCs w:val="21"/>
+          <w:rFonts w:ascii="Montserrat" w:cs="Montserrat" w:eastAsia="Montserrat" w:hAnsi="Montserrat"/>
+          <w:b w:val="1"/>
+          <w:sz w:val="28"/>
+          <w:szCs w:val="28"/>
         </w:rPr>
       </w:pPr>
       <w:r>
@@ -6116,18 +6057,40 @@
           <w:szCs w:val="21"/>
           <w:rtl w:val="0"/>
         </w:rPr>
-        <w:t xml:space="preserve">deposit</w:t>
-      </w:r>
-      <w:r>
-        <w:rPr>
-          <w:rFonts w:ascii="Courier New" w:cs="Courier New" w:eastAsia="Courier New" w:hAnsi="Courier New"/>
-          <w:b w:val="1"/>
-          <w:color w:val="353833"/>
-          <w:sz w:val="21"/>
-          <w:szCs w:val="21"/>
-          <w:rtl w:val="0"/>
-        </w:rPr>
-        <w:t xml:space="preserve">(</w:t>
+        <w:t xml:space="preserve">update</w:t>
+      </w:r>
+      <w:r>
+        <w:rPr>
+          <w:rFonts w:ascii="Courier New" w:cs="Courier New" w:eastAsia="Courier New" w:hAnsi="Courier New"/>
+          <w:b w:val="1"/>
+          <w:color w:val="353833"/>
+          <w:sz w:val="21"/>
+          <w:szCs w:val="21"/>
+          <w:rtl w:val="0"/>
+        </w:rPr>
+        <w:t xml:space="preserve">(@Valid </w:t>
+      </w:r>
+      <w:r>
+        <w:rPr>
+          <w:rFonts w:ascii="Courier New" w:cs="Courier New" w:eastAsia="Courier New" w:hAnsi="Courier New"/>
+          <w:b w:val="1"/>
+          <w:color w:val="4a6782"/>
+          <w:sz w:val="21"/>
+          <w:szCs w:val="21"/>
+          <w:rtl w:val="0"/>
+        </w:rPr>
+        <w:t xml:space="preserve">Client</w:t>
+      </w:r>
+      <w:r>
+        <w:rPr>
+          <w:rFonts w:ascii="Courier New" w:cs="Courier New" w:eastAsia="Courier New" w:hAnsi="Courier New"/>
+          <w:b w:val="1"/>
+          <w:color w:val="353833"/>
+          <w:sz w:val="21"/>
+          <w:szCs w:val="21"/>
+          <w:rtl w:val="0"/>
+        </w:rPr>
+        <w:t xml:space="preserve"> client, </w:t>
       </w:r>
       <w:hyperlink r:id="rId10">
         <w:r>
@@ -6139,7 +6102,7 @@
             <w:szCs w:val="21"/>
             <w:rtl w:val="0"/>
           </w:rPr>
-          <w:t xml:space="preserve">String</w:t>
+          <w:t xml:space="preserve">UUID</w:t>
         </w:r>
       </w:hyperlink>
       <w:r>
@@ -6151,34 +6114,64 @@
           <w:szCs w:val="21"/>
           <w:rtl w:val="0"/>
         </w:rPr>
-        <w:t xml:space="preserve"> account, double amount)</w:t>
-      </w:r>
-    </w:p>
-    <w:p>
-      <w:pPr>
+        <w:t xml:space="preserve"> id, int userId)</w:t>
+      </w:r>
+      <w:r>
+        <w:rPr>
+          <w:rtl w:val="0"/>
+        </w:rPr>
+      </w:r>
+    </w:p>
+    <w:p>
+      <w:pPr>
+        <w:spacing w:line="276" w:lineRule="auto"/>
+        <w:jc w:val="left"/>
+        <w:rPr>
+          <w:rFonts w:ascii="Montserrat" w:cs="Montserrat" w:eastAsia="Montserrat" w:hAnsi="Montserrat"/>
+          <w:b w:val="1"/>
+          <w:sz w:val="28"/>
+          <w:szCs w:val="28"/>
+        </w:rPr>
+      </w:pPr>
+      <w:r>
+        <w:rPr>
+          <w:rtl w:val="0"/>
+        </w:rPr>
+      </w:r>
+    </w:p>
+    <w:p>
+      <w:pPr>
+        <w:pStyle w:val="Heading1"/>
+        <w:keepNext w:val="0"/>
+        <w:keepLines w:val="0"/>
         <w:shd w:fill="ffffff" w:val="clear"/>
-        <w:spacing w:line="276" w:lineRule="auto"/>
-        <w:rPr>
-          <w:b w:val="1"/>
-          <w:color w:val="353833"/>
-          <w:sz w:val="20"/>
-          <w:szCs w:val="20"/>
-        </w:rPr>
-      </w:pPr>
-      <w:r>
-        <w:rPr>
-          <w:b w:val="1"/>
-          <w:color w:val="353833"/>
-          <w:sz w:val="20"/>
-          <w:szCs w:val="20"/>
-          <w:rtl w:val="0"/>
-        </w:rPr>
-        <w:t xml:space="preserve"> </w:t>
-      </w:r>
-    </w:p>
-    <w:p>
-      <w:pPr>
-        <w:shd w:fill="eeeeef" w:val="clear"/>
+        <w:spacing w:after="160" w:before="160" w:line="276" w:lineRule="auto"/>
+        <w:rPr>
+          <w:rFonts w:ascii="Montserrat" w:cs="Montserrat" w:eastAsia="Montserrat" w:hAnsi="Montserrat"/>
+          <w:b w:val="1"/>
+          <w:sz w:val="28"/>
+          <w:szCs w:val="28"/>
+        </w:rPr>
+      </w:pPr>
+      <w:bookmarkStart w:colFirst="0" w:colLast="0" w:name="_heading=h.8ynlbe751fzo" w:id="2"/>
+      <w:bookmarkEnd w:id="2"/>
+      <w:r>
+        <w:rPr>
+          <w:b w:val="1"/>
+          <w:color w:val="2c4557"/>
+          <w:rtl w:val="0"/>
+        </w:rPr>
+        <w:t xml:space="preserve">BranchService - PaymentController</w:t>
+      </w:r>
+      <w:r>
+        <w:rPr>
+          <w:rtl w:val="0"/>
+        </w:rPr>
+      </w:r>
+    </w:p>
+    <w:p>
+      <w:pPr>
+        <w:shd w:fill="ffffff" w:val="clear"/>
         <w:spacing w:line="276" w:lineRule="auto"/>
         <w:rPr>
           <w:rFonts w:ascii="Courier New" w:cs="Courier New" w:eastAsia="Courier New" w:hAnsi="Courier New"/>
@@ -6224,13 +6217,14 @@
     </w:p>
     <w:p>
       <w:pPr>
-        <w:shd w:fill="eeeeef" w:val="clear"/>
-        <w:spacing w:line="276" w:lineRule="auto"/>
-        <w:rPr>
-          <w:b w:val="1"/>
-          <w:color w:val="353833"/>
-          <w:sz w:val="20"/>
-          <w:szCs w:val="20"/>
+        <w:shd w:fill="ffffff" w:val="clear"/>
+        <w:spacing w:line="276" w:lineRule="auto"/>
+        <w:rPr>
+          <w:rFonts w:ascii="Courier New" w:cs="Courier New" w:eastAsia="Courier New" w:hAnsi="Courier New"/>
+          <w:b w:val="1"/>
+          <w:color w:val="353833"/>
+          <w:sz w:val="21"/>
+          <w:szCs w:val="21"/>
         </w:rPr>
       </w:pPr>
       <w:r>
@@ -6242,7 +6236,7 @@
           <w:szCs w:val="21"/>
           <w:rtl w:val="0"/>
         </w:rPr>
-        <w:t xml:space="preserve">getBalance</w:t>
+        <w:t xml:space="preserve">deposit</w:t>
       </w:r>
       <w:r>
         <w:rPr>
@@ -6277,9 +6271,135 @@
           <w:szCs w:val="21"/>
           <w:rtl w:val="0"/>
         </w:rPr>
+        <w:t xml:space="preserve"> account, double amount)</w:t>
+      </w:r>
+    </w:p>
+    <w:p>
+      <w:pPr>
+        <w:shd w:fill="ffffff" w:val="clear"/>
+        <w:spacing w:line="276" w:lineRule="auto"/>
+        <w:rPr>
+          <w:b w:val="1"/>
+          <w:color w:val="353833"/>
+          <w:sz w:val="20"/>
+          <w:szCs w:val="20"/>
+        </w:rPr>
+      </w:pPr>
+      <w:r>
+        <w:rPr>
+          <w:b w:val="1"/>
+          <w:color w:val="353833"/>
+          <w:sz w:val="20"/>
+          <w:szCs w:val="20"/>
+          <w:rtl w:val="0"/>
+        </w:rPr>
+        <w:t xml:space="preserve"> </w:t>
+      </w:r>
+    </w:p>
+    <w:p>
+      <w:pPr>
+        <w:shd w:fill="eeeeef" w:val="clear"/>
+        <w:spacing w:line="276" w:lineRule="auto"/>
+        <w:rPr>
+          <w:rFonts w:ascii="Courier New" w:cs="Courier New" w:eastAsia="Courier New" w:hAnsi="Courier New"/>
+          <w:b w:val="1"/>
+          <w:color w:val="353833"/>
+          <w:sz w:val="21"/>
+          <w:szCs w:val="21"/>
+        </w:rPr>
+      </w:pPr>
+      <w:r>
+        <w:rPr>
+          <w:rFonts w:ascii="Courier New" w:cs="Courier New" w:eastAsia="Courier New" w:hAnsi="Courier New"/>
+          <w:b w:val="1"/>
+          <w:color w:val="353833"/>
+          <w:sz w:val="21"/>
+          <w:szCs w:val="21"/>
+          <w:rtl w:val="0"/>
+        </w:rPr>
+        <w:t xml:space="preserve">ResponseEntity&lt;</w:t>
+      </w:r>
+      <w:r>
+        <w:rPr>
+          <w:rFonts w:ascii="Courier New" w:cs="Courier New" w:eastAsia="Courier New" w:hAnsi="Courier New"/>
+          <w:b w:val="1"/>
+          <w:color w:val="4a6782"/>
+          <w:sz w:val="21"/>
+          <w:szCs w:val="21"/>
+          <w:rtl w:val="0"/>
+        </w:rPr>
+        <w:t xml:space="preserve">BalanceChange</w:t>
+      </w:r>
+      <w:r>
+        <w:rPr>
+          <w:rFonts w:ascii="Courier New" w:cs="Courier New" w:eastAsia="Courier New" w:hAnsi="Courier New"/>
+          <w:b w:val="1"/>
+          <w:color w:val="353833"/>
+          <w:sz w:val="21"/>
+          <w:szCs w:val="21"/>
+          <w:rtl w:val="0"/>
+        </w:rPr>
+        <w:t xml:space="preserve">&gt;</w:t>
+      </w:r>
+    </w:p>
+    <w:p>
+      <w:pPr>
+        <w:shd w:fill="eeeeef" w:val="clear"/>
+        <w:spacing w:line="276" w:lineRule="auto"/>
+        <w:rPr>
+          <w:b w:val="1"/>
+          <w:color w:val="353833"/>
+          <w:sz w:val="20"/>
+          <w:szCs w:val="20"/>
+        </w:rPr>
+      </w:pPr>
+      <w:r>
+        <w:rPr>
+          <w:rFonts w:ascii="Courier New" w:cs="Courier New" w:eastAsia="Courier New" w:hAnsi="Courier New"/>
+          <w:b w:val="1"/>
+          <w:color w:val="4a6782"/>
+          <w:sz w:val="21"/>
+          <w:szCs w:val="21"/>
+          <w:rtl w:val="0"/>
+        </w:rPr>
+        <w:t xml:space="preserve">getBalance</w:t>
+      </w:r>
+      <w:r>
+        <w:rPr>
+          <w:rFonts w:ascii="Courier New" w:cs="Courier New" w:eastAsia="Courier New" w:hAnsi="Courier New"/>
+          <w:b w:val="1"/>
+          <w:color w:val="353833"/>
+          <w:sz w:val="21"/>
+          <w:szCs w:val="21"/>
+          <w:rtl w:val="0"/>
+        </w:rPr>
+        <w:t xml:space="preserve">(</w:t>
+      </w:r>
+      <w:hyperlink r:id="rId12">
+        <w:r>
+          <w:rPr>
+            <w:rFonts w:ascii="Courier New" w:cs="Courier New" w:eastAsia="Courier New" w:hAnsi="Courier New"/>
+            <w:b w:val="1"/>
+            <w:color w:val="4a6782"/>
+            <w:sz w:val="21"/>
+            <w:szCs w:val="21"/>
+            <w:rtl w:val="0"/>
+          </w:rPr>
+          <w:t xml:space="preserve">String</w:t>
+        </w:r>
+      </w:hyperlink>
+      <w:r>
+        <w:rPr>
+          <w:rFonts w:ascii="Courier New" w:cs="Courier New" w:eastAsia="Courier New" w:hAnsi="Courier New"/>
+          <w:b w:val="1"/>
+          <w:color w:val="353833"/>
+          <w:sz w:val="21"/>
+          <w:szCs w:val="21"/>
+          <w:rtl w:val="0"/>
+        </w:rPr>
         <w:t xml:space="preserve"> account, </w:t>
       </w:r>
-      <w:hyperlink r:id="rId12">
+      <w:hyperlink r:id="rId13">
         <w:r>
           <w:rPr>
             <w:rFonts w:ascii="Courier New" w:cs="Courier New" w:eastAsia="Courier New" w:hAnsi="Courier New"/>
@@ -6350,7 +6470,7 @@
         </w:rPr>
         <w:t xml:space="preserve">ResponseEntity&lt;</w:t>
       </w:r>
-      <w:hyperlink r:id="rId13">
+      <w:hyperlink r:id="rId14">
         <w:r>
           <w:rPr>
             <w:rFonts w:ascii="Courier New" w:cs="Courier New" w:eastAsia="Courier New" w:hAnsi="Courier New"/>
@@ -6419,132 +6539,6 @@
           <w:rtl w:val="0"/>
         </w:rPr>
         <w:t xml:space="preserve">getBalanceChangesByAccount</w:t>
-      </w:r>
-      <w:r>
-        <w:rPr>
-          <w:rFonts w:ascii="Courier New" w:cs="Courier New" w:eastAsia="Courier New" w:hAnsi="Courier New"/>
-          <w:b w:val="1"/>
-          <w:color w:val="353833"/>
-          <w:sz w:val="21"/>
-          <w:szCs w:val="21"/>
-          <w:rtl w:val="0"/>
-        </w:rPr>
-        <w:t xml:space="preserve">(</w:t>
-      </w:r>
-      <w:hyperlink r:id="rId14">
-        <w:r>
-          <w:rPr>
-            <w:rFonts w:ascii="Courier New" w:cs="Courier New" w:eastAsia="Courier New" w:hAnsi="Courier New"/>
-            <w:b w:val="1"/>
-            <w:color w:val="4a6782"/>
-            <w:sz w:val="21"/>
-            <w:szCs w:val="21"/>
-            <w:rtl w:val="0"/>
-          </w:rPr>
-          <w:t xml:space="preserve">String</w:t>
-        </w:r>
-      </w:hyperlink>
-      <w:r>
-        <w:rPr>
-          <w:rFonts w:ascii="Courier New" w:cs="Courier New" w:eastAsia="Courier New" w:hAnsi="Courier New"/>
-          <w:b w:val="1"/>
-          <w:color w:val="353833"/>
-          <w:sz w:val="21"/>
-          <w:szCs w:val="21"/>
-          <w:rtl w:val="0"/>
-        </w:rPr>
-        <w:t xml:space="preserve"> account)</w:t>
-      </w:r>
-    </w:p>
-    <w:p>
-      <w:pPr>
-        <w:shd w:fill="ffffff" w:val="clear"/>
-        <w:spacing w:line="276" w:lineRule="auto"/>
-        <w:rPr>
-          <w:b w:val="1"/>
-          <w:color w:val="353833"/>
-          <w:sz w:val="20"/>
-          <w:szCs w:val="20"/>
-        </w:rPr>
-      </w:pPr>
-      <w:r>
-        <w:rPr>
-          <w:b w:val="1"/>
-          <w:color w:val="353833"/>
-          <w:sz w:val="20"/>
-          <w:szCs w:val="20"/>
-          <w:rtl w:val="0"/>
-        </w:rPr>
-        <w:t xml:space="preserve"> </w:t>
-      </w:r>
-    </w:p>
-    <w:p>
-      <w:pPr>
-        <w:shd w:fill="eeeeef" w:val="clear"/>
-        <w:spacing w:line="276" w:lineRule="auto"/>
-        <w:rPr>
-          <w:rFonts w:ascii="Courier New" w:cs="Courier New" w:eastAsia="Courier New" w:hAnsi="Courier New"/>
-          <w:b w:val="1"/>
-          <w:color w:val="353833"/>
-          <w:sz w:val="21"/>
-          <w:szCs w:val="21"/>
-        </w:rPr>
-      </w:pPr>
-      <w:r>
-        <w:rPr>
-          <w:rFonts w:ascii="Courier New" w:cs="Courier New" w:eastAsia="Courier New" w:hAnsi="Courier New"/>
-          <w:b w:val="1"/>
-          <w:color w:val="353833"/>
-          <w:sz w:val="21"/>
-          <w:szCs w:val="21"/>
-          <w:rtl w:val="0"/>
-        </w:rPr>
-        <w:t xml:space="preserve">ResponseEntity&lt;</w:t>
-      </w:r>
-      <w:r>
-        <w:rPr>
-          <w:rFonts w:ascii="Courier New" w:cs="Courier New" w:eastAsia="Courier New" w:hAnsi="Courier New"/>
-          <w:b w:val="1"/>
-          <w:color w:val="4a6782"/>
-          <w:sz w:val="21"/>
-          <w:szCs w:val="21"/>
-          <w:rtl w:val="0"/>
-        </w:rPr>
-        <w:t xml:space="preserve">Transfer</w:t>
-      </w:r>
-      <w:r>
-        <w:rPr>
-          <w:rFonts w:ascii="Courier New" w:cs="Courier New" w:eastAsia="Courier New" w:hAnsi="Courier New"/>
-          <w:b w:val="1"/>
-          <w:color w:val="353833"/>
-          <w:sz w:val="21"/>
-          <w:szCs w:val="21"/>
-          <w:rtl w:val="0"/>
-        </w:rPr>
-        <w:t xml:space="preserve">&gt;</w:t>
-      </w:r>
-    </w:p>
-    <w:p>
-      <w:pPr>
-        <w:shd w:fill="eeeeef" w:val="clear"/>
-        <w:spacing w:line="276" w:lineRule="auto"/>
-        <w:rPr>
-          <w:b w:val="1"/>
-          <w:color w:val="353833"/>
-          <w:sz w:val="20"/>
-          <w:szCs w:val="20"/>
-        </w:rPr>
-      </w:pPr>
-      <w:r>
-        <w:rPr>
-          <w:rFonts w:ascii="Courier New" w:cs="Courier New" w:eastAsia="Courier New" w:hAnsi="Courier New"/>
-          <w:b w:val="1"/>
-          <w:color w:val="4a6782"/>
-          <w:sz w:val="21"/>
-          <w:szCs w:val="21"/>
-          <w:rtl w:val="0"/>
-        </w:rPr>
-        <w:t xml:space="preserve">getTransfer</w:t>
       </w:r>
       <w:r>
         <w:rPr>
@@ -6579,9 +6573,135 @@
           <w:szCs w:val="21"/>
           <w:rtl w:val="0"/>
         </w:rPr>
+        <w:t xml:space="preserve"> account)</w:t>
+      </w:r>
+    </w:p>
+    <w:p>
+      <w:pPr>
+        <w:shd w:fill="ffffff" w:val="clear"/>
+        <w:spacing w:line="276" w:lineRule="auto"/>
+        <w:rPr>
+          <w:b w:val="1"/>
+          <w:color w:val="353833"/>
+          <w:sz w:val="20"/>
+          <w:szCs w:val="20"/>
+        </w:rPr>
+      </w:pPr>
+      <w:r>
+        <w:rPr>
+          <w:b w:val="1"/>
+          <w:color w:val="353833"/>
+          <w:sz w:val="20"/>
+          <w:szCs w:val="20"/>
+          <w:rtl w:val="0"/>
+        </w:rPr>
+        <w:t xml:space="preserve"> </w:t>
+      </w:r>
+    </w:p>
+    <w:p>
+      <w:pPr>
+        <w:shd w:fill="eeeeef" w:val="clear"/>
+        <w:spacing w:line="276" w:lineRule="auto"/>
+        <w:rPr>
+          <w:rFonts w:ascii="Courier New" w:cs="Courier New" w:eastAsia="Courier New" w:hAnsi="Courier New"/>
+          <w:b w:val="1"/>
+          <w:color w:val="353833"/>
+          <w:sz w:val="21"/>
+          <w:szCs w:val="21"/>
+        </w:rPr>
+      </w:pPr>
+      <w:r>
+        <w:rPr>
+          <w:rFonts w:ascii="Courier New" w:cs="Courier New" w:eastAsia="Courier New" w:hAnsi="Courier New"/>
+          <w:b w:val="1"/>
+          <w:color w:val="353833"/>
+          <w:sz w:val="21"/>
+          <w:szCs w:val="21"/>
+          <w:rtl w:val="0"/>
+        </w:rPr>
+        <w:t xml:space="preserve">ResponseEntity&lt;</w:t>
+      </w:r>
+      <w:r>
+        <w:rPr>
+          <w:rFonts w:ascii="Courier New" w:cs="Courier New" w:eastAsia="Courier New" w:hAnsi="Courier New"/>
+          <w:b w:val="1"/>
+          <w:color w:val="4a6782"/>
+          <w:sz w:val="21"/>
+          <w:szCs w:val="21"/>
+          <w:rtl w:val="0"/>
+        </w:rPr>
+        <w:t xml:space="preserve">Transfer</w:t>
+      </w:r>
+      <w:r>
+        <w:rPr>
+          <w:rFonts w:ascii="Courier New" w:cs="Courier New" w:eastAsia="Courier New" w:hAnsi="Courier New"/>
+          <w:b w:val="1"/>
+          <w:color w:val="353833"/>
+          <w:sz w:val="21"/>
+          <w:szCs w:val="21"/>
+          <w:rtl w:val="0"/>
+        </w:rPr>
+        <w:t xml:space="preserve">&gt;</w:t>
+      </w:r>
+    </w:p>
+    <w:p>
+      <w:pPr>
+        <w:shd w:fill="eeeeef" w:val="clear"/>
+        <w:spacing w:line="276" w:lineRule="auto"/>
+        <w:rPr>
+          <w:b w:val="1"/>
+          <w:color w:val="353833"/>
+          <w:sz w:val="20"/>
+          <w:szCs w:val="20"/>
+        </w:rPr>
+      </w:pPr>
+      <w:r>
+        <w:rPr>
+          <w:rFonts w:ascii="Courier New" w:cs="Courier New" w:eastAsia="Courier New" w:hAnsi="Courier New"/>
+          <w:b w:val="1"/>
+          <w:color w:val="4a6782"/>
+          <w:sz w:val="21"/>
+          <w:szCs w:val="21"/>
+          <w:rtl w:val="0"/>
+        </w:rPr>
+        <w:t xml:space="preserve">getTransfer</w:t>
+      </w:r>
+      <w:r>
+        <w:rPr>
+          <w:rFonts w:ascii="Courier New" w:cs="Courier New" w:eastAsia="Courier New" w:hAnsi="Courier New"/>
+          <w:b w:val="1"/>
+          <w:color w:val="353833"/>
+          <w:sz w:val="21"/>
+          <w:szCs w:val="21"/>
+          <w:rtl w:val="0"/>
+        </w:rPr>
+        <w:t xml:space="preserve">(</w:t>
+      </w:r>
+      <w:hyperlink r:id="rId16">
+        <w:r>
+          <w:rPr>
+            <w:rFonts w:ascii="Courier New" w:cs="Courier New" w:eastAsia="Courier New" w:hAnsi="Courier New"/>
+            <w:b w:val="1"/>
+            <w:color w:val="4a6782"/>
+            <w:sz w:val="21"/>
+            <w:szCs w:val="21"/>
+            <w:rtl w:val="0"/>
+          </w:rPr>
+          <w:t xml:space="preserve">String</w:t>
+        </w:r>
+      </w:hyperlink>
+      <w:r>
+        <w:rPr>
+          <w:rFonts w:ascii="Courier New" w:cs="Courier New" w:eastAsia="Courier New" w:hAnsi="Courier New"/>
+          <w:b w:val="1"/>
+          <w:color w:val="353833"/>
+          <w:sz w:val="21"/>
+          <w:szCs w:val="21"/>
+          <w:rtl w:val="0"/>
+        </w:rPr>
         <w:t xml:space="preserve"> account, </w:t>
       </w:r>
-      <w:hyperlink r:id="rId16">
+      <w:hyperlink r:id="rId17">
         <w:r>
           <w:rPr>
             <w:rFonts w:ascii="Courier New" w:cs="Courier New" w:eastAsia="Courier New" w:hAnsi="Courier New"/>
@@ -6652,7 +6772,7 @@
         </w:rPr>
         <w:t xml:space="preserve">ResponseEntity&lt;</w:t>
       </w:r>
-      <w:hyperlink r:id="rId17">
+      <w:hyperlink r:id="rId18">
         <w:r>
           <w:rPr>
             <w:rFonts w:ascii="Courier New" w:cs="Courier New" w:eastAsia="Courier New" w:hAnsi="Courier New"/>
@@ -6721,132 +6841,6 @@
           <w:rtl w:val="0"/>
         </w:rPr>
         <w:t xml:space="preserve">getTransfersByAccount</w:t>
-      </w:r>
-      <w:r>
-        <w:rPr>
-          <w:rFonts w:ascii="Courier New" w:cs="Courier New" w:eastAsia="Courier New" w:hAnsi="Courier New"/>
-          <w:b w:val="1"/>
-          <w:color w:val="353833"/>
-          <w:sz w:val="21"/>
-          <w:szCs w:val="21"/>
-          <w:rtl w:val="0"/>
-        </w:rPr>
-        <w:t xml:space="preserve">(</w:t>
-      </w:r>
-      <w:hyperlink r:id="rId18">
-        <w:r>
-          <w:rPr>
-            <w:rFonts w:ascii="Courier New" w:cs="Courier New" w:eastAsia="Courier New" w:hAnsi="Courier New"/>
-            <w:b w:val="1"/>
-            <w:color w:val="4a6782"/>
-            <w:sz w:val="21"/>
-            <w:szCs w:val="21"/>
-            <w:rtl w:val="0"/>
-          </w:rPr>
-          <w:t xml:space="preserve">String</w:t>
-        </w:r>
-      </w:hyperlink>
-      <w:r>
-        <w:rPr>
-          <w:rFonts w:ascii="Courier New" w:cs="Courier New" w:eastAsia="Courier New" w:hAnsi="Courier New"/>
-          <w:b w:val="1"/>
-          <w:color w:val="353833"/>
-          <w:sz w:val="21"/>
-          <w:szCs w:val="21"/>
-          <w:rtl w:val="0"/>
-        </w:rPr>
-        <w:t xml:space="preserve"> account)</w:t>
-      </w:r>
-    </w:p>
-    <w:p>
-      <w:pPr>
-        <w:shd w:fill="ffffff" w:val="clear"/>
-        <w:spacing w:line="276" w:lineRule="auto"/>
-        <w:rPr>
-          <w:b w:val="1"/>
-          <w:color w:val="353833"/>
-          <w:sz w:val="20"/>
-          <w:szCs w:val="20"/>
-        </w:rPr>
-      </w:pPr>
-      <w:r>
-        <w:rPr>
-          <w:b w:val="1"/>
-          <w:color w:val="353833"/>
-          <w:sz w:val="20"/>
-          <w:szCs w:val="20"/>
-          <w:rtl w:val="0"/>
-        </w:rPr>
-        <w:t xml:space="preserve"> </w:t>
-      </w:r>
-    </w:p>
-    <w:p>
-      <w:pPr>
-        <w:shd w:fill="eeeeef" w:val="clear"/>
-        <w:spacing w:line="276" w:lineRule="auto"/>
-        <w:rPr>
-          <w:rFonts w:ascii="Courier New" w:cs="Courier New" w:eastAsia="Courier New" w:hAnsi="Courier New"/>
-          <w:b w:val="1"/>
-          <w:color w:val="353833"/>
-          <w:sz w:val="21"/>
-          <w:szCs w:val="21"/>
-        </w:rPr>
-      </w:pPr>
-      <w:r>
-        <w:rPr>
-          <w:rFonts w:ascii="Courier New" w:cs="Courier New" w:eastAsia="Courier New" w:hAnsi="Courier New"/>
-          <w:b w:val="1"/>
-          <w:color w:val="353833"/>
-          <w:sz w:val="21"/>
-          <w:szCs w:val="21"/>
-          <w:rtl w:val="0"/>
-        </w:rPr>
-        <w:t xml:space="preserve">ResponseEntity&lt;</w:t>
-      </w:r>
-      <w:r>
-        <w:rPr>
-          <w:rFonts w:ascii="Courier New" w:cs="Courier New" w:eastAsia="Courier New" w:hAnsi="Courier New"/>
-          <w:b w:val="1"/>
-          <w:color w:val="4a6782"/>
-          <w:sz w:val="21"/>
-          <w:szCs w:val="21"/>
-          <w:rtl w:val="0"/>
-        </w:rPr>
-        <w:t xml:space="preserve">Transfer</w:t>
-      </w:r>
-      <w:r>
-        <w:rPr>
-          <w:rFonts w:ascii="Courier New" w:cs="Courier New" w:eastAsia="Courier New" w:hAnsi="Courier New"/>
-          <w:b w:val="1"/>
-          <w:color w:val="353833"/>
-          <w:sz w:val="21"/>
-          <w:szCs w:val="21"/>
-          <w:rtl w:val="0"/>
-        </w:rPr>
-        <w:t xml:space="preserve">&gt;</w:t>
-      </w:r>
-    </w:p>
-    <w:p>
-      <w:pPr>
-        <w:shd w:fill="eeeeef" w:val="clear"/>
-        <w:spacing w:line="276" w:lineRule="auto"/>
-        <w:rPr>
-          <w:b w:val="1"/>
-          <w:color w:val="353833"/>
-          <w:sz w:val="20"/>
-          <w:szCs w:val="20"/>
-        </w:rPr>
-      </w:pPr>
-      <w:r>
-        <w:rPr>
-          <w:rFonts w:ascii="Courier New" w:cs="Courier New" w:eastAsia="Courier New" w:hAnsi="Courier New"/>
-          <w:b w:val="1"/>
-          <w:color w:val="4a6782"/>
-          <w:sz w:val="21"/>
-          <w:szCs w:val="21"/>
-          <w:rtl w:val="0"/>
-        </w:rPr>
-        <w:t xml:space="preserve">makePaymentTransfer</w:t>
       </w:r>
       <w:r>
         <w:rPr>
@@ -6881,9 +6875,135 @@
           <w:szCs w:val="21"/>
           <w:rtl w:val="0"/>
         </w:rPr>
+        <w:t xml:space="preserve"> account)</w:t>
+      </w:r>
+    </w:p>
+    <w:p>
+      <w:pPr>
+        <w:shd w:fill="ffffff" w:val="clear"/>
+        <w:spacing w:line="276" w:lineRule="auto"/>
+        <w:rPr>
+          <w:b w:val="1"/>
+          <w:color w:val="353833"/>
+          <w:sz w:val="20"/>
+          <w:szCs w:val="20"/>
+        </w:rPr>
+      </w:pPr>
+      <w:r>
+        <w:rPr>
+          <w:b w:val="1"/>
+          <w:color w:val="353833"/>
+          <w:sz w:val="20"/>
+          <w:szCs w:val="20"/>
+          <w:rtl w:val="0"/>
+        </w:rPr>
+        <w:t xml:space="preserve"> </w:t>
+      </w:r>
+    </w:p>
+    <w:p>
+      <w:pPr>
+        <w:shd w:fill="eeeeef" w:val="clear"/>
+        <w:spacing w:line="276" w:lineRule="auto"/>
+        <w:rPr>
+          <w:rFonts w:ascii="Courier New" w:cs="Courier New" w:eastAsia="Courier New" w:hAnsi="Courier New"/>
+          <w:b w:val="1"/>
+          <w:color w:val="353833"/>
+          <w:sz w:val="21"/>
+          <w:szCs w:val="21"/>
+        </w:rPr>
+      </w:pPr>
+      <w:r>
+        <w:rPr>
+          <w:rFonts w:ascii="Courier New" w:cs="Courier New" w:eastAsia="Courier New" w:hAnsi="Courier New"/>
+          <w:b w:val="1"/>
+          <w:color w:val="353833"/>
+          <w:sz w:val="21"/>
+          <w:szCs w:val="21"/>
+          <w:rtl w:val="0"/>
+        </w:rPr>
+        <w:t xml:space="preserve">ResponseEntity&lt;</w:t>
+      </w:r>
+      <w:r>
+        <w:rPr>
+          <w:rFonts w:ascii="Courier New" w:cs="Courier New" w:eastAsia="Courier New" w:hAnsi="Courier New"/>
+          <w:b w:val="1"/>
+          <w:color w:val="4a6782"/>
+          <w:sz w:val="21"/>
+          <w:szCs w:val="21"/>
+          <w:rtl w:val="0"/>
+        </w:rPr>
+        <w:t xml:space="preserve">Transfer</w:t>
+      </w:r>
+      <w:r>
+        <w:rPr>
+          <w:rFonts w:ascii="Courier New" w:cs="Courier New" w:eastAsia="Courier New" w:hAnsi="Courier New"/>
+          <w:b w:val="1"/>
+          <w:color w:val="353833"/>
+          <w:sz w:val="21"/>
+          <w:szCs w:val="21"/>
+          <w:rtl w:val="0"/>
+        </w:rPr>
+        <w:t xml:space="preserve">&gt;</w:t>
+      </w:r>
+    </w:p>
+    <w:p>
+      <w:pPr>
+        <w:shd w:fill="eeeeef" w:val="clear"/>
+        <w:spacing w:line="276" w:lineRule="auto"/>
+        <w:rPr>
+          <w:b w:val="1"/>
+          <w:color w:val="353833"/>
+          <w:sz w:val="20"/>
+          <w:szCs w:val="20"/>
+        </w:rPr>
+      </w:pPr>
+      <w:r>
+        <w:rPr>
+          <w:rFonts w:ascii="Courier New" w:cs="Courier New" w:eastAsia="Courier New" w:hAnsi="Courier New"/>
+          <w:b w:val="1"/>
+          <w:color w:val="4a6782"/>
+          <w:sz w:val="21"/>
+          <w:szCs w:val="21"/>
+          <w:rtl w:val="0"/>
+        </w:rPr>
+        <w:t xml:space="preserve">makePaymentTransfer</w:t>
+      </w:r>
+      <w:r>
+        <w:rPr>
+          <w:rFonts w:ascii="Courier New" w:cs="Courier New" w:eastAsia="Courier New" w:hAnsi="Courier New"/>
+          <w:b w:val="1"/>
+          <w:color w:val="353833"/>
+          <w:sz w:val="21"/>
+          <w:szCs w:val="21"/>
+          <w:rtl w:val="0"/>
+        </w:rPr>
+        <w:t xml:space="preserve">(</w:t>
+      </w:r>
+      <w:hyperlink r:id="rId20">
+        <w:r>
+          <w:rPr>
+            <w:rFonts w:ascii="Courier New" w:cs="Courier New" w:eastAsia="Courier New" w:hAnsi="Courier New"/>
+            <w:b w:val="1"/>
+            <w:color w:val="4a6782"/>
+            <w:sz w:val="21"/>
+            <w:szCs w:val="21"/>
+            <w:rtl w:val="0"/>
+          </w:rPr>
+          <w:t xml:space="preserve">String</w:t>
+        </w:r>
+      </w:hyperlink>
+      <w:r>
+        <w:rPr>
+          <w:rFonts w:ascii="Courier New" w:cs="Courier New" w:eastAsia="Courier New" w:hAnsi="Courier New"/>
+          <w:b w:val="1"/>
+          <w:color w:val="353833"/>
+          <w:sz w:val="21"/>
+          <w:szCs w:val="21"/>
+          <w:rtl w:val="0"/>
+        </w:rPr>
         <w:t xml:space="preserve"> from, </w:t>
       </w:r>
-      <w:hyperlink r:id="rId20">
+      <w:hyperlink r:id="rId21">
         <w:r>
           <w:rPr>
             <w:rFonts w:ascii="Courier New" w:cs="Courier New" w:eastAsia="Courier New" w:hAnsi="Courier New"/>
@@ -7010,30 +7130,6 @@
           <w:rtl w:val="0"/>
         </w:rPr>
         <w:t xml:space="preserve">(</w:t>
-      </w:r>
-      <w:hyperlink r:id="rId21">
-        <w:r>
-          <w:rPr>
-            <w:rFonts w:ascii="Courier New" w:cs="Courier New" w:eastAsia="Courier New" w:hAnsi="Courier New"/>
-            <w:b w:val="1"/>
-            <w:color w:val="4a6782"/>
-            <w:sz w:val="21"/>
-            <w:szCs w:val="21"/>
-            <w:rtl w:val="0"/>
-          </w:rPr>
-          <w:t xml:space="preserve">String</w:t>
-        </w:r>
-      </w:hyperlink>
-      <w:r>
-        <w:rPr>
-          <w:rFonts w:ascii="Courier New" w:cs="Courier New" w:eastAsia="Courier New" w:hAnsi="Courier New"/>
-          <w:b w:val="1"/>
-          <w:color w:val="353833"/>
-          <w:sz w:val="21"/>
-          <w:szCs w:val="21"/>
-          <w:rtl w:val="0"/>
-        </w:rPr>
-        <w:t xml:space="preserve"> from, </w:t>
       </w:r>
       <w:hyperlink r:id="rId22">
         <w:r>
@@ -7057,109 +7153,7 @@
           <w:szCs w:val="21"/>
           <w:rtl w:val="0"/>
         </w:rPr>
-        <w:t xml:space="preserve"> to, double amount)</w:t>
-      </w:r>
-    </w:p>
-    <w:p>
-      <w:pPr>
-        <w:shd w:fill="ffffff" w:val="clear"/>
-        <w:spacing w:line="276" w:lineRule="auto"/>
-        <w:rPr>
-          <w:b w:val="1"/>
-          <w:color w:val="353833"/>
-          <w:sz w:val="20"/>
-          <w:szCs w:val="20"/>
-        </w:rPr>
-      </w:pPr>
-      <w:r>
-        <w:rPr>
-          <w:b w:val="1"/>
-          <w:color w:val="353833"/>
-          <w:sz w:val="20"/>
-          <w:szCs w:val="20"/>
-          <w:rtl w:val="0"/>
-        </w:rPr>
-        <w:t xml:space="preserve"> </w:t>
-      </w:r>
-    </w:p>
-    <w:p>
-      <w:pPr>
-        <w:shd w:fill="eeeeef" w:val="clear"/>
-        <w:spacing w:line="276" w:lineRule="auto"/>
-        <w:rPr>
-          <w:rFonts w:ascii="Courier New" w:cs="Courier New" w:eastAsia="Courier New" w:hAnsi="Courier New"/>
-          <w:b w:val="1"/>
-          <w:color w:val="353833"/>
-          <w:sz w:val="21"/>
-          <w:szCs w:val="21"/>
-        </w:rPr>
-      </w:pPr>
-      <w:r>
-        <w:rPr>
-          <w:rFonts w:ascii="Courier New" w:cs="Courier New" w:eastAsia="Courier New" w:hAnsi="Courier New"/>
-          <w:b w:val="1"/>
-          <w:color w:val="353833"/>
-          <w:sz w:val="21"/>
-          <w:szCs w:val="21"/>
-          <w:rtl w:val="0"/>
-        </w:rPr>
-        <w:t xml:space="preserve">ResponseEntity&lt;</w:t>
-      </w:r>
-      <w:r>
-        <w:rPr>
-          <w:rFonts w:ascii="Courier New" w:cs="Courier New" w:eastAsia="Courier New" w:hAnsi="Courier New"/>
-          <w:b w:val="1"/>
-          <w:color w:val="4a6782"/>
-          <w:sz w:val="21"/>
-          <w:szCs w:val="21"/>
-          <w:rtl w:val="0"/>
-        </w:rPr>
-        <w:t xml:space="preserve">BalanceChange</w:t>
-      </w:r>
-      <w:r>
-        <w:rPr>
-          <w:rFonts w:ascii="Courier New" w:cs="Courier New" w:eastAsia="Courier New" w:hAnsi="Courier New"/>
-          <w:b w:val="1"/>
-          <w:color w:val="353833"/>
-          <w:sz w:val="21"/>
-          <w:szCs w:val="21"/>
-          <w:rtl w:val="0"/>
-        </w:rPr>
-        <w:t xml:space="preserve">&gt;</w:t>
-      </w:r>
-    </w:p>
-    <w:p>
-      <w:pPr>
-        <w:shd w:fill="eeeeef" w:val="clear"/>
-        <w:spacing w:line="276" w:lineRule="auto"/>
-        <w:rPr>
-          <w:rFonts w:ascii="Montserrat" w:cs="Montserrat" w:eastAsia="Montserrat" w:hAnsi="Montserrat"/>
-          <w:b w:val="1"/>
-          <w:sz w:val="28"/>
-          <w:szCs w:val="28"/>
-        </w:rPr>
-      </w:pPr>
-      <w:r>
-        <w:rPr>
-          <w:rFonts w:ascii="Courier New" w:cs="Courier New" w:eastAsia="Courier New" w:hAnsi="Courier New"/>
-          <w:b w:val="1"/>
-          <w:color w:val="4a6782"/>
-          <w:sz w:val="21"/>
-          <w:szCs w:val="21"/>
-          <w:rtl w:val="0"/>
-        </w:rPr>
-        <w:t xml:space="preserve">withdraw</w:t>
-      </w:r>
-      <w:r>
-        <w:rPr>
-          <w:rFonts w:ascii="Courier New" w:cs="Courier New" w:eastAsia="Courier New" w:hAnsi="Courier New"/>
-          <w:b w:val="1"/>
-          <w:color w:val="353833"/>
-          <w:sz w:val="21"/>
-          <w:szCs w:val="21"/>
-          <w:rtl w:val="0"/>
-        </w:rPr>
-        <w:t xml:space="preserve">(</w:t>
+        <w:t xml:space="preserve"> from, </w:t>
       </w:r>
       <w:hyperlink r:id="rId23">
         <w:r>
@@ -7183,185 +7177,15 @@
           <w:szCs w:val="21"/>
           <w:rtl w:val="0"/>
         </w:rPr>
-        <w:t xml:space="preserve"> account, double amount)</w:t>
-      </w:r>
-      <w:r>
-        <w:rPr>
-          <w:rtl w:val="0"/>
-        </w:rPr>
-      </w:r>
-    </w:p>
-    <w:p>
-      <w:pPr>
-        <w:spacing w:line="276" w:lineRule="auto"/>
-        <w:jc w:val="left"/>
-        <w:rPr>
-          <w:rFonts w:ascii="Montserrat" w:cs="Montserrat" w:eastAsia="Montserrat" w:hAnsi="Montserrat"/>
-          <w:b w:val="1"/>
-          <w:sz w:val="28"/>
-          <w:szCs w:val="28"/>
-        </w:rPr>
-      </w:pPr>
-      <w:r>
-        <w:rPr>
-          <w:rtl w:val="0"/>
-        </w:rPr>
-      </w:r>
-    </w:p>
-    <w:p>
-      <w:pPr>
-        <w:pStyle w:val="Heading1"/>
-        <w:keepNext w:val="0"/>
-        <w:keepLines w:val="0"/>
+        <w:t xml:space="preserve"> to, double amount)</w:t>
+      </w:r>
+    </w:p>
+    <w:p>
+      <w:pPr>
         <w:shd w:fill="ffffff" w:val="clear"/>
-        <w:spacing w:after="160" w:before="160" w:line="276" w:lineRule="auto"/>
-        <w:rPr>
-          <w:b w:val="1"/>
-          <w:color w:val="2c4557"/>
-        </w:rPr>
-      </w:pPr>
-      <w:bookmarkStart w:colFirst="0" w:colLast="0" w:name="_tjkvjt2fmnd1" w:id="3"/>
-      <w:bookmarkEnd w:id="3"/>
-      <w:r>
-        <w:rPr>
-          <w:b w:val="1"/>
-          <w:color w:val="2c4557"/>
-          <w:rtl w:val="0"/>
-        </w:rPr>
-        <w:t xml:space="preserve">CreditCardService - CreditCardController</w:t>
-      </w:r>
-    </w:p>
-    <w:p>
-      <w:pPr>
-        <w:shd w:fill="ffffff" w:val="clear"/>
-        <w:rPr>
-          <w:rFonts w:ascii="Courier New" w:cs="Courier New" w:eastAsia="Courier New" w:hAnsi="Courier New"/>
-          <w:color w:val="353833"/>
-          <w:sz w:val="21"/>
-          <w:szCs w:val="21"/>
-        </w:rPr>
-      </w:pPr>
-      <w:r>
-        <w:rPr>
-          <w:rFonts w:ascii="Courier New" w:cs="Courier New" w:eastAsia="Courier New" w:hAnsi="Courier New"/>
-          <w:b w:val="1"/>
-          <w:color w:val="353833"/>
-          <w:sz w:val="21"/>
-          <w:szCs w:val="21"/>
-          <w:rtl w:val="0"/>
-        </w:rPr>
-        <w:t xml:space="preserve">ResponseEntity</w:t>
-      </w:r>
-      <w:r>
-        <w:rPr>
-          <w:rFonts w:ascii="Courier New" w:cs="Courier New" w:eastAsia="Courier New" w:hAnsi="Courier New"/>
-          <w:color w:val="353833"/>
-          <w:sz w:val="21"/>
-          <w:szCs w:val="21"/>
-          <w:rtl w:val="0"/>
-        </w:rPr>
-        <w:t xml:space="preserve">&lt;</w:t>
-      </w:r>
-      <w:r>
-        <w:rPr>
-          <w:rFonts w:ascii="Courier New" w:cs="Courier New" w:eastAsia="Courier New" w:hAnsi="Courier New"/>
-          <w:b w:val="1"/>
-          <w:color w:val="4a6782"/>
-          <w:sz w:val="21"/>
-          <w:szCs w:val="21"/>
-          <w:rtl w:val="0"/>
-        </w:rPr>
-        <w:t xml:space="preserve">Bank</w:t>
-      </w:r>
-      <w:r>
-        <w:rPr>
-          <w:rFonts w:ascii="Courier New" w:cs="Courier New" w:eastAsia="Courier New" w:hAnsi="Courier New"/>
-          <w:color w:val="353833"/>
-          <w:sz w:val="21"/>
-          <w:szCs w:val="21"/>
-          <w:rtl w:val="0"/>
-        </w:rPr>
-        <w:t xml:space="preserve">&gt;</w:t>
-      </w:r>
-    </w:p>
-    <w:p>
-      <w:pPr>
-        <w:shd w:fill="ffffff" w:val="clear"/>
-        <w:rPr>
-          <w:rFonts w:ascii="Courier New" w:cs="Courier New" w:eastAsia="Courier New" w:hAnsi="Courier New"/>
-          <w:color w:val="353833"/>
-          <w:sz w:val="21"/>
-          <w:szCs w:val="21"/>
-        </w:rPr>
-      </w:pPr>
-      <w:r>
-        <w:rPr>
-          <w:rFonts w:ascii="Courier New" w:cs="Courier New" w:eastAsia="Courier New" w:hAnsi="Courier New"/>
-          <w:b w:val="1"/>
-          <w:color w:val="4a6782"/>
-          <w:sz w:val="21"/>
-          <w:szCs w:val="21"/>
-          <w:rtl w:val="0"/>
-        </w:rPr>
-        <w:t xml:space="preserve">createBank</w:t>
-      </w:r>
-      <w:r>
-        <w:rPr>
-          <w:rFonts w:ascii="Courier New" w:cs="Courier New" w:eastAsia="Courier New" w:hAnsi="Courier New"/>
-          <w:color w:val="353833"/>
-          <w:sz w:val="21"/>
-          <w:szCs w:val="21"/>
-          <w:rtl w:val="0"/>
-        </w:rPr>
-        <w:t xml:space="preserve">(</w:t>
-      </w:r>
-      <w:r>
-        <w:rPr>
-          <w:rFonts w:ascii="Courier New" w:cs="Courier New" w:eastAsia="Courier New" w:hAnsi="Courier New"/>
-          <w:b w:val="1"/>
-          <w:color w:val="4a6782"/>
-          <w:sz w:val="21"/>
-          <w:szCs w:val="21"/>
-          <w:rtl w:val="0"/>
-        </w:rPr>
-        <w:t xml:space="preserve">Bank</w:t>
-      </w:r>
-      <w:r>
-        <w:rPr>
-          <w:rFonts w:ascii="Courier New" w:cs="Courier New" w:eastAsia="Courier New" w:hAnsi="Courier New"/>
-          <w:color w:val="353833"/>
-          <w:sz w:val="21"/>
-          <w:szCs w:val="21"/>
-          <w:rtl w:val="0"/>
-        </w:rPr>
-        <w:t xml:space="preserve"> </w:t>
-      </w:r>
-      <w:r>
-        <w:rPr>
-          <w:rFonts w:ascii="Courier New" w:cs="Courier New" w:eastAsia="Courier New" w:hAnsi="Courier New"/>
-          <w:b w:val="1"/>
-          <w:color w:val="353833"/>
-          <w:sz w:val="21"/>
-          <w:szCs w:val="21"/>
-          <w:rtl w:val="0"/>
-        </w:rPr>
-        <w:t xml:space="preserve">bank</w:t>
-      </w:r>
-      <w:r>
-        <w:rPr>
-          <w:rFonts w:ascii="Courier New" w:cs="Courier New" w:eastAsia="Courier New" w:hAnsi="Courier New"/>
-          <w:color w:val="353833"/>
-          <w:sz w:val="21"/>
-          <w:szCs w:val="21"/>
-          <w:rtl w:val="0"/>
-        </w:rPr>
-        <w:t xml:space="preserve">)</w:t>
-      </w:r>
-    </w:p>
-    <w:p>
-      <w:pPr>
-        <w:shd w:fill="ffffff" w:val="clear"/>
-        <w:rPr>
+        <w:spacing w:line="276" w:lineRule="auto"/>
+        <w:rPr>
+          <w:b w:val="1"/>
           <w:color w:val="353833"/>
           <w:sz w:val="20"/>
           <w:szCs w:val="20"/>
@@ -7369,6 +7193,7 @@
       </w:pPr>
       <w:r>
         <w:rPr>
+          <w:b w:val="1"/>
           <w:color w:val="353833"/>
           <w:sz w:val="20"/>
           <w:szCs w:val="20"/>
@@ -7380,33 +7205,25 @@
     <w:p>
       <w:pPr>
         <w:shd w:fill="eeeeef" w:val="clear"/>
-        <w:rPr>
-          <w:rFonts w:ascii="Courier New" w:cs="Courier New" w:eastAsia="Courier New" w:hAnsi="Courier New"/>
-          <w:color w:val="353833"/>
-          <w:sz w:val="21"/>
-          <w:szCs w:val="21"/>
-        </w:rPr>
-      </w:pPr>
-      <w:r>
-        <w:rPr>
-          <w:rFonts w:ascii="Courier New" w:cs="Courier New" w:eastAsia="Courier New" w:hAnsi="Courier New"/>
-          <w:b w:val="1"/>
-          <w:color w:val="353833"/>
-          <w:sz w:val="21"/>
-          <w:szCs w:val="21"/>
-          <w:rtl w:val="0"/>
-        </w:rPr>
-        <w:t xml:space="preserve">ResponseEntity</w:t>
-      </w:r>
-      <w:r>
-        <w:rPr>
-          <w:rFonts w:ascii="Courier New" w:cs="Courier New" w:eastAsia="Courier New" w:hAnsi="Courier New"/>
-          <w:color w:val="353833"/>
-          <w:sz w:val="21"/>
-          <w:szCs w:val="21"/>
-          <w:rtl w:val="0"/>
-        </w:rPr>
-        <w:t xml:space="preserve">&lt;</w:t>
+        <w:spacing w:line="276" w:lineRule="auto"/>
+        <w:rPr>
+          <w:rFonts w:ascii="Courier New" w:cs="Courier New" w:eastAsia="Courier New" w:hAnsi="Courier New"/>
+          <w:b w:val="1"/>
+          <w:color w:val="353833"/>
+          <w:sz w:val="21"/>
+          <w:szCs w:val="21"/>
+        </w:rPr>
+      </w:pPr>
+      <w:r>
+        <w:rPr>
+          <w:rFonts w:ascii="Courier New" w:cs="Courier New" w:eastAsia="Courier New" w:hAnsi="Courier New"/>
+          <w:b w:val="1"/>
+          <w:color w:val="353833"/>
+          <w:sz w:val="21"/>
+          <w:szCs w:val="21"/>
+          <w:rtl w:val="0"/>
+        </w:rPr>
+        <w:t xml:space="preserve">ResponseEntity&lt;</w:t>
       </w:r>
       <w:r>
         <w:rPr>
@@ -7417,11 +7234,12 @@
           <w:szCs w:val="21"/>
           <w:rtl w:val="0"/>
         </w:rPr>
-        <w:t xml:space="preserve">CreditCard</w:t>
-      </w:r>
-      <w:r>
-        <w:rPr>
-          <w:rFonts w:ascii="Courier New" w:cs="Courier New" w:eastAsia="Courier New" w:hAnsi="Courier New"/>
+        <w:t xml:space="preserve">BalanceChange</w:t>
+      </w:r>
+      <w:r>
+        <w:rPr>
+          <w:rFonts w:ascii="Courier New" w:cs="Courier New" w:eastAsia="Courier New" w:hAnsi="Courier New"/>
+          <w:b w:val="1"/>
           <w:color w:val="353833"/>
           <w:sz w:val="21"/>
           <w:szCs w:val="21"/>
@@ -7433,10 +7251,12 @@
     <w:p>
       <w:pPr>
         <w:shd w:fill="eeeeef" w:val="clear"/>
-        <w:rPr>
-          <w:color w:val="353833"/>
-          <w:sz w:val="20"/>
-          <w:szCs w:val="20"/>
+        <w:spacing w:line="276" w:lineRule="auto"/>
+        <w:rPr>
+          <w:rFonts w:ascii="Montserrat" w:cs="Montserrat" w:eastAsia="Montserrat" w:hAnsi="Montserrat"/>
+          <w:b w:val="1"/>
+          <w:sz w:val="28"/>
+          <w:szCs w:val="28"/>
         </w:rPr>
       </w:pPr>
       <w:r>
@@ -7448,38 +7268,18 @@
           <w:szCs w:val="21"/>
           <w:rtl w:val="0"/>
         </w:rPr>
-        <w:t xml:space="preserve">createCreditCard</w:t>
-      </w:r>
-      <w:r>
-        <w:rPr>
-          <w:rFonts w:ascii="Courier New" w:cs="Courier New" w:eastAsia="Courier New" w:hAnsi="Courier New"/>
-          <w:color w:val="353833"/>
-          <w:sz w:val="21"/>
-          <w:szCs w:val="21"/>
-          <w:rtl w:val="0"/>
-        </w:rPr>
-        <w:t xml:space="preserve">(int </w:t>
-      </w:r>
-      <w:r>
-        <w:rPr>
-          <w:rFonts w:ascii="Courier New" w:cs="Courier New" w:eastAsia="Courier New" w:hAnsi="Courier New"/>
-          <w:b w:val="1"/>
-          <w:color w:val="353833"/>
-          <w:sz w:val="21"/>
-          <w:szCs w:val="21"/>
-          <w:rtl w:val="0"/>
-        </w:rPr>
-        <w:t xml:space="preserve">bank</w:t>
-      </w:r>
-      <w:r>
-        <w:rPr>
-          <w:rFonts w:ascii="Courier New" w:cs="Courier New" w:eastAsia="Courier New" w:hAnsi="Courier New"/>
-          <w:color w:val="353833"/>
-          <w:sz w:val="21"/>
-          <w:szCs w:val="21"/>
-          <w:rtl w:val="0"/>
-        </w:rPr>
-        <w:t xml:space="preserve">, </w:t>
+        <w:t xml:space="preserve">withdraw</w:t>
+      </w:r>
+      <w:r>
+        <w:rPr>
+          <w:rFonts w:ascii="Courier New" w:cs="Courier New" w:eastAsia="Courier New" w:hAnsi="Courier New"/>
+          <w:b w:val="1"/>
+          <w:color w:val="353833"/>
+          <w:sz w:val="21"/>
+          <w:szCs w:val="21"/>
+          <w:rtl w:val="0"/>
+        </w:rPr>
+        <w:t xml:space="preserve">(</w:t>
       </w:r>
       <w:hyperlink r:id="rId24">
         <w:r>
@@ -7497,6 +7297,158 @@
       <w:r>
         <w:rPr>
           <w:rFonts w:ascii="Courier New" w:cs="Courier New" w:eastAsia="Courier New" w:hAnsi="Courier New"/>
+          <w:b w:val="1"/>
+          <w:color w:val="353833"/>
+          <w:sz w:val="21"/>
+          <w:szCs w:val="21"/>
+          <w:rtl w:val="0"/>
+        </w:rPr>
+        <w:t xml:space="preserve"> account, double amount)</w:t>
+      </w:r>
+      <w:r>
+        <w:rPr>
+          <w:rtl w:val="0"/>
+        </w:rPr>
+      </w:r>
+    </w:p>
+    <w:p>
+      <w:pPr>
+        <w:spacing w:line="276" w:lineRule="auto"/>
+        <w:jc w:val="left"/>
+        <w:rPr>
+          <w:rFonts w:ascii="Montserrat" w:cs="Montserrat" w:eastAsia="Montserrat" w:hAnsi="Montserrat"/>
+          <w:b w:val="1"/>
+          <w:sz w:val="28"/>
+          <w:szCs w:val="28"/>
+        </w:rPr>
+      </w:pPr>
+      <w:r>
+        <w:rPr>
+          <w:rtl w:val="0"/>
+        </w:rPr>
+      </w:r>
+    </w:p>
+    <w:p>
+      <w:pPr>
+        <w:pStyle w:val="Heading1"/>
+        <w:keepNext w:val="0"/>
+        <w:keepLines w:val="0"/>
+        <w:shd w:fill="ffffff" w:val="clear"/>
+        <w:spacing w:after="160" w:before="160" w:line="276" w:lineRule="auto"/>
+        <w:rPr>
+          <w:b w:val="1"/>
+          <w:color w:val="2c4557"/>
+        </w:rPr>
+      </w:pPr>
+      <w:bookmarkStart w:colFirst="0" w:colLast="0" w:name="_heading=h.7ov155mers9w" w:id="3"/>
+      <w:bookmarkEnd w:id="3"/>
+      <w:r>
+        <w:rPr>
+          <w:b w:val="1"/>
+          <w:color w:val="2c4557"/>
+          <w:rtl w:val="0"/>
+        </w:rPr>
+        <w:t xml:space="preserve">CreditCardService - CreditCardController</w:t>
+      </w:r>
+    </w:p>
+    <w:p>
+      <w:pPr>
+        <w:shd w:fill="ffffff" w:val="clear"/>
+        <w:rPr>
+          <w:rFonts w:ascii="Courier New" w:cs="Courier New" w:eastAsia="Courier New" w:hAnsi="Courier New"/>
+          <w:color w:val="353833"/>
+          <w:sz w:val="21"/>
+          <w:szCs w:val="21"/>
+        </w:rPr>
+      </w:pPr>
+      <w:r>
+        <w:rPr>
+          <w:rFonts w:ascii="Courier New" w:cs="Courier New" w:eastAsia="Courier New" w:hAnsi="Courier New"/>
+          <w:b w:val="1"/>
+          <w:color w:val="353833"/>
+          <w:sz w:val="21"/>
+          <w:szCs w:val="21"/>
+          <w:rtl w:val="0"/>
+        </w:rPr>
+        <w:t xml:space="preserve">ResponseEntity</w:t>
+      </w:r>
+      <w:r>
+        <w:rPr>
+          <w:rFonts w:ascii="Courier New" w:cs="Courier New" w:eastAsia="Courier New" w:hAnsi="Courier New"/>
+          <w:color w:val="353833"/>
+          <w:sz w:val="21"/>
+          <w:szCs w:val="21"/>
+          <w:rtl w:val="0"/>
+        </w:rPr>
+        <w:t xml:space="preserve">&lt;</w:t>
+      </w:r>
+      <w:r>
+        <w:rPr>
+          <w:rFonts w:ascii="Courier New" w:cs="Courier New" w:eastAsia="Courier New" w:hAnsi="Courier New"/>
+          <w:b w:val="1"/>
+          <w:color w:val="4a6782"/>
+          <w:sz w:val="21"/>
+          <w:szCs w:val="21"/>
+          <w:rtl w:val="0"/>
+        </w:rPr>
+        <w:t xml:space="preserve">Bank</w:t>
+      </w:r>
+      <w:r>
+        <w:rPr>
+          <w:rFonts w:ascii="Courier New" w:cs="Courier New" w:eastAsia="Courier New" w:hAnsi="Courier New"/>
+          <w:color w:val="353833"/>
+          <w:sz w:val="21"/>
+          <w:szCs w:val="21"/>
+          <w:rtl w:val="0"/>
+        </w:rPr>
+        <w:t xml:space="preserve">&gt;</w:t>
+      </w:r>
+    </w:p>
+    <w:p>
+      <w:pPr>
+        <w:shd w:fill="ffffff" w:val="clear"/>
+        <w:rPr>
+          <w:rFonts w:ascii="Courier New" w:cs="Courier New" w:eastAsia="Courier New" w:hAnsi="Courier New"/>
+          <w:color w:val="353833"/>
+          <w:sz w:val="21"/>
+          <w:szCs w:val="21"/>
+        </w:rPr>
+      </w:pPr>
+      <w:r>
+        <w:rPr>
+          <w:rFonts w:ascii="Courier New" w:cs="Courier New" w:eastAsia="Courier New" w:hAnsi="Courier New"/>
+          <w:b w:val="1"/>
+          <w:color w:val="4a6782"/>
+          <w:sz w:val="21"/>
+          <w:szCs w:val="21"/>
+          <w:rtl w:val="0"/>
+        </w:rPr>
+        <w:t xml:space="preserve">createBank</w:t>
+      </w:r>
+      <w:r>
+        <w:rPr>
+          <w:rFonts w:ascii="Courier New" w:cs="Courier New" w:eastAsia="Courier New" w:hAnsi="Courier New"/>
+          <w:color w:val="353833"/>
+          <w:sz w:val="21"/>
+          <w:szCs w:val="21"/>
+          <w:rtl w:val="0"/>
+        </w:rPr>
+        <w:t xml:space="preserve">(</w:t>
+      </w:r>
+      <w:r>
+        <w:rPr>
+          <w:rFonts w:ascii="Courier New" w:cs="Courier New" w:eastAsia="Courier New" w:hAnsi="Courier New"/>
+          <w:b w:val="1"/>
+          <w:color w:val="4a6782"/>
+          <w:sz w:val="21"/>
+          <w:szCs w:val="21"/>
+          <w:rtl w:val="0"/>
+        </w:rPr>
+        <w:t xml:space="preserve">Bank</w:t>
+      </w:r>
+      <w:r>
+        <w:rPr>
+          <w:rFonts w:ascii="Courier New" w:cs="Courier New" w:eastAsia="Courier New" w:hAnsi="Courier New"/>
           <w:color w:val="353833"/>
           <w:sz w:val="21"/>
           <w:szCs w:val="21"/>
@@ -7513,6 +7465,174 @@
           <w:szCs w:val="21"/>
           <w:rtl w:val="0"/>
         </w:rPr>
+        <w:t xml:space="preserve">bank</w:t>
+      </w:r>
+      <w:r>
+        <w:rPr>
+          <w:rFonts w:ascii="Courier New" w:cs="Courier New" w:eastAsia="Courier New" w:hAnsi="Courier New"/>
+          <w:color w:val="353833"/>
+          <w:sz w:val="21"/>
+          <w:szCs w:val="21"/>
+          <w:rtl w:val="0"/>
+        </w:rPr>
+        <w:t xml:space="preserve">)</w:t>
+      </w:r>
+    </w:p>
+    <w:p>
+      <w:pPr>
+        <w:shd w:fill="ffffff" w:val="clear"/>
+        <w:rPr>
+          <w:color w:val="353833"/>
+          <w:sz w:val="20"/>
+          <w:szCs w:val="20"/>
+        </w:rPr>
+      </w:pPr>
+      <w:r>
+        <w:rPr>
+          <w:color w:val="353833"/>
+          <w:sz w:val="20"/>
+          <w:szCs w:val="20"/>
+          <w:rtl w:val="0"/>
+        </w:rPr>
+        <w:t xml:space="preserve"> </w:t>
+      </w:r>
+    </w:p>
+    <w:p>
+      <w:pPr>
+        <w:shd w:fill="eeeeef" w:val="clear"/>
+        <w:rPr>
+          <w:rFonts w:ascii="Courier New" w:cs="Courier New" w:eastAsia="Courier New" w:hAnsi="Courier New"/>
+          <w:color w:val="353833"/>
+          <w:sz w:val="21"/>
+          <w:szCs w:val="21"/>
+        </w:rPr>
+      </w:pPr>
+      <w:r>
+        <w:rPr>
+          <w:rFonts w:ascii="Courier New" w:cs="Courier New" w:eastAsia="Courier New" w:hAnsi="Courier New"/>
+          <w:b w:val="1"/>
+          <w:color w:val="353833"/>
+          <w:sz w:val="21"/>
+          <w:szCs w:val="21"/>
+          <w:rtl w:val="0"/>
+        </w:rPr>
+        <w:t xml:space="preserve">ResponseEntity</w:t>
+      </w:r>
+      <w:r>
+        <w:rPr>
+          <w:rFonts w:ascii="Courier New" w:cs="Courier New" w:eastAsia="Courier New" w:hAnsi="Courier New"/>
+          <w:color w:val="353833"/>
+          <w:sz w:val="21"/>
+          <w:szCs w:val="21"/>
+          <w:rtl w:val="0"/>
+        </w:rPr>
+        <w:t xml:space="preserve">&lt;</w:t>
+      </w:r>
+      <w:r>
+        <w:rPr>
+          <w:rFonts w:ascii="Courier New" w:cs="Courier New" w:eastAsia="Courier New" w:hAnsi="Courier New"/>
+          <w:b w:val="1"/>
+          <w:color w:val="4a6782"/>
+          <w:sz w:val="21"/>
+          <w:szCs w:val="21"/>
+          <w:rtl w:val="0"/>
+        </w:rPr>
+        <w:t xml:space="preserve">CreditCard</w:t>
+      </w:r>
+      <w:r>
+        <w:rPr>
+          <w:rFonts w:ascii="Courier New" w:cs="Courier New" w:eastAsia="Courier New" w:hAnsi="Courier New"/>
+          <w:color w:val="353833"/>
+          <w:sz w:val="21"/>
+          <w:szCs w:val="21"/>
+          <w:rtl w:val="0"/>
+        </w:rPr>
+        <w:t xml:space="preserve">&gt;</w:t>
+      </w:r>
+    </w:p>
+    <w:p>
+      <w:pPr>
+        <w:shd w:fill="eeeeef" w:val="clear"/>
+        <w:rPr>
+          <w:color w:val="353833"/>
+          <w:sz w:val="20"/>
+          <w:szCs w:val="20"/>
+        </w:rPr>
+      </w:pPr>
+      <w:r>
+        <w:rPr>
+          <w:rFonts w:ascii="Courier New" w:cs="Courier New" w:eastAsia="Courier New" w:hAnsi="Courier New"/>
+          <w:b w:val="1"/>
+          <w:color w:val="4a6782"/>
+          <w:sz w:val="21"/>
+          <w:szCs w:val="21"/>
+          <w:rtl w:val="0"/>
+        </w:rPr>
+        <w:t xml:space="preserve">createCreditCard</w:t>
+      </w:r>
+      <w:r>
+        <w:rPr>
+          <w:rFonts w:ascii="Courier New" w:cs="Courier New" w:eastAsia="Courier New" w:hAnsi="Courier New"/>
+          <w:color w:val="353833"/>
+          <w:sz w:val="21"/>
+          <w:szCs w:val="21"/>
+          <w:rtl w:val="0"/>
+        </w:rPr>
+        <w:t xml:space="preserve">(int </w:t>
+      </w:r>
+      <w:r>
+        <w:rPr>
+          <w:rFonts w:ascii="Courier New" w:cs="Courier New" w:eastAsia="Courier New" w:hAnsi="Courier New"/>
+          <w:b w:val="1"/>
+          <w:color w:val="353833"/>
+          <w:sz w:val="21"/>
+          <w:szCs w:val="21"/>
+          <w:rtl w:val="0"/>
+        </w:rPr>
+        <w:t xml:space="preserve">bank</w:t>
+      </w:r>
+      <w:r>
+        <w:rPr>
+          <w:rFonts w:ascii="Courier New" w:cs="Courier New" w:eastAsia="Courier New" w:hAnsi="Courier New"/>
+          <w:color w:val="353833"/>
+          <w:sz w:val="21"/>
+          <w:szCs w:val="21"/>
+          <w:rtl w:val="0"/>
+        </w:rPr>
+        <w:t xml:space="preserve">, </w:t>
+      </w:r>
+      <w:hyperlink r:id="rId25">
+        <w:r>
+          <w:rPr>
+            <w:rFonts w:ascii="Courier New" w:cs="Courier New" w:eastAsia="Courier New" w:hAnsi="Courier New"/>
+            <w:b w:val="1"/>
+            <w:color w:val="4a6782"/>
+            <w:sz w:val="21"/>
+            <w:szCs w:val="21"/>
+            <w:rtl w:val="0"/>
+          </w:rPr>
+          <w:t xml:space="preserve">String</w:t>
+        </w:r>
+      </w:hyperlink>
+      <w:r>
+        <w:rPr>
+          <w:rFonts w:ascii="Courier New" w:cs="Courier New" w:eastAsia="Courier New" w:hAnsi="Courier New"/>
+          <w:color w:val="353833"/>
+          <w:sz w:val="21"/>
+          <w:szCs w:val="21"/>
+          <w:rtl w:val="0"/>
+        </w:rPr>
+        <w:t xml:space="preserve"> </w:t>
+      </w:r>
+      <w:r>
+        <w:rPr>
+          <w:rFonts w:ascii="Courier New" w:cs="Courier New" w:eastAsia="Courier New" w:hAnsi="Courier New"/>
+          <w:b w:val="1"/>
+          <w:color w:val="353833"/>
+          <w:sz w:val="21"/>
+          <w:szCs w:val="21"/>
+          <w:rtl w:val="0"/>
+        </w:rPr>
         <w:t xml:space="preserve">account</w:t>
       </w:r>
       <w:r>
@@ -7578,7 +7698,7 @@
         </w:rPr>
         <w:t xml:space="preserve">&lt;</w:t>
       </w:r>
-      <w:hyperlink r:id="rId25">
+      <w:hyperlink r:id="rId26">
         <w:r>
           <w:rPr>
             <w:rFonts w:ascii="Courier New" w:cs="Courier New" w:eastAsia="Courier New" w:hAnsi="Courier New"/>
@@ -7633,7 +7753,7 @@
         </w:rPr>
         <w:t xml:space="preserve">(</w:t>
       </w:r>
-      <w:hyperlink r:id="rId26">
+      <w:hyperlink r:id="rId27">
         <w:r>
           <w:rPr>
             <w:rFonts w:ascii="Courier New" w:cs="Courier New" w:eastAsia="Courier New" w:hAnsi="Courier New"/>
@@ -7749,7 +7869,7 @@
         </w:rPr>
         <w:t xml:space="preserve">&lt;</w:t>
       </w:r>
-      <w:hyperlink r:id="rId27">
+      <w:hyperlink r:id="rId28">
         <w:r>
           <w:rPr>
             <w:rFonts w:ascii="Courier New" w:cs="Courier New" w:eastAsia="Courier New" w:hAnsi="Courier New"/>
@@ -7950,50 +8070,6 @@
           <w:rtl w:val="0"/>
         </w:rPr>
         <w:t xml:space="preserve">(</w:t>
-      </w:r>
-      <w:hyperlink r:id="rId28">
-        <w:r>
-          <w:rPr>
-            <w:rFonts w:ascii="Courier New" w:cs="Courier New" w:eastAsia="Courier New" w:hAnsi="Courier New"/>
-            <w:b w:val="1"/>
-            <w:color w:val="4a6782"/>
-            <w:sz w:val="21"/>
-            <w:szCs w:val="21"/>
-            <w:rtl w:val="0"/>
-          </w:rPr>
-          <w:t xml:space="preserve">String</w:t>
-        </w:r>
-      </w:hyperlink>
-      <w:r>
-        <w:rPr>
-          <w:rFonts w:ascii="Courier New" w:cs="Courier New" w:eastAsia="Courier New" w:hAnsi="Courier New"/>
-          <w:color w:val="353833"/>
-          <w:sz w:val="21"/>
-          <w:szCs w:val="21"/>
-          <w:rtl w:val="0"/>
-        </w:rPr>
-        <w:t xml:space="preserve"> </w:t>
-      </w:r>
-      <w:r>
-        <w:rPr>
-          <w:rFonts w:ascii="Courier New" w:cs="Courier New" w:eastAsia="Courier New" w:hAnsi="Courier New"/>
-          <w:b w:val="1"/>
-          <w:color w:val="353833"/>
-          <w:sz w:val="21"/>
-          <w:szCs w:val="21"/>
-          <w:rtl w:val="0"/>
-        </w:rPr>
-        <w:t xml:space="preserve">number</w:t>
-      </w:r>
-      <w:r>
-        <w:rPr>
-          <w:rFonts w:ascii="Courier New" w:cs="Courier New" w:eastAsia="Courier New" w:hAnsi="Courier New"/>
-          <w:color w:val="353833"/>
-          <w:sz w:val="21"/>
-          <w:szCs w:val="21"/>
-          <w:rtl w:val="0"/>
-        </w:rPr>
-        <w:t xml:space="preserve">, </w:t>
       </w:r>
       <w:hyperlink r:id="rId29">
         <w:r>
@@ -8027,7 +8103,7 @@
           <w:szCs w:val="21"/>
           <w:rtl w:val="0"/>
         </w:rPr>
-        <w:t xml:space="preserve">date</w:t>
+        <w:t xml:space="preserve">number</w:t>
       </w:r>
       <w:r>
         <w:rPr>
@@ -8071,6 +8147,50 @@
           <w:szCs w:val="21"/>
           <w:rtl w:val="0"/>
         </w:rPr>
+        <w:t xml:space="preserve">date</w:t>
+      </w:r>
+      <w:r>
+        <w:rPr>
+          <w:rFonts w:ascii="Courier New" w:cs="Courier New" w:eastAsia="Courier New" w:hAnsi="Courier New"/>
+          <w:color w:val="353833"/>
+          <w:sz w:val="21"/>
+          <w:szCs w:val="21"/>
+          <w:rtl w:val="0"/>
+        </w:rPr>
+        <w:t xml:space="preserve">, </w:t>
+      </w:r>
+      <w:hyperlink r:id="rId31">
+        <w:r>
+          <w:rPr>
+            <w:rFonts w:ascii="Courier New" w:cs="Courier New" w:eastAsia="Courier New" w:hAnsi="Courier New"/>
+            <w:b w:val="1"/>
+            <w:color w:val="4a6782"/>
+            <w:sz w:val="21"/>
+            <w:szCs w:val="21"/>
+            <w:rtl w:val="0"/>
+          </w:rPr>
+          <w:t xml:space="preserve">String</w:t>
+        </w:r>
+      </w:hyperlink>
+      <w:r>
+        <w:rPr>
+          <w:rFonts w:ascii="Courier New" w:cs="Courier New" w:eastAsia="Courier New" w:hAnsi="Courier New"/>
+          <w:color w:val="353833"/>
+          <w:sz w:val="21"/>
+          <w:szCs w:val="21"/>
+          <w:rtl w:val="0"/>
+        </w:rPr>
+        <w:t xml:space="preserve"> </w:t>
+      </w:r>
+      <w:r>
+        <w:rPr>
+          <w:rFonts w:ascii="Courier New" w:cs="Courier New" w:eastAsia="Courier New" w:hAnsi="Courier New"/>
+          <w:b w:val="1"/>
+          <w:color w:val="353833"/>
+          <w:sz w:val="21"/>
+          <w:szCs w:val="21"/>
+          <w:rtl w:val="0"/>
+        </w:rPr>
         <w:t xml:space="preserve">cvv</w:t>
       </w:r>
       <w:r>
@@ -8083,7 +8203,7 @@
         </w:rPr>
         <w:t xml:space="preserve">, </w:t>
       </w:r>
-      <w:hyperlink r:id="rId31">
+      <w:hyperlink r:id="rId32">
         <w:r>
           <w:rPr>
             <w:rFonts w:ascii="Courier New" w:cs="Courier New" w:eastAsia="Courier New" w:hAnsi="Courier New"/>
@@ -8177,7 +8297,7 @@
           <w:color w:val="2c4557"/>
         </w:rPr>
       </w:pPr>
-      <w:bookmarkStart w:colFirst="0" w:colLast="0" w:name="_rqyvqkip2wvc" w:id="4"/>
+      <w:bookmarkStart w:colFirst="0" w:colLast="0" w:name="_heading=h.8ue3jlygaj8u" w:id="4"/>
       <w:bookmarkEnd w:id="4"/>
       <w:r>
         <w:rPr>
@@ -8219,7 +8339,7 @@
         </w:rPr>
         <w:t xml:space="preserve">&lt;</w:t>
       </w:r>
-      <w:hyperlink r:id="rId32">
+      <w:hyperlink r:id="rId33">
         <w:r>
           <w:rPr>
             <w:rFonts w:ascii="Courier New" w:cs="Courier New" w:eastAsia="Courier New" w:hAnsi="Courier New"/>
@@ -8274,7 +8394,7 @@
         </w:rPr>
         <w:t xml:space="preserve">(</w:t>
       </w:r>
-      <w:hyperlink r:id="rId33">
+      <w:hyperlink r:id="rId34">
         <w:r>
           <w:rPr>
             <w:rFonts w:ascii="Courier New" w:cs="Courier New" w:eastAsia="Courier New" w:hAnsi="Courier New"/>
@@ -8341,154 +8461,6 @@
     <w:p>
       <w:pPr>
         <w:shd w:fill="eeeeef" w:val="clear"/>
-        <w:rPr>
-          <w:rFonts w:ascii="Courier New" w:cs="Courier New" w:eastAsia="Courier New" w:hAnsi="Courier New"/>
-          <w:color w:val="353833"/>
-          <w:sz w:val="21"/>
-          <w:szCs w:val="21"/>
-        </w:rPr>
-      </w:pPr>
-      <w:r>
-        <w:rPr>
-          <w:rFonts w:ascii="Courier New" w:cs="Courier New" w:eastAsia="Courier New" w:hAnsi="Courier New"/>
-          <w:b w:val="1"/>
-          <w:color w:val="353833"/>
-          <w:sz w:val="21"/>
-          <w:szCs w:val="21"/>
-          <w:rtl w:val="0"/>
-        </w:rPr>
-        <w:t xml:space="preserve">ResponseEntity</w:t>
-      </w:r>
-      <w:r>
-        <w:rPr>
-          <w:rFonts w:ascii="Courier New" w:cs="Courier New" w:eastAsia="Courier New" w:hAnsi="Courier New"/>
-          <w:color w:val="353833"/>
-          <w:sz w:val="21"/>
-          <w:szCs w:val="21"/>
-          <w:rtl w:val="0"/>
-        </w:rPr>
-        <w:t xml:space="preserve">&lt;</w:t>
-      </w:r>
-      <w:hyperlink r:id="rId34">
-        <w:r>
-          <w:rPr>
-            <w:rFonts w:ascii="Courier New" w:cs="Courier New" w:eastAsia="Courier New" w:hAnsi="Courier New"/>
-            <w:b w:val="1"/>
-            <w:color w:val="4a6782"/>
-            <w:sz w:val="21"/>
-            <w:szCs w:val="21"/>
-            <w:rtl w:val="0"/>
-          </w:rPr>
-          <w:t xml:space="preserve">List</w:t>
-        </w:r>
-      </w:hyperlink>
-      <w:r>
-        <w:rPr>
-          <w:rFonts w:ascii="Courier New" w:cs="Courier New" w:eastAsia="Courier New" w:hAnsi="Courier New"/>
-          <w:color w:val="353833"/>
-          <w:sz w:val="21"/>
-          <w:szCs w:val="21"/>
-          <w:rtl w:val="0"/>
-        </w:rPr>
-        <w:t xml:space="preserve">&lt;</w:t>
-      </w:r>
-      <w:r>
-        <w:rPr>
-          <w:rFonts w:ascii="Courier New" w:cs="Courier New" w:eastAsia="Courier New" w:hAnsi="Courier New"/>
-          <w:b w:val="1"/>
-          <w:color w:val="4a6782"/>
-          <w:sz w:val="21"/>
-          <w:szCs w:val="21"/>
-          <w:rtl w:val="0"/>
-        </w:rPr>
-        <w:t xml:space="preserve">Client</w:t>
-      </w:r>
-      <w:r>
-        <w:rPr>
-          <w:rFonts w:ascii="Courier New" w:cs="Courier New" w:eastAsia="Courier New" w:hAnsi="Courier New"/>
-          <w:color w:val="353833"/>
-          <w:sz w:val="21"/>
-          <w:szCs w:val="21"/>
-          <w:rtl w:val="0"/>
-        </w:rPr>
-        <w:t xml:space="preserve">&gt;&gt;</w:t>
-      </w:r>
-    </w:p>
-    <w:p>
-      <w:pPr>
-        <w:shd w:fill="eeeeef" w:val="clear"/>
-        <w:rPr>
-          <w:rFonts w:ascii="Courier New" w:cs="Courier New" w:eastAsia="Courier New" w:hAnsi="Courier New"/>
-          <w:color w:val="353833"/>
-          <w:sz w:val="21"/>
-          <w:szCs w:val="21"/>
-        </w:rPr>
-      </w:pPr>
-      <w:r>
-        <w:rPr>
-          <w:rFonts w:ascii="Courier New" w:cs="Courier New" w:eastAsia="Courier New" w:hAnsi="Courier New"/>
-          <w:b w:val="1"/>
-          <w:color w:val="4a6782"/>
-          <w:sz w:val="21"/>
-          <w:szCs w:val="21"/>
-          <w:rtl w:val="0"/>
-        </w:rPr>
-        <w:t xml:space="preserve">getAccounts</w:t>
-      </w:r>
-      <w:r>
-        <w:rPr>
-          <w:rFonts w:ascii="Courier New" w:cs="Courier New" w:eastAsia="Courier New" w:hAnsi="Courier New"/>
-          <w:color w:val="353833"/>
-          <w:sz w:val="21"/>
-          <w:szCs w:val="21"/>
-          <w:rtl w:val="0"/>
-        </w:rPr>
-        <w:t xml:space="preserve">(int </w:t>
-      </w:r>
-      <w:r>
-        <w:rPr>
-          <w:rFonts w:ascii="Courier New" w:cs="Courier New" w:eastAsia="Courier New" w:hAnsi="Courier New"/>
-          <w:b w:val="1"/>
-          <w:color w:val="353833"/>
-          <w:sz w:val="21"/>
-          <w:szCs w:val="21"/>
-          <w:rtl w:val="0"/>
-        </w:rPr>
-        <w:t xml:space="preserve">id</w:t>
-      </w:r>
-      <w:r>
-        <w:rPr>
-          <w:rFonts w:ascii="Courier New" w:cs="Courier New" w:eastAsia="Courier New" w:hAnsi="Courier New"/>
-          <w:color w:val="353833"/>
-          <w:sz w:val="21"/>
-          <w:szCs w:val="21"/>
-          <w:rtl w:val="0"/>
-        </w:rPr>
-        <w:t xml:space="preserve">)</w:t>
-      </w:r>
-    </w:p>
-    <w:p>
-      <w:pPr>
-        <w:shd w:fill="eeeeef" w:val="clear"/>
-        <w:rPr>
-          <w:color w:val="353833"/>
-          <w:sz w:val="20"/>
-          <w:szCs w:val="20"/>
-        </w:rPr>
-      </w:pPr>
-      <w:r>
-        <w:rPr>
-          <w:color w:val="353833"/>
-          <w:sz w:val="20"/>
-          <w:szCs w:val="20"/>
-          <w:rtl w:val="0"/>
-        </w:rPr>
-        <w:t xml:space="preserve"> </w:t>
-      </w:r>
-    </w:p>
-    <w:p>
-      <w:pPr>
-        <w:shd w:fill="ffffff" w:val="clear"/>
         <w:rPr>
           <w:rFonts w:ascii="Courier New" w:cs="Courier New" w:eastAsia="Courier New" w:hAnsi="Courier New"/>
           <w:color w:val="353833"/>
@@ -8540,7 +8512,155 @@
         </w:rPr>
         <w:t xml:space="preserve">&lt;</w:t>
       </w:r>
+      <w:r>
+        <w:rPr>
+          <w:rFonts w:ascii="Courier New" w:cs="Courier New" w:eastAsia="Courier New" w:hAnsi="Courier New"/>
+          <w:b w:val="1"/>
+          <w:color w:val="4a6782"/>
+          <w:sz w:val="21"/>
+          <w:szCs w:val="21"/>
+          <w:rtl w:val="0"/>
+        </w:rPr>
+        <w:t xml:space="preserve">Client</w:t>
+      </w:r>
+      <w:r>
+        <w:rPr>
+          <w:rFonts w:ascii="Courier New" w:cs="Courier New" w:eastAsia="Courier New" w:hAnsi="Courier New"/>
+          <w:color w:val="353833"/>
+          <w:sz w:val="21"/>
+          <w:szCs w:val="21"/>
+          <w:rtl w:val="0"/>
+        </w:rPr>
+        <w:t xml:space="preserve">&gt;&gt;</w:t>
+      </w:r>
+    </w:p>
+    <w:p>
+      <w:pPr>
+        <w:shd w:fill="eeeeef" w:val="clear"/>
+        <w:rPr>
+          <w:rFonts w:ascii="Courier New" w:cs="Courier New" w:eastAsia="Courier New" w:hAnsi="Courier New"/>
+          <w:color w:val="353833"/>
+          <w:sz w:val="21"/>
+          <w:szCs w:val="21"/>
+        </w:rPr>
+      </w:pPr>
+      <w:r>
+        <w:rPr>
+          <w:rFonts w:ascii="Courier New" w:cs="Courier New" w:eastAsia="Courier New" w:hAnsi="Courier New"/>
+          <w:b w:val="1"/>
+          <w:color w:val="4a6782"/>
+          <w:sz w:val="21"/>
+          <w:szCs w:val="21"/>
+          <w:rtl w:val="0"/>
+        </w:rPr>
+        <w:t xml:space="preserve">getAccounts</w:t>
+      </w:r>
+      <w:r>
+        <w:rPr>
+          <w:rFonts w:ascii="Courier New" w:cs="Courier New" w:eastAsia="Courier New" w:hAnsi="Courier New"/>
+          <w:color w:val="353833"/>
+          <w:sz w:val="21"/>
+          <w:szCs w:val="21"/>
+          <w:rtl w:val="0"/>
+        </w:rPr>
+        <w:t xml:space="preserve">(int </w:t>
+      </w:r>
+      <w:r>
+        <w:rPr>
+          <w:rFonts w:ascii="Courier New" w:cs="Courier New" w:eastAsia="Courier New" w:hAnsi="Courier New"/>
+          <w:b w:val="1"/>
+          <w:color w:val="353833"/>
+          <w:sz w:val="21"/>
+          <w:szCs w:val="21"/>
+          <w:rtl w:val="0"/>
+        </w:rPr>
+        <w:t xml:space="preserve">id</w:t>
+      </w:r>
+      <w:r>
+        <w:rPr>
+          <w:rFonts w:ascii="Courier New" w:cs="Courier New" w:eastAsia="Courier New" w:hAnsi="Courier New"/>
+          <w:color w:val="353833"/>
+          <w:sz w:val="21"/>
+          <w:szCs w:val="21"/>
+          <w:rtl w:val="0"/>
+        </w:rPr>
+        <w:t xml:space="preserve">)</w:t>
+      </w:r>
+    </w:p>
+    <w:p>
+      <w:pPr>
+        <w:shd w:fill="eeeeef" w:val="clear"/>
+        <w:rPr>
+          <w:color w:val="353833"/>
+          <w:sz w:val="20"/>
+          <w:szCs w:val="20"/>
+        </w:rPr>
+      </w:pPr>
+      <w:r>
+        <w:rPr>
+          <w:color w:val="353833"/>
+          <w:sz w:val="20"/>
+          <w:szCs w:val="20"/>
+          <w:rtl w:val="0"/>
+        </w:rPr>
+        <w:t xml:space="preserve"> </w:t>
+      </w:r>
+    </w:p>
+    <w:p>
+      <w:pPr>
+        <w:shd w:fill="ffffff" w:val="clear"/>
+        <w:rPr>
+          <w:rFonts w:ascii="Courier New" w:cs="Courier New" w:eastAsia="Courier New" w:hAnsi="Courier New"/>
+          <w:color w:val="353833"/>
+          <w:sz w:val="21"/>
+          <w:szCs w:val="21"/>
+        </w:rPr>
+      </w:pPr>
+      <w:r>
+        <w:rPr>
+          <w:rFonts w:ascii="Courier New" w:cs="Courier New" w:eastAsia="Courier New" w:hAnsi="Courier New"/>
+          <w:b w:val="1"/>
+          <w:color w:val="353833"/>
+          <w:sz w:val="21"/>
+          <w:szCs w:val="21"/>
+          <w:rtl w:val="0"/>
+        </w:rPr>
+        <w:t xml:space="preserve">ResponseEntity</w:t>
+      </w:r>
+      <w:r>
+        <w:rPr>
+          <w:rFonts w:ascii="Courier New" w:cs="Courier New" w:eastAsia="Courier New" w:hAnsi="Courier New"/>
+          <w:color w:val="353833"/>
+          <w:sz w:val="21"/>
+          <w:szCs w:val="21"/>
+          <w:rtl w:val="0"/>
+        </w:rPr>
+        <w:t xml:space="preserve">&lt;</w:t>
+      </w:r>
       <w:hyperlink r:id="rId36">
+        <w:r>
+          <w:rPr>
+            <w:rFonts w:ascii="Courier New" w:cs="Courier New" w:eastAsia="Courier New" w:hAnsi="Courier New"/>
+            <w:b w:val="1"/>
+            <w:color w:val="4a6782"/>
+            <w:sz w:val="21"/>
+            <w:szCs w:val="21"/>
+            <w:rtl w:val="0"/>
+          </w:rPr>
+          <w:t xml:space="preserve">List</w:t>
+        </w:r>
+      </w:hyperlink>
+      <w:r>
+        <w:rPr>
+          <w:rFonts w:ascii="Courier New" w:cs="Courier New" w:eastAsia="Courier New" w:hAnsi="Courier New"/>
+          <w:color w:val="353833"/>
+          <w:sz w:val="21"/>
+          <w:szCs w:val="21"/>
+          <w:rtl w:val="0"/>
+        </w:rPr>
+        <w:t xml:space="preserve">&lt;</w:t>
+      </w:r>
+      <w:hyperlink r:id="rId37">
         <w:r>
           <w:rPr>
             <w:rFonts w:ascii="Courier New" w:cs="Courier New" w:eastAsia="Courier New" w:hAnsi="Courier New"/>
@@ -8667,7 +8787,7 @@
         </w:rPr>
         <w:t xml:space="preserve">&lt;</w:t>
       </w:r>
-      <w:hyperlink r:id="rId37">
+      <w:hyperlink r:id="rId38">
         <w:r>
           <w:rPr>
             <w:rFonts w:ascii="Courier New" w:cs="Courier New" w:eastAsia="Courier New" w:hAnsi="Courier New"/>
@@ -8722,7 +8842,7 @@
         </w:rPr>
         <w:t xml:space="preserve">(</w:t>
       </w:r>
-      <w:hyperlink r:id="rId38">
+      <w:hyperlink r:id="rId39">
         <w:r>
           <w:rPr>
             <w:rFonts w:ascii="Courier New" w:cs="Courier New" w:eastAsia="Courier New" w:hAnsi="Courier New"/>
@@ -8850,6 +8970,11 @@
         </w:rPr>
         <w:t xml:space="preserve">Opis implementacji udostępnionego API przez bibliotekę</w:t>
       </w:r>
+      <w:r>
+        <w:rPr>
+          <w:rtl w:val="0"/>
+        </w:rPr>
+      </w:r>
     </w:p>
     <w:p>
       <w:pPr>
@@ -8980,6 +9105,11 @@
         </w:rPr>
         <w:t xml:space="preserve">Wysłanie zapytania do danego branchu i przetworzenie przez niego danych</w:t>
       </w:r>
+      <w:r>
+        <w:rPr>
+          <w:rtl w:val="0"/>
+        </w:rPr>
+      </w:r>
     </w:p>
     <w:p>
       <w:pPr>
@@ -9002,6 +9132,11 @@
         </w:rPr>
         <w:t xml:space="preserve">Branch wysyła zdarzenie do siedziby o utworzeniu nowego klienta</w:t>
       </w:r>
+      <w:r>
+        <w:rPr>
+          <w:rtl w:val="0"/>
+        </w:rPr>
+      </w:r>
     </w:p>
     <w:p>
       <w:pPr>
@@ -9024,6 +9159,11 @@
         </w:rPr>
         <w:t xml:space="preserve">Siedziba odbiera zdarzenie i przetwarza i zapisuje dane, wysyła zdarzenie powrotne o poprawnym utworzeniu klienta, jeżeli wystąpił błąd, dane nie są zapisywane (lokalna transakcja), również jest wysyłane zdarzenie powrotne</w:t>
       </w:r>
+      <w:r>
+        <w:rPr>
+          <w:rtl w:val="0"/>
+        </w:rPr>
+      </w:r>
     </w:p>
     <w:p>
       <w:pPr>
@@ -9050,6 +9190,73 @@
     <w:p>
       <w:pPr>
         <w:spacing w:line="276" w:lineRule="auto"/>
+        <w:ind w:left="0" w:firstLine="0"/>
+        <w:jc w:val="left"/>
+        <w:rPr>
+          <w:rFonts w:ascii="Montserrat" w:cs="Montserrat" w:eastAsia="Montserrat" w:hAnsi="Montserrat"/>
+        </w:rPr>
+      </w:pPr>
+      <w:r>
+        <w:rPr>
+          <w:rtl w:val="0"/>
+        </w:rPr>
+      </w:r>
+    </w:p>
+    <w:p>
+      <w:pPr>
+        <w:spacing w:line="276" w:lineRule="auto"/>
+        <w:ind w:left="0" w:firstLine="0"/>
+        <w:jc w:val="center"/>
+        <w:rPr>
+          <w:rFonts w:ascii="Montserrat" w:cs="Montserrat" w:eastAsia="Montserrat" w:hAnsi="Montserrat"/>
+        </w:rPr>
+      </w:pPr>
+      <w:r>
+        <w:rPr>
+          <w:rFonts w:ascii="Montserrat" w:cs="Montserrat" w:eastAsia="Montserrat" w:hAnsi="Montserrat"/>
+        </w:rPr>
+        <w:drawing>
+          <wp:inline distB="114300" distT="114300" distL="114300" distR="114300">
+            <wp:extent cx="5076825" cy="4100141"/>
+            <wp:effectExtent b="0" l="0" r="0" t="0"/>
+            <wp:docPr id="17" name="image10.png"/>
+            <a:graphic>
+              <a:graphicData uri="http://schemas.openxmlformats.org/drawingml/2006/picture">
+                <pic:pic>
+                  <pic:nvPicPr>
+                    <pic:cNvPr id="0" name="image10.png"/>
+                    <pic:cNvPicPr preferRelativeResize="0"/>
+                  </pic:nvPicPr>
+                  <pic:blipFill>
+                    <a:blip r:embed="rId40"/>
+                    <a:srcRect b="0" l="0" r="0" t="0"/>
+                    <a:stretch>
+                      <a:fillRect/>
+                    </a:stretch>
+                  </pic:blipFill>
+                  <pic:spPr>
+                    <a:xfrm>
+                      <a:off x="0" y="0"/>
+                      <a:ext cx="5076825" cy="4100141"/>
+                    </a:xfrm>
+                    <a:prstGeom prst="rect"/>
+                    <a:ln/>
+                  </pic:spPr>
+                </pic:pic>
+              </a:graphicData>
+            </a:graphic>
+          </wp:inline>
+        </w:drawing>
+      </w:r>
+      <w:r>
+        <w:rPr>
+          <w:rtl w:val="0"/>
+        </w:rPr>
+      </w:r>
+    </w:p>
+    <w:p>
+      <w:pPr>
+        <w:spacing w:line="276" w:lineRule="auto"/>
         <w:jc w:val="left"/>
         <w:rPr>
           <w:rFonts w:ascii="Montserrat" w:cs="Montserrat" w:eastAsia="Montserrat" w:hAnsi="Montserrat"/>
@@ -9137,6 +9344,11 @@
         </w:rPr>
         <w:t xml:space="preserve">Drugi branch również przetwarza dane, jeżeli wystąpi błąd dane nie są zapisywane (lokalna transakcja), ponownie wysyłamy zdarzenie powrotne</w:t>
       </w:r>
+      <w:r>
+        <w:rPr>
+          <w:rtl w:val="0"/>
+        </w:rPr>
+      </w:r>
     </w:p>
     <w:p>
       <w:pPr>
@@ -9158,6 +9370,11 @@
         </w:rPr>
         <w:t xml:space="preserve">Jeżeli dane przez drugi branch zostały zapisane pomyślnie, wysyła on zdarzenie do siedziby</w:t>
       </w:r>
+      <w:r>
+        <w:rPr>
+          <w:rtl w:val="0"/>
+        </w:rPr>
+      </w:r>
     </w:p>
     <w:p>
       <w:pPr>
@@ -9179,6 +9396,11 @@
         </w:rPr>
         <w:t xml:space="preserve">Siedziba odbiera zdarzenie i przetwarza i zapisuje dane, jeżeli wystąpi błąd, musimy wysłać zdarzenie kompensujące do obydwóch branchy. Jeżeli transakcja została zrealizowana pomyślnie, wysyłamy zdarzenie do branchy</w:t>
       </w:r>
+      <w:r>
+        <w:rPr>
+          <w:rtl w:val="0"/>
+        </w:rPr>
+      </w:r>
     </w:p>
     <w:p>
       <w:pPr>
@@ -9204,6 +9426,71 @@
     <w:p>
       <w:pPr>
         <w:spacing w:line="276" w:lineRule="auto"/>
+        <w:ind w:left="0" w:firstLine="0"/>
+        <w:rPr>
+          <w:rFonts w:ascii="Montserrat" w:cs="Montserrat" w:eastAsia="Montserrat" w:hAnsi="Montserrat"/>
+        </w:rPr>
+      </w:pPr>
+      <w:r>
+        <w:rPr>
+          <w:rtl w:val="0"/>
+        </w:rPr>
+      </w:r>
+    </w:p>
+    <w:p>
+      <w:pPr>
+        <w:spacing w:line="276" w:lineRule="auto"/>
+        <w:ind w:left="0" w:firstLine="0"/>
+        <w:rPr>
+          <w:rFonts w:ascii="Montserrat" w:cs="Montserrat" w:eastAsia="Montserrat" w:hAnsi="Montserrat"/>
+        </w:rPr>
+      </w:pPr>
+      <w:r>
+        <w:rPr>
+          <w:rFonts w:ascii="Montserrat" w:cs="Montserrat" w:eastAsia="Montserrat" w:hAnsi="Montserrat"/>
+        </w:rPr>
+        <w:drawing>
+          <wp:inline distB="114300" distT="114300" distL="114300" distR="114300">
+            <wp:extent cx="5943600" cy="4673600"/>
+            <wp:effectExtent b="0" l="0" r="0" t="0"/>
+            <wp:docPr id="8" name="image7.png"/>
+            <a:graphic>
+              <a:graphicData uri="http://schemas.openxmlformats.org/drawingml/2006/picture">
+                <pic:pic>
+                  <pic:nvPicPr>
+                    <pic:cNvPr id="0" name="image7.png"/>
+                    <pic:cNvPicPr preferRelativeResize="0"/>
+                  </pic:nvPicPr>
+                  <pic:blipFill>
+                    <a:blip r:embed="rId41"/>
+                    <a:srcRect b="0" l="0" r="0" t="0"/>
+                    <a:stretch>
+                      <a:fillRect/>
+                    </a:stretch>
+                  </pic:blipFill>
+                  <pic:spPr>
+                    <a:xfrm>
+                      <a:off x="0" y="0"/>
+                      <a:ext cx="5943600" cy="4673600"/>
+                    </a:xfrm>
+                    <a:prstGeom prst="rect"/>
+                    <a:ln/>
+                  </pic:spPr>
+                </pic:pic>
+              </a:graphicData>
+            </a:graphic>
+          </wp:inline>
+        </w:drawing>
+      </w:r>
+      <w:r>
+        <w:rPr>
+          <w:rtl w:val="0"/>
+        </w:rPr>
+      </w:r>
+    </w:p>
+    <w:p>
+      <w:pPr>
+        <w:spacing w:line="276" w:lineRule="auto"/>
         <w:rPr>
           <w:rFonts w:ascii="Montserrat" w:cs="Montserrat" w:eastAsia="Montserrat" w:hAnsi="Montserrat"/>
         </w:rPr>
@@ -9269,6 +9556,11 @@
         </w:rPr>
         <w:t xml:space="preserve">Branch wysyła zdarzenie do siedziby</w:t>
       </w:r>
+      <w:r>
+        <w:rPr>
+          <w:rtl w:val="0"/>
+        </w:rPr>
+      </w:r>
     </w:p>
     <w:p>
       <w:pPr>
@@ -9329,6 +9621,69 @@
         <w:spacing w:line="276" w:lineRule="auto"/>
         <w:rPr>
           <w:rFonts w:ascii="Montserrat" w:cs="Montserrat" w:eastAsia="Montserrat" w:hAnsi="Montserrat"/>
+        </w:rPr>
+      </w:pPr>
+      <w:r>
+        <w:rPr>
+          <w:rFonts w:ascii="Montserrat" w:cs="Montserrat" w:eastAsia="Montserrat" w:hAnsi="Montserrat"/>
+        </w:rPr>
+        <w:drawing>
+          <wp:inline distB="114300" distT="114300" distL="114300" distR="114300">
+            <wp:extent cx="5943600" cy="3835400"/>
+            <wp:effectExtent b="0" l="0" r="0" t="0"/>
+            <wp:docPr id="16" name="image3.png"/>
+            <a:graphic>
+              <a:graphicData uri="http://schemas.openxmlformats.org/drawingml/2006/picture">
+                <pic:pic>
+                  <pic:nvPicPr>
+                    <pic:cNvPr id="0" name="image3.png"/>
+                    <pic:cNvPicPr preferRelativeResize="0"/>
+                  </pic:nvPicPr>
+                  <pic:blipFill>
+                    <a:blip r:embed="rId42"/>
+                    <a:srcRect b="0" l="0" r="0" t="0"/>
+                    <a:stretch>
+                      <a:fillRect/>
+                    </a:stretch>
+                  </pic:blipFill>
+                  <pic:spPr>
+                    <a:xfrm>
+                      <a:off x="0" y="0"/>
+                      <a:ext cx="5943600" cy="3835400"/>
+                    </a:xfrm>
+                    <a:prstGeom prst="rect"/>
+                    <a:ln/>
+                  </pic:spPr>
+                </pic:pic>
+              </a:graphicData>
+            </a:graphic>
+          </wp:inline>
+        </w:drawing>
+      </w:r>
+      <w:r>
+        <w:rPr>
+          <w:rtl w:val="0"/>
+        </w:rPr>
+      </w:r>
+    </w:p>
+    <w:p>
+      <w:pPr>
+        <w:spacing w:line="276" w:lineRule="auto"/>
+        <w:rPr>
+          <w:rFonts w:ascii="Montserrat" w:cs="Montserrat" w:eastAsia="Montserrat" w:hAnsi="Montserrat"/>
+        </w:rPr>
+      </w:pPr>
+      <w:r>
+        <w:rPr>
+          <w:rtl w:val="0"/>
+        </w:rPr>
+      </w:r>
+    </w:p>
+    <w:p>
+      <w:pPr>
+        <w:spacing w:line="276" w:lineRule="auto"/>
+        <w:rPr>
+          <w:rFonts w:ascii="Montserrat" w:cs="Montserrat" w:eastAsia="Montserrat" w:hAnsi="Montserrat"/>
           <w:b w:val="1"/>
           <w:sz w:val="28"/>
           <w:szCs w:val="28"/>
@@ -9341,6 +9696,23 @@
         </w:rPr>
         <w:t xml:space="preserve">Warto zauważyć, że we wszystkich przypadkach, w przypadku przelania z danego konta, od razu musimy zabezpieczyć środki, a przypadku wpłaty na konto, tych środków nie możemy od razu przydzielić - aby nie zostały wykorzystane w między czasie, a transakcja może się w tym czasie nie powieść.</w:t>
       </w:r>
+      <w:r>
+        <w:rPr>
+          <w:rtl w:val="0"/>
+        </w:rPr>
+      </w:r>
+    </w:p>
+    <w:p>
+      <w:pPr>
+        <w:spacing w:line="276" w:lineRule="auto"/>
+        <w:jc w:val="left"/>
+        <w:rPr>
+          <w:rFonts w:ascii="Montserrat" w:cs="Montserrat" w:eastAsia="Montserrat" w:hAnsi="Montserrat"/>
+          <w:b w:val="1"/>
+          <w:sz w:val="28"/>
+          <w:szCs w:val="28"/>
+        </w:rPr>
+      </w:pPr>
       <w:r>
         <w:rPr>
           <w:rtl w:val="0"/>
@@ -9408,6 +9780,11 @@
         </w:rPr>
         <w:t xml:space="preserve"> Prezentacja przeprowadzonych testów jednostkowych</w:t>
       </w:r>
+      <w:r>
+        <w:rPr>
+          <w:rtl w:val="0"/>
+        </w:rPr>
+      </w:r>
     </w:p>
     <w:p>
       <w:pPr>
@@ -9440,6 +9817,91 @@
           <w:rtl w:val="0"/>
         </w:rPr>
         <w:t xml:space="preserve">[Załącznik: testy.zip]</w:t>
+      </w:r>
+    </w:p>
+    <w:p>
+      <w:pPr>
+        <w:spacing w:line="276" w:lineRule="auto"/>
+        <w:jc w:val="left"/>
+        <w:rPr>
+          <w:rFonts w:ascii="Montserrat" w:cs="Montserrat" w:eastAsia="Montserrat" w:hAnsi="Montserrat"/>
+          <w:b w:val="1"/>
+          <w:sz w:val="28"/>
+          <w:szCs w:val="28"/>
+        </w:rPr>
+      </w:pPr>
+      <w:r>
+        <w:rPr>
+          <w:rtl w:val="0"/>
+        </w:rPr>
+      </w:r>
+    </w:p>
+    <w:p>
+      <w:pPr>
+        <w:spacing w:line="276" w:lineRule="auto"/>
+        <w:jc w:val="left"/>
+        <w:rPr>
+          <w:rFonts w:ascii="Montserrat" w:cs="Montserrat" w:eastAsia="Montserrat" w:hAnsi="Montserrat"/>
+          <w:b w:val="1"/>
+          <w:sz w:val="28"/>
+          <w:szCs w:val="28"/>
+        </w:rPr>
+      </w:pPr>
+      <w:r>
+        <w:rPr>
+          <w:rtl w:val="0"/>
+        </w:rPr>
+      </w:r>
+    </w:p>
+    <w:p>
+      <w:pPr>
+        <w:spacing w:line="276" w:lineRule="auto"/>
+        <w:jc w:val="left"/>
+        <w:rPr>
+          <w:rFonts w:ascii="Montserrat" w:cs="Montserrat" w:eastAsia="Montserrat" w:hAnsi="Montserrat"/>
+          <w:b w:val="1"/>
+          <w:sz w:val="28"/>
+          <w:szCs w:val="28"/>
+        </w:rPr>
+      </w:pPr>
+      <w:r>
+        <w:rPr>
+          <w:rtl w:val="0"/>
+        </w:rPr>
+      </w:r>
+    </w:p>
+    <w:p>
+      <w:pPr>
+        <w:spacing w:line="276" w:lineRule="auto"/>
+        <w:jc w:val="left"/>
+        <w:rPr>
+          <w:rFonts w:ascii="Montserrat" w:cs="Montserrat" w:eastAsia="Montserrat" w:hAnsi="Montserrat"/>
+          <w:b w:val="1"/>
+          <w:sz w:val="28"/>
+          <w:szCs w:val="28"/>
+        </w:rPr>
+      </w:pPr>
+      <w:r>
+        <w:rPr>
+          <w:rtl w:val="0"/>
+        </w:rPr>
+      </w:r>
+    </w:p>
+    <w:p>
+      <w:pPr>
+        <w:spacing w:line="276" w:lineRule="auto"/>
+        <w:jc w:val="left"/>
+        <w:rPr>
+          <w:rFonts w:ascii="Montserrat" w:cs="Montserrat" w:eastAsia="Montserrat" w:hAnsi="Montserrat"/>
+          <w:b w:val="1"/>
+          <w:sz w:val="28"/>
+          <w:szCs w:val="28"/>
+        </w:rPr>
+      </w:pPr>
+      <w:r>
+        <w:rPr>
+          <w:rtl w:val="0"/>
+        </w:rPr>
       </w:r>
     </w:p>
     <w:p>
@@ -9503,6 +9965,11 @@
         </w:rPr>
         <w:t xml:space="preserve">Prezentacja przykładowej aplikacji</w:t>
       </w:r>
+      <w:r>
+        <w:rPr>
+          <w:rtl w:val="0"/>
+        </w:rPr>
+      </w:r>
     </w:p>
     <w:p>
       <w:pPr>
@@ -9559,7 +10026,7 @@
           <wp:inline distB="114300" distT="114300" distL="114300" distR="114300">
             <wp:extent cx="5943600" cy="2870200"/>
             <wp:effectExtent b="0" l="0" r="0" t="0"/>
-            <wp:docPr id="6" name="image1.png"/>
+            <wp:docPr id="9" name="image1.png"/>
             <a:graphic>
               <a:graphicData uri="http://schemas.openxmlformats.org/drawingml/2006/picture">
                 <pic:pic>
@@ -9568,7 +10035,7 @@
                     <pic:cNvPicPr preferRelativeResize="0"/>
                   </pic:nvPicPr>
                   <pic:blipFill>
-                    <a:blip r:embed="rId39"/>
+                    <a:blip r:embed="rId43"/>
                     <a:srcRect b="0" l="0" r="0" t="0"/>
                     <a:stretch>
                       <a:fillRect/>
@@ -9647,18 +10114,18 @@
         </w:rPr>
         <w:drawing>
           <wp:inline distB="114300" distT="114300" distL="114300" distR="114300">
-            <wp:extent cx="5943600" cy="4140200"/>
+            <wp:extent cx="5690826" cy="3967163"/>
             <wp:effectExtent b="0" l="0" r="0" t="0"/>
-            <wp:docPr id="3" name="image6.png"/>
+            <wp:docPr id="11" name="image2.png"/>
             <a:graphic>
               <a:graphicData uri="http://schemas.openxmlformats.org/drawingml/2006/picture">
                 <pic:pic>
                   <pic:nvPicPr>
-                    <pic:cNvPr id="0" name="image6.png"/>
+                    <pic:cNvPr id="0" name="image2.png"/>
                     <pic:cNvPicPr preferRelativeResize="0"/>
                   </pic:nvPicPr>
                   <pic:blipFill>
-                    <a:blip r:embed="rId40"/>
+                    <a:blip r:embed="rId44"/>
                     <a:srcRect b="0" l="0" r="0" t="0"/>
                     <a:stretch>
                       <a:fillRect/>
@@ -9667,7 +10134,7 @@
                   <pic:spPr>
                     <a:xfrm>
                       <a:off x="0" y="0"/>
-                      <a:ext cx="5943600" cy="4140200"/>
+                      <a:ext cx="5690826" cy="3967163"/>
                     </a:xfrm>
                     <a:prstGeom prst="rect"/>
                     <a:ln/>
@@ -9739,16 +10206,16 @@
           <wp:inline distB="114300" distT="114300" distL="114300" distR="114300">
             <wp:extent cx="5943600" cy="3035300"/>
             <wp:effectExtent b="0" l="0" r="0" t="0"/>
-            <wp:docPr id="7" name="image4.png"/>
+            <wp:docPr id="10" name="image8.png"/>
             <a:graphic>
               <a:graphicData uri="http://schemas.openxmlformats.org/drawingml/2006/picture">
                 <pic:pic>
                   <pic:nvPicPr>
-                    <pic:cNvPr id="0" name="image4.png"/>
+                    <pic:cNvPr id="0" name="image8.png"/>
                     <pic:cNvPicPr preferRelativeResize="0"/>
                   </pic:nvPicPr>
                   <pic:blipFill>
-                    <a:blip r:embed="rId41"/>
+                    <a:blip r:embed="rId45"/>
                     <a:srcRect b="0" l="0" r="0" t="0"/>
                     <a:stretch>
                       <a:fillRect/>
@@ -9813,16 +10280,16 @@
           <wp:inline distB="114300" distT="114300" distL="114300" distR="114300">
             <wp:extent cx="4469159" cy="2786063"/>
             <wp:effectExtent b="0" l="0" r="0" t="0"/>
-            <wp:docPr id="2" name="image3.png"/>
+            <wp:docPr id="13" name="image9.png"/>
             <a:graphic>
               <a:graphicData uri="http://schemas.openxmlformats.org/drawingml/2006/picture">
                 <pic:pic>
                   <pic:nvPicPr>
-                    <pic:cNvPr id="0" name="image3.png"/>
+                    <pic:cNvPr id="0" name="image9.png"/>
                     <pic:cNvPicPr preferRelativeResize="0"/>
                   </pic:nvPicPr>
                   <pic:blipFill>
-                    <a:blip r:embed="rId42"/>
+                    <a:blip r:embed="rId46"/>
                     <a:srcRect b="0" l="0" r="0" t="0"/>
                     <a:stretch>
                       <a:fillRect/>
@@ -9871,6 +10338,91 @@
         <w:jc w:val="left"/>
         <w:rPr>
           <w:rFonts w:ascii="Montserrat" w:cs="Montserrat" w:eastAsia="Montserrat" w:hAnsi="Montserrat"/>
+          <w:b w:val="1"/>
+          <w:sz w:val="28"/>
+          <w:szCs w:val="28"/>
+        </w:rPr>
+      </w:pPr>
+      <w:r>
+        <w:rPr>
+          <w:rtl w:val="0"/>
+        </w:rPr>
+      </w:r>
+    </w:p>
+    <w:p>
+      <w:pPr>
+        <w:spacing w:line="276" w:lineRule="auto"/>
+        <w:jc w:val="left"/>
+        <w:rPr>
+          <w:rFonts w:ascii="Montserrat" w:cs="Montserrat" w:eastAsia="Montserrat" w:hAnsi="Montserrat"/>
+          <w:b w:val="1"/>
+          <w:sz w:val="28"/>
+          <w:szCs w:val="28"/>
+        </w:rPr>
+      </w:pPr>
+      <w:r>
+        <w:rPr>
+          <w:rtl w:val="0"/>
+        </w:rPr>
+      </w:r>
+    </w:p>
+    <w:p>
+      <w:pPr>
+        <w:spacing w:line="276" w:lineRule="auto"/>
+        <w:jc w:val="left"/>
+        <w:rPr>
+          <w:rFonts w:ascii="Montserrat" w:cs="Montserrat" w:eastAsia="Montserrat" w:hAnsi="Montserrat"/>
+          <w:b w:val="1"/>
+          <w:sz w:val="28"/>
+          <w:szCs w:val="28"/>
+        </w:rPr>
+      </w:pPr>
+      <w:r>
+        <w:rPr>
+          <w:rtl w:val="0"/>
+        </w:rPr>
+      </w:r>
+    </w:p>
+    <w:p>
+      <w:pPr>
+        <w:spacing w:line="276" w:lineRule="auto"/>
+        <w:jc w:val="left"/>
+        <w:rPr>
+          <w:rFonts w:ascii="Montserrat" w:cs="Montserrat" w:eastAsia="Montserrat" w:hAnsi="Montserrat"/>
+          <w:b w:val="1"/>
+          <w:sz w:val="28"/>
+          <w:szCs w:val="28"/>
+        </w:rPr>
+      </w:pPr>
+      <w:r>
+        <w:rPr>
+          <w:rtl w:val="0"/>
+        </w:rPr>
+      </w:r>
+    </w:p>
+    <w:p>
+      <w:pPr>
+        <w:spacing w:line="276" w:lineRule="auto"/>
+        <w:jc w:val="left"/>
+        <w:rPr>
+          <w:rFonts w:ascii="Montserrat" w:cs="Montserrat" w:eastAsia="Montserrat" w:hAnsi="Montserrat"/>
+          <w:b w:val="1"/>
+          <w:sz w:val="28"/>
+          <w:szCs w:val="28"/>
+        </w:rPr>
+      </w:pPr>
+      <w:r>
+        <w:rPr>
+          <w:rtl w:val="0"/>
+        </w:rPr>
+      </w:r>
+    </w:p>
+    <w:p>
+      <w:pPr>
+        <w:spacing w:line="276" w:lineRule="auto"/>
+        <w:jc w:val="left"/>
+        <w:rPr>
+          <w:rFonts w:ascii="Montserrat" w:cs="Montserrat" w:eastAsia="Montserrat" w:hAnsi="Montserrat"/>
         </w:rPr>
       </w:pPr>
       <w:r>
@@ -9903,16 +10455,16 @@
           <wp:inline distB="114300" distT="114300" distL="114300" distR="114300">
             <wp:extent cx="5943600" cy="2717800"/>
             <wp:effectExtent b="0" l="0" r="0" t="0"/>
-            <wp:docPr id="1" name="image2.png"/>
+            <wp:docPr id="12" name="image4.png"/>
             <a:graphic>
               <a:graphicData uri="http://schemas.openxmlformats.org/drawingml/2006/picture">
                 <pic:pic>
                   <pic:nvPicPr>
-                    <pic:cNvPr id="0" name="image2.png"/>
+                    <pic:cNvPr id="0" name="image4.png"/>
                     <pic:cNvPicPr preferRelativeResize="0"/>
                   </pic:nvPicPr>
                   <pic:blipFill>
-                    <a:blip r:embed="rId43"/>
+                    <a:blip r:embed="rId47"/>
                     <a:srcRect b="0" l="0" r="0" t="0"/>
                     <a:stretch>
                       <a:fillRect/>
@@ -9993,90 +10545,6 @@
       </w:pPr>
       <w:r>
         <w:rPr>
-          <w:rtl w:val="0"/>
-        </w:rPr>
-      </w:r>
-    </w:p>
-    <w:p>
-      <w:pPr>
-        <w:spacing w:line="276" w:lineRule="auto"/>
-        <w:jc w:val="left"/>
-        <w:rPr>
-          <w:rFonts w:ascii="Montserrat" w:cs="Montserrat" w:eastAsia="Montserrat" w:hAnsi="Montserrat"/>
-        </w:rPr>
-      </w:pPr>
-      <w:r>
-        <w:rPr>
-          <w:rtl w:val="0"/>
-        </w:rPr>
-      </w:r>
-    </w:p>
-    <w:p>
-      <w:pPr>
-        <w:spacing w:line="276" w:lineRule="auto"/>
-        <w:jc w:val="left"/>
-        <w:rPr>
-          <w:rFonts w:ascii="Montserrat" w:cs="Montserrat" w:eastAsia="Montserrat" w:hAnsi="Montserrat"/>
-        </w:rPr>
-      </w:pPr>
-      <w:r>
-        <w:rPr>
-          <w:rtl w:val="0"/>
-        </w:rPr>
-      </w:r>
-    </w:p>
-    <w:p>
-      <w:pPr>
-        <w:spacing w:line="276" w:lineRule="auto"/>
-        <w:jc w:val="left"/>
-        <w:rPr>
-          <w:rFonts w:ascii="Montserrat" w:cs="Montserrat" w:eastAsia="Montserrat" w:hAnsi="Montserrat"/>
-        </w:rPr>
-      </w:pPr>
-      <w:r>
-        <w:rPr>
-          <w:rtl w:val="0"/>
-        </w:rPr>
-      </w:r>
-    </w:p>
-    <w:p>
-      <w:pPr>
-        <w:spacing w:line="276" w:lineRule="auto"/>
-        <w:jc w:val="left"/>
-        <w:rPr>
-          <w:rFonts w:ascii="Montserrat" w:cs="Montserrat" w:eastAsia="Montserrat" w:hAnsi="Montserrat"/>
-        </w:rPr>
-      </w:pPr>
-      <w:r>
-        <w:rPr>
-          <w:rtl w:val="0"/>
-        </w:rPr>
-      </w:r>
-    </w:p>
-    <w:p>
-      <w:pPr>
-        <w:spacing w:line="276" w:lineRule="auto"/>
-        <w:jc w:val="left"/>
-        <w:rPr>
-          <w:rFonts w:ascii="Montserrat" w:cs="Montserrat" w:eastAsia="Montserrat" w:hAnsi="Montserrat"/>
-        </w:rPr>
-      </w:pPr>
-      <w:r>
-        <w:rPr>
-          <w:rtl w:val="0"/>
-        </w:rPr>
-      </w:r>
-    </w:p>
-    <w:p>
-      <w:pPr>
-        <w:spacing w:line="276" w:lineRule="auto"/>
-        <w:jc w:val="left"/>
-        <w:rPr>
-          <w:rFonts w:ascii="Montserrat" w:cs="Montserrat" w:eastAsia="Montserrat" w:hAnsi="Montserrat"/>
-        </w:rPr>
-      </w:pPr>
-      <w:r>
-        <w:rPr>
           <w:rFonts w:ascii="Montserrat" w:cs="Montserrat" w:eastAsia="Montserrat" w:hAnsi="Montserrat"/>
           <w:rtl w:val="0"/>
         </w:rPr>
@@ -10105,7 +10573,7 @@
           <wp:inline distB="114300" distT="114300" distL="114300" distR="114300">
             <wp:extent cx="5943600" cy="2997200"/>
             <wp:effectExtent b="0" l="0" r="0" t="0"/>
-            <wp:docPr id="5" name="image5.png"/>
+            <wp:docPr id="15" name="image5.png"/>
             <a:graphic>
               <a:graphicData uri="http://schemas.openxmlformats.org/drawingml/2006/picture">
                 <pic:pic>
@@ -10114,7 +10582,7 @@
                     <pic:cNvPicPr preferRelativeResize="0"/>
                   </pic:nvPicPr>
                   <pic:blipFill>
-                    <a:blip r:embed="rId44"/>
+                    <a:blip r:embed="rId48"/>
                     <a:srcRect b="0" l="0" r="0" t="0"/>
                     <a:stretch>
                       <a:fillRect/>
@@ -10163,6 +10631,74 @@
         <w:jc w:val="left"/>
         <w:rPr>
           <w:rFonts w:ascii="Montserrat" w:cs="Montserrat" w:eastAsia="Montserrat" w:hAnsi="Montserrat"/>
+          <w:b w:val="1"/>
+          <w:sz w:val="28"/>
+          <w:szCs w:val="28"/>
+        </w:rPr>
+      </w:pPr>
+      <w:r>
+        <w:rPr>
+          <w:rtl w:val="0"/>
+        </w:rPr>
+      </w:r>
+    </w:p>
+    <w:p>
+      <w:pPr>
+        <w:spacing w:line="276" w:lineRule="auto"/>
+        <w:jc w:val="left"/>
+        <w:rPr>
+          <w:rFonts w:ascii="Montserrat" w:cs="Montserrat" w:eastAsia="Montserrat" w:hAnsi="Montserrat"/>
+          <w:b w:val="1"/>
+          <w:sz w:val="28"/>
+          <w:szCs w:val="28"/>
+        </w:rPr>
+      </w:pPr>
+      <w:r>
+        <w:rPr>
+          <w:rtl w:val="0"/>
+        </w:rPr>
+      </w:r>
+    </w:p>
+    <w:p>
+      <w:pPr>
+        <w:spacing w:line="276" w:lineRule="auto"/>
+        <w:jc w:val="left"/>
+        <w:rPr>
+          <w:rFonts w:ascii="Montserrat" w:cs="Montserrat" w:eastAsia="Montserrat" w:hAnsi="Montserrat"/>
+          <w:b w:val="1"/>
+          <w:sz w:val="28"/>
+          <w:szCs w:val="28"/>
+        </w:rPr>
+      </w:pPr>
+      <w:r>
+        <w:rPr>
+          <w:rtl w:val="0"/>
+        </w:rPr>
+      </w:r>
+    </w:p>
+    <w:p>
+      <w:pPr>
+        <w:spacing w:line="276" w:lineRule="auto"/>
+        <w:jc w:val="left"/>
+        <w:rPr>
+          <w:rFonts w:ascii="Montserrat" w:cs="Montserrat" w:eastAsia="Montserrat" w:hAnsi="Montserrat"/>
+          <w:b w:val="1"/>
+          <w:sz w:val="28"/>
+          <w:szCs w:val="28"/>
+        </w:rPr>
+      </w:pPr>
+      <w:r>
+        <w:rPr>
+          <w:rtl w:val="0"/>
+        </w:rPr>
+      </w:r>
+    </w:p>
+    <w:p>
+      <w:pPr>
+        <w:spacing w:line="276" w:lineRule="auto"/>
+        <w:jc w:val="left"/>
+        <w:rPr>
+          <w:rFonts w:ascii="Montserrat" w:cs="Montserrat" w:eastAsia="Montserrat" w:hAnsi="Montserrat"/>
         </w:rPr>
       </w:pPr>
       <w:r>
@@ -10194,16 +10730,16 @@
           <wp:inline distB="114300" distT="114300" distL="114300" distR="114300">
             <wp:extent cx="5081588" cy="4377116"/>
             <wp:effectExtent b="0" l="0" r="0" t="0"/>
-            <wp:docPr id="4" name="image7.png"/>
+            <wp:docPr id="14" name="image6.png"/>
             <a:graphic>
               <a:graphicData uri="http://schemas.openxmlformats.org/drawingml/2006/picture">
                 <pic:pic>
                   <pic:nvPicPr>
-                    <pic:cNvPr id="0" name="image7.png"/>
+                    <pic:cNvPr id="0" name="image6.png"/>
                     <pic:cNvPicPr preferRelativeResize="0"/>
                   </pic:nvPicPr>
                   <pic:blipFill>
-                    <a:blip r:embed="rId45"/>
+                    <a:blip r:embed="rId49"/>
                     <a:srcRect b="0" l="0" r="0" t="0"/>
                     <a:stretch>
                       <a:fillRect/>
@@ -10231,6 +10767,38 @@
     </w:p>
     <w:p>
       <w:pPr>
+        <w:spacing w:line="276" w:lineRule="auto"/>
+        <w:rPr>
+          <w:rFonts w:ascii="Montserrat" w:cs="Montserrat" w:eastAsia="Montserrat" w:hAnsi="Montserrat"/>
+          <w:b w:val="1"/>
+          <w:sz w:val="28"/>
+          <w:szCs w:val="28"/>
+        </w:rPr>
+      </w:pPr>
+      <w:r>
+        <w:rPr>
+          <w:rtl w:val="0"/>
+        </w:rPr>
+      </w:r>
+    </w:p>
+    <w:p>
+      <w:pPr>
+        <w:spacing w:line="276" w:lineRule="auto"/>
+        <w:rPr>
+          <w:rFonts w:ascii="Montserrat" w:cs="Montserrat" w:eastAsia="Montserrat" w:hAnsi="Montserrat"/>
+          <w:b w:val="1"/>
+          <w:sz w:val="28"/>
+          <w:szCs w:val="28"/>
+        </w:rPr>
+      </w:pPr>
+      <w:r>
+        <w:rPr>
+          <w:rtl w:val="0"/>
+        </w:rPr>
+      </w:r>
+    </w:p>
+    <w:p>
+      <w:pPr>
         <w:numPr>
           <w:ilvl w:val="0"/>
           <w:numId w:val="1"/>
@@ -10256,6 +10824,11 @@
         </w:rPr>
         <w:t xml:space="preserve">Podsumowanie i wnioski</w:t>
       </w:r>
+      <w:r>
+        <w:rPr>
+          <w:rtl w:val="0"/>
+        </w:rPr>
+      </w:r>
     </w:p>
     <w:p>
       <w:pPr>
@@ -10313,7 +10886,7 @@
           <w:rFonts w:ascii="Montserrat" w:cs="Montserrat" w:eastAsia="Montserrat" w:hAnsi="Montserrat"/>
           <w:rtl w:val="0"/>
         </w:rPr>
-        <w:t xml:space="preserve">Ważnym aspektem implementacji było zapewnienie spójności danych w środowisku rozproszonym, co zrealizowano poprzez wykorzystanie zdarzeń kompensacyjnych w przypadku niepowodzenia któregokolwiek etapu transakcji. Dzięki temu każda operacja finansowa została zabezpieczona mechanizmami przywracającymi stan systemu do momentu sprzed rozpoczęcia transakcji, zapewniając integralność danych i bezpieczeństwo operacji.</w:t>
+        <w:t xml:space="preserve">Ważnym aspektem implementacji było zapewnienie spójności danych w środowisku rozproszonym, co zrealizowano poprzez wykorzystanie zdarzeń kompensacyjnych w przypadku niepowodzenia któregokolwiek etapu transakcji. Dzięki temu każda operacja rozproszona została zabezpieczona mechanizmami przywracającymi stan systemu do momentu sprzed rozpoczęcia transakcji, zapewniając integralność danych i bezpieczeństwo operacji.</w:t>
       </w:r>
     </w:p>
     <w:p>
@@ -10344,7 +10917,7 @@
           <w:szCs w:val="22"/>
         </w:rPr>
       </w:pPr>
-      <w:bookmarkStart w:colFirst="0" w:colLast="0" w:name="_5c42lxjvy4e0" w:id="5"/>
+      <w:bookmarkStart w:colFirst="0" w:colLast="0" w:name="_heading=h.5w9fzwi0bxnx" w:id="5"/>
       <w:bookmarkEnd w:id="5"/>
       <w:r>
         <w:rPr>
@@ -10363,7 +10936,7 @@
           <w:ilvl w:val="0"/>
           <w:numId w:val="7"/>
         </w:numPr>
-        <w:spacing w:after="0" w:afterAutospacing="0" w:before="240" w:line="276" w:lineRule="auto"/>
+        <w:spacing w:after="0" w:before="240" w:line="276" w:lineRule="auto"/>
         <w:ind w:left="720" w:hanging="360"/>
         <w:rPr>
           <w:rFonts w:ascii="Montserrat" w:cs="Montserrat" w:eastAsia="Montserrat" w:hAnsi="Montserrat"/>
@@ -10384,7 +10957,7 @@
           <w:ilvl w:val="0"/>
           <w:numId w:val="7"/>
         </w:numPr>
-        <w:spacing w:after="0" w:afterAutospacing="0" w:before="0" w:beforeAutospacing="0" w:line="276" w:lineRule="auto"/>
+        <w:spacing w:after="0" w:before="0" w:line="276" w:lineRule="auto"/>
         <w:ind w:left="720" w:hanging="360"/>
         <w:rPr>
           <w:rFonts w:ascii="Montserrat" w:cs="Montserrat" w:eastAsia="Montserrat" w:hAnsi="Montserrat"/>
@@ -10405,7 +10978,7 @@
           <w:ilvl w:val="0"/>
           <w:numId w:val="7"/>
         </w:numPr>
-        <w:spacing w:after="0" w:afterAutospacing="0" w:before="0" w:beforeAutospacing="0" w:line="276" w:lineRule="auto"/>
+        <w:spacing w:after="0" w:before="0" w:line="276" w:lineRule="auto"/>
         <w:ind w:left="720" w:hanging="360"/>
         <w:rPr>
           <w:rFonts w:ascii="Montserrat" w:cs="Montserrat" w:eastAsia="Montserrat" w:hAnsi="Montserrat"/>
@@ -10426,7 +10999,7 @@
           <w:ilvl w:val="0"/>
           <w:numId w:val="7"/>
         </w:numPr>
-        <w:spacing w:after="0" w:afterAutospacing="0" w:before="0" w:beforeAutospacing="0" w:line="276" w:lineRule="auto"/>
+        <w:spacing w:after="0" w:before="0" w:line="276" w:lineRule="auto"/>
         <w:ind w:left="720" w:hanging="360"/>
         <w:rPr>
           <w:rFonts w:ascii="Montserrat" w:cs="Montserrat" w:eastAsia="Montserrat" w:hAnsi="Montserrat"/>
@@ -10447,7 +11020,7 @@
           <w:ilvl w:val="0"/>
           <w:numId w:val="7"/>
         </w:numPr>
-        <w:spacing w:after="240" w:before="0" w:beforeAutospacing="0" w:line="276" w:lineRule="auto"/>
+        <w:spacing w:after="240" w:before="0" w:line="276" w:lineRule="auto"/>
         <w:ind w:left="720" w:hanging="360"/>
         <w:rPr>
           <w:rFonts w:ascii="Montserrat" w:cs="Montserrat" w:eastAsia="Montserrat" w:hAnsi="Montserrat"/>
@@ -10538,6 +11111,23 @@
         </w:rPr>
         <w:t xml:space="preserve">Projekt pozwolił na praktyczne poznanie i zastosowanie zaawansowanych koncepcji z zakresu przetwarzania rozproszonego, a także ukazał wyzwania związane z realną implementacją architektury mikroserwisowej.</w:t>
       </w:r>
+      <w:r>
+        <w:rPr>
+          <w:rtl w:val="0"/>
+        </w:rPr>
+      </w:r>
+    </w:p>
+    <w:p>
+      <w:pPr>
+        <w:spacing w:line="276" w:lineRule="auto"/>
+        <w:jc w:val="left"/>
+        <w:rPr>
+          <w:rFonts w:ascii="Montserrat" w:cs="Montserrat" w:eastAsia="Montserrat" w:hAnsi="Montserrat"/>
+          <w:b w:val="1"/>
+          <w:sz w:val="28"/>
+          <w:szCs w:val="28"/>
+        </w:rPr>
+      </w:pPr>
       <w:r>
         <w:rPr>
           <w:rtl w:val="0"/>
@@ -10588,6 +11178,11 @@
         </w:rPr>
         <w:t xml:space="preserve">Literatura</w:t>
       </w:r>
+      <w:r>
+        <w:rPr>
+          <w:rtl w:val="0"/>
+        </w:rPr>
+      </w:r>
     </w:p>
     <w:p>
       <w:pPr>
@@ -10615,7 +11210,7 @@
         </w:rPr>
         <w:t xml:space="preserve">Dokumentacja Spring Boot 3: </w:t>
       </w:r>
-      <w:hyperlink r:id="rId46">
+      <w:hyperlink r:id="rId50">
         <w:r>
           <w:rPr>
             <w:rFonts w:ascii="Montserrat" w:cs="Montserrat" w:eastAsia="Montserrat" w:hAnsi="Montserrat"/>
@@ -10671,7 +11266,7 @@
         </w:rPr>
         <w:t xml:space="preserve"> </w:t>
       </w:r>
-      <w:hyperlink r:id="rId47">
+      <w:hyperlink r:id="rId51">
         <w:r>
           <w:rPr>
             <w:rFonts w:ascii="Montserrat" w:cs="Montserrat" w:eastAsia="Montserrat" w:hAnsi="Montserrat"/>
@@ -10715,7 +11310,7 @@
         </w:rPr>
         <w:t xml:space="preserve">Dokumentacja MS SQL Server: </w:t>
       </w:r>
-      <w:hyperlink r:id="rId48">
+      <w:hyperlink r:id="rId52">
         <w:r>
           <w:rPr>
             <w:rFonts w:ascii="Montserrat" w:cs="Montserrat" w:eastAsia="Montserrat" w:hAnsi="Montserrat"/>
@@ -10761,7 +11356,7 @@
         </w:rPr>
         <w:t xml:space="preserve">O Transakcjach rozproszonych i mikroserwisach: </w:t>
       </w:r>
-      <w:hyperlink r:id="rId49">
+      <w:hyperlink r:id="rId53">
         <w:r>
           <w:rPr>
             <w:rFonts w:ascii="Montserrat" w:cs="Montserrat" w:eastAsia="Montserrat" w:hAnsi="Montserrat"/>
@@ -11850,6 +12445,142 @@
     <w:rPr>
       <w:sz w:val="52"/>
       <w:szCs w:val="52"/>
+    </w:rPr>
+  </w:style>
+  <w:style w:type="paragraph" w:styleId="Normal" w:default="1">
+    <w:name w:val="normal"/>
+  </w:style>
+  <w:style w:type="table" w:styleId="TableNormal" w:default="1">
+    <w:name w:val="Table Normal"/>
+  </w:style>
+  <w:style w:type="paragraph" w:styleId="Heading1">
+    <w:name w:val="heading 1"/>
+    <w:basedOn w:val="Normal"/>
+    <w:next w:val="Normal"/>
+    <w:pPr>
+      <w:keepNext w:val="1"/>
+      <w:keepLines w:val="1"/>
+      <w:pageBreakBefore w:val="0"/>
+      <w:spacing w:after="120" w:before="400" w:lineRule="auto"/>
+    </w:pPr>
+    <w:rPr>
+      <w:sz w:val="40"/>
+      <w:szCs w:val="40"/>
+    </w:rPr>
+  </w:style>
+  <w:style w:type="paragraph" w:styleId="Heading2">
+    <w:name w:val="heading 2"/>
+    <w:basedOn w:val="Normal"/>
+    <w:next w:val="Normal"/>
+    <w:pPr>
+      <w:keepNext w:val="1"/>
+      <w:keepLines w:val="1"/>
+      <w:pageBreakBefore w:val="0"/>
+      <w:spacing w:after="120" w:before="360" w:lineRule="auto"/>
+    </w:pPr>
+    <w:rPr>
+      <w:b w:val="0"/>
+      <w:sz w:val="32"/>
+      <w:szCs w:val="32"/>
+    </w:rPr>
+  </w:style>
+  <w:style w:type="paragraph" w:styleId="Heading3">
+    <w:name w:val="heading 3"/>
+    <w:basedOn w:val="Normal"/>
+    <w:next w:val="Normal"/>
+    <w:pPr>
+      <w:keepNext w:val="1"/>
+      <w:keepLines w:val="1"/>
+      <w:pageBreakBefore w:val="0"/>
+      <w:spacing w:after="80" w:before="320" w:lineRule="auto"/>
+    </w:pPr>
+    <w:rPr>
+      <w:b w:val="0"/>
+      <w:color w:val="434343"/>
+      <w:sz w:val="28"/>
+      <w:szCs w:val="28"/>
+    </w:rPr>
+  </w:style>
+  <w:style w:type="paragraph" w:styleId="Heading4">
+    <w:name w:val="heading 4"/>
+    <w:basedOn w:val="Normal"/>
+    <w:next w:val="Normal"/>
+    <w:pPr>
+      <w:keepNext w:val="1"/>
+      <w:keepLines w:val="1"/>
+      <w:pageBreakBefore w:val="0"/>
+      <w:spacing w:after="80" w:before="280" w:lineRule="auto"/>
+    </w:pPr>
+    <w:rPr>
+      <w:color w:val="666666"/>
+      <w:sz w:val="24"/>
+      <w:szCs w:val="24"/>
+    </w:rPr>
+  </w:style>
+  <w:style w:type="paragraph" w:styleId="Heading5">
+    <w:name w:val="heading 5"/>
+    <w:basedOn w:val="Normal"/>
+    <w:next w:val="Normal"/>
+    <w:pPr>
+      <w:keepNext w:val="1"/>
+      <w:keepLines w:val="1"/>
+      <w:pageBreakBefore w:val="0"/>
+      <w:spacing w:after="80" w:before="240" w:lineRule="auto"/>
+    </w:pPr>
+    <w:rPr>
+      <w:color w:val="666666"/>
+      <w:sz w:val="22"/>
+      <w:szCs w:val="22"/>
+    </w:rPr>
+  </w:style>
+  <w:style w:type="paragraph" w:styleId="Heading6">
+    <w:name w:val="heading 6"/>
+    <w:basedOn w:val="Normal"/>
+    <w:next w:val="Normal"/>
+    <w:pPr>
+      <w:keepNext w:val="1"/>
+      <w:keepLines w:val="1"/>
+      <w:pageBreakBefore w:val="0"/>
+      <w:spacing w:after="80" w:before="240" w:lineRule="auto"/>
+    </w:pPr>
+    <w:rPr>
+      <w:i w:val="1"/>
+      <w:color w:val="666666"/>
+      <w:sz w:val="22"/>
+      <w:szCs w:val="22"/>
+    </w:rPr>
+  </w:style>
+  <w:style w:type="paragraph" w:styleId="Title">
+    <w:name w:val="Title"/>
+    <w:basedOn w:val="Normal"/>
+    <w:next w:val="Normal"/>
+    <w:pPr>
+      <w:keepNext w:val="1"/>
+      <w:keepLines w:val="1"/>
+      <w:pageBreakBefore w:val="0"/>
+      <w:spacing w:after="60" w:before="0" w:lineRule="auto"/>
+    </w:pPr>
+    <w:rPr>
+      <w:sz w:val="52"/>
+      <w:szCs w:val="52"/>
+    </w:rPr>
+  </w:style>
+  <w:style w:type="paragraph" w:styleId="Subtitle">
+    <w:name w:val="Subtitle"/>
+    <w:basedOn w:val="Normal"/>
+    <w:next w:val="Normal"/>
+    <w:pPr>
+      <w:keepNext w:val="1"/>
+      <w:keepLines w:val="1"/>
+      <w:pageBreakBefore w:val="0"/>
+      <w:spacing w:after="320" w:before="0" w:lineRule="auto"/>
+    </w:pPr>
+    <w:rPr>
+      <w:rFonts w:ascii="Arial" w:cs="Arial" w:eastAsia="Arial" w:hAnsi="Arial"/>
+      <w:i w:val="0"/>
+      <w:color w:val="666666"/>
+      <w:sz w:val="30"/>
+      <w:szCs w:val="30"/>
     </w:rPr>
   </w:style>
   <w:style w:type="paragraph" w:styleId="Subtitle">
@@ -12191,4 +12922,19 @@
   </a:objectDefaults>
   <a:extraClrSchemeLst/>
 </a:theme>
+</file>
+
+<file path=customXML/item1.xml><?xml version="1.0" encoding="utf-8"?>
+<go:gDocsCustomXmlDataStorage xmlns:go="http://customooxmlschemas.google.com/" xmlns:r="http://schemas.openxmlformats.org/officeDocument/2006/relationships" uri="GoogleDocsCustomDataVersion2">
+  <go:docsCustomData xmlns:go="http://customooxmlschemas.google.com/" roundtripDataSignature="AMtx7minF3SYuff+RvO4JMEGH5jL/nS+lw==">CgMxLjAyDmgucjY2ZDVnZG90YXQ3Mg5oLnVmejI0eGJ2d2JpZjIOaC44eW5sYmU3NTFmem8yDmguN292MTU1bWVyczl3Mg5oLjh1ZTNqbHlnYWo4dTIOaC41dzlmendpMGJ4bng4AHIhMVByNnZlcmhRQzRlbENTcHFYSWtiSEt5YlA0ZFpXcF9t</go:docsCustomData>
+</go:gDocsCustomXmlDataStorage>
+</file>
+
+<file path=customXML/itemProps1.xml><?xml version="1.0" encoding="utf-8"?>
+<ds:datastoreItem xmlns:ds="http://schemas.openxmlformats.org/officeDocument/2006/customXml" ds:itemID="{11111111-1234-1234-1234-123412341234}">
+  <ds:schemaRefs>
+    <ds:schemaRef ds:uri="http://schemas.openxmlformats.org/officeDocument/2006/relationships"/>
+    <ds:schemaRef ds:uri="http://customooxmlschemas.google.com/"/>
+  </ds:schemaRefs>
+</ds:datastoreItem>
 </file>
</xml_diff>